<commit_message>
cohesive energy part added
</commit_message>
<xml_diff>
--- a/Documents/Project report.docx
+++ b/Documents/Project report.docx
@@ -4,23 +4,31 @@
   <w:body>
     <w:p>
       <w:pPr>
-        <w:pStyle w:val="1"/>
+        <w:pStyle w:val="Heading1"/>
         <w:rPr>
           <w:sz w:val="36"/>
+          <w:lang w:val="en-US"/>
         </w:rPr>
       </w:pPr>
       <w:r>
         <w:rPr>
           <w:sz w:val="36"/>
+          <w:lang w:val="en-US"/>
         </w:rPr>
         <w:t>Project report</w:t>
       </w:r>
     </w:p>
     <w:p>
       <w:pPr>
-        <w:pStyle w:val="1"/>
-      </w:pPr>
-      <w:r>
+        <w:pStyle w:val="Heading1"/>
+        <w:rPr>
+          <w:lang w:val="en-US"/>
+        </w:rPr>
+      </w:pPr>
+      <w:r>
+        <w:rPr>
+          <w:lang w:val="en-US"/>
+        </w:rPr>
         <w:t>Introduction</w:t>
       </w:r>
     </w:p>
@@ -142,7 +150,7 @@
     </w:p>
     <w:p>
       <w:pPr>
-        <w:pStyle w:val="1"/>
+        <w:pStyle w:val="Heading1"/>
         <w:rPr>
           <w:lang w:val="en-US"/>
         </w:rPr>
@@ -216,7 +224,7 @@
     </w:p>
     <w:p>
       <w:pPr>
-        <w:pStyle w:val="1"/>
+        <w:pStyle w:val="Heading1"/>
         <w:rPr>
           <w:lang w:val="en-US"/>
         </w:rPr>
@@ -380,7 +388,7 @@
     </w:p>
     <w:p>
       <w:pPr>
-        <w:pStyle w:val="1"/>
+        <w:pStyle w:val="Heading1"/>
         <w:rPr>
           <w:lang w:val="en-US"/>
         </w:rPr>
@@ -416,7 +424,7 @@
     </w:p>
     <w:p>
       <w:pPr>
-        <w:pStyle w:val="ac"/>
+        <w:pStyle w:val="NoSpacing"/>
         <w:rPr>
           <w:noProof/>
           <w:lang w:val="en-US" w:eastAsia="zh-TW"/>
@@ -425,7 +433,7 @@
       <w:r>
         <w:rPr>
           <w:noProof/>
-          <w:lang w:val="en-US" w:eastAsia="zh-TW"/>
+          <w:lang w:val="en-US" w:eastAsia="zh-CN"/>
         </w:rPr>
         <w:drawing>
           <wp:inline distT="0" distB="0" distL="0" distR="0">
@@ -486,7 +494,7 @@
     </w:p>
     <w:p>
       <w:pPr>
-        <w:pStyle w:val="1"/>
+        <w:pStyle w:val="Heading1"/>
         <w:rPr>
           <w:lang w:val="en-US"/>
         </w:rPr>
@@ -542,7 +550,7 @@
     </w:p>
     <w:p>
       <w:pPr>
-        <w:pStyle w:val="1"/>
+        <w:pStyle w:val="Heading1"/>
         <w:rPr>
           <w:lang w:val="en-US"/>
         </w:rPr>
@@ -626,7 +634,7 @@
     </w:p>
     <w:p>
       <w:pPr>
-        <w:pStyle w:val="1"/>
+        <w:pStyle w:val="Heading1"/>
         <w:rPr>
           <w:lang w:val="en-US"/>
         </w:rPr>
@@ -1078,7 +1086,7 @@
     </w:p>
     <w:p>
       <w:pPr>
-        <w:pStyle w:val="1"/>
+        <w:pStyle w:val="Heading1"/>
         <w:rPr>
           <w:lang w:val="en-US"/>
         </w:rPr>
@@ -1408,7 +1416,7 @@
     </w:p>
     <w:p>
       <w:pPr>
-        <w:pStyle w:val="1"/>
+        <w:pStyle w:val="Heading1"/>
         <w:rPr>
           <w:lang w:val="en-US"/>
         </w:rPr>
@@ -1587,7 +1595,7 @@
     </w:p>
     <w:p>
       <w:pPr>
-        <w:pStyle w:val="1"/>
+        <w:pStyle w:val="Heading1"/>
         <w:rPr>
           <w:lang w:val="en-US"/>
         </w:rPr>
@@ -1922,11 +1930,6 @@
           <w:lang w:val="en-US"/>
         </w:rPr>
         <w:tab/>
-      </w:r>
-      <w:r>
-        <w:rPr>
-          <w:lang w:val="en-US"/>
-        </w:rPr>
         <w:t xml:space="preserve">The </w:t>
       </w:r>
       <w:proofErr w:type="spellStart"/>
@@ -1941,13 +1944,7 @@
         <w:rPr>
           <w:lang w:val="en-US"/>
         </w:rPr>
-        <w:t>-Jones potential for a particle pair is</w:t>
-      </w:r>
-      <w:r>
-        <w:rPr>
-          <w:lang w:val="en-US"/>
-        </w:rPr>
-        <w:t xml:space="preserve"> used to calculate the potential energy, </w:t>
+        <w:t xml:space="preserve">-Jones potential for a particle pair is used to calculate the potential energy, </w:t>
       </w:r>
     </w:p>
     <w:p>
@@ -2591,7 +2588,13 @@
         <w:rPr>
           <w:lang w:val="en-US"/>
         </w:rPr>
-        <w:t>The</w:t>
+        <w:t xml:space="preserve">The </w:t>
+      </w:r>
+      <w:r>
+        <w:rPr>
+          <w:lang w:val="en-US"/>
+        </w:rPr>
+        <w:t>distant</w:t>
       </w:r>
       <w:r>
         <w:rPr>
@@ -2603,7 +2606,7 @@
         <w:rPr>
           <w:lang w:val="en-US"/>
         </w:rPr>
-        <w:t>distant</w:t>
+        <w:t>particle pairs</w:t>
       </w:r>
       <w:r>
         <w:rPr>
@@ -2615,25 +2618,7 @@
         <w:rPr>
           <w:lang w:val="en-US"/>
         </w:rPr>
-        <w:t>particle pairs</w:t>
-      </w:r>
-      <w:r>
-        <w:rPr>
-          <w:lang w:val="en-US"/>
-        </w:rPr>
-        <w:t xml:space="preserve"> </w:t>
-      </w:r>
-      <w:r>
-        <w:rPr>
-          <w:lang w:val="en-US"/>
-        </w:rPr>
-        <w:t>with negligible potential</w:t>
-      </w:r>
-      <w:r>
-        <w:rPr>
-          <w:lang w:val="en-US"/>
-        </w:rPr>
-        <w:t xml:space="preserve"> </w:t>
+        <w:t xml:space="preserve">with negligible potential </w:t>
       </w:r>
       <w:r>
         <w:rPr>
@@ -3218,19 +3203,11 @@
         </w:rPr>
         <w:t xml:space="preserve">is due to the </w:t>
       </w:r>
-      <w:proofErr w:type="gramStart"/>
-      <w:r>
-        <w:rPr>
-          <w:lang w:val="en-US"/>
-        </w:rPr>
-        <w:t>fact</w:t>
-      </w:r>
-      <w:proofErr w:type="gramEnd"/>
-      <w:r>
-        <w:rPr>
-          <w:lang w:val="en-US"/>
-        </w:rPr>
-        <w:t xml:space="preserve"> that</w:t>
+      <w:r>
+        <w:rPr>
+          <w:lang w:val="en-US"/>
+        </w:rPr>
+        <w:t>fact that</w:t>
       </w:r>
       <m:oMath>
         <m:sSub>
@@ -4048,8 +4025,19 @@
           <w:lang w:val="en-US"/>
         </w:rPr>
       </w:pPr>
-      <w:r>
-        <w:t xml:space="preserve">where </w:t>
+      <w:proofErr w:type="gramStart"/>
+      <w:r>
+        <w:rPr>
+          <w:lang w:val="en-US"/>
+        </w:rPr>
+        <w:t>where</w:t>
+      </w:r>
+      <w:proofErr w:type="gramEnd"/>
+      <w:r>
+        <w:rPr>
+          <w:lang w:val="en-US"/>
+        </w:rPr>
+        <w:t xml:space="preserve"> </w:t>
       </w:r>
     </w:p>
     <w:p>
@@ -4216,8 +4204,6 @@
           </m:r>
         </m:oMath>
       </m:oMathPara>
-      <w:bookmarkStart w:id="0" w:name="_GoBack"/>
-      <w:bookmarkEnd w:id="0"/>
     </w:p>
     <w:p>
       <w:pPr>
@@ -4362,7 +4348,7 @@
     </w:p>
     <w:p>
       <w:pPr>
-        <w:pStyle w:val="1"/>
+        <w:pStyle w:val="Heading1"/>
         <w:rPr>
           <w:lang w:val="en-US"/>
         </w:rPr>
@@ -4414,7 +4400,7 @@
     </w:p>
     <w:p>
       <w:pPr>
-        <w:pStyle w:val="2"/>
+        <w:pStyle w:val="Heading2"/>
         <w:rPr>
           <w:lang w:val="en-US"/>
         </w:rPr>
@@ -5136,9 +5122,757 @@
     </w:p>
     <w:p>
       <w:pPr>
-        <w:pStyle w:val="2"/>
-        <w:rPr>
-          <w:rStyle w:val="10"/>
+        <w:pStyle w:val="Heading2"/>
+        <w:rPr>
+          <w:lang w:val="en-US"/>
+        </w:rPr>
+      </w:pPr>
+      <w:r>
+        <w:rPr>
+          <w:lang w:val="en-US"/>
+        </w:rPr>
+        <w:t>Cohesive energy</w:t>
+      </w:r>
+    </w:p>
+    <w:p>
+      <w:pPr>
+        <w:rPr>
+          <w:lang w:val="en-US"/>
+        </w:rPr>
+      </w:pPr>
+      <w:r>
+        <w:rPr>
+          <w:lang w:val="en-US"/>
+        </w:rPr>
+        <w:t xml:space="preserve">The cohesive energy was calculated as the potential energy per atom. The elements that have been simulated are silver, copper, xenon and argon all at temperatures close to absolute zero. The model used sets the potential energy to zero for particle pairs at distances farther away than the outer radius. This means that accurate values of the cohesive energy are dependent on the outer radius not being too small. Therefore simulations have been carried out with an outer radius of 4.5 times sigma(see simulation 1 in the table, sigma being the material constant used in the </w:t>
+      </w:r>
+      <w:proofErr w:type="spellStart"/>
+      <w:r>
+        <w:rPr>
+          <w:lang w:val="en-US"/>
+        </w:rPr>
+        <w:t>Lennard</w:t>
+      </w:r>
+      <w:proofErr w:type="spellEnd"/>
+      <w:r>
+        <w:rPr>
+          <w:lang w:val="en-US"/>
+        </w:rPr>
+        <w:t xml:space="preserve">-Jones potential). Since the cohesive energy has been observed to stabilize quickly the simulation length was chosen to 25 000 </w:t>
+      </w:r>
+      <w:proofErr w:type="spellStart"/>
+      <w:r>
+        <w:rPr>
+          <w:lang w:val="en-US"/>
+        </w:rPr>
+        <w:t>fs</w:t>
+      </w:r>
+      <w:proofErr w:type="spellEnd"/>
+      <w:r>
+        <w:rPr>
+          <w:lang w:val="en-US"/>
+        </w:rPr>
+        <w:t xml:space="preserve"> with a time step of 1 </w:t>
+      </w:r>
+      <w:proofErr w:type="spellStart"/>
+      <w:r>
+        <w:rPr>
+          <w:lang w:val="en-US"/>
+        </w:rPr>
+        <w:t>fs</w:t>
+      </w:r>
+      <w:proofErr w:type="spellEnd"/>
+      <w:r>
+        <w:rPr>
+          <w:lang w:val="en-US"/>
+        </w:rPr>
+        <w:t xml:space="preserve">. In order to rule out the possibility that larger values of the outer radius leads to better data additional simulations (see simulation 2) were performed with an outer radius of 10 times sigma but with a system of 500 particles and a simulation length of only 2 000 </w:t>
+      </w:r>
+      <w:proofErr w:type="spellStart"/>
+      <w:r>
+        <w:rPr>
+          <w:lang w:val="en-US"/>
+        </w:rPr>
+        <w:t>fs</w:t>
+      </w:r>
+      <w:proofErr w:type="spellEnd"/>
+      <w:r>
+        <w:rPr>
+          <w:lang w:val="en-US"/>
+        </w:rPr>
+        <w:t xml:space="preserve"> and a time step of 1 </w:t>
+      </w:r>
+      <w:proofErr w:type="spellStart"/>
+      <w:r>
+        <w:rPr>
+          <w:lang w:val="en-US"/>
+        </w:rPr>
+        <w:t>fs</w:t>
+      </w:r>
+      <w:proofErr w:type="spellEnd"/>
+      <w:r>
+        <w:rPr>
+          <w:lang w:val="en-US"/>
+        </w:rPr>
+        <w:t xml:space="preserve">. The reason for the smaller system in the second simulation run was that the calculations slow down considerably with increasing size of the outer radius. </w:t>
+      </w:r>
+    </w:p>
+    <w:p>
+      <w:pPr>
+        <w:rPr>
+          <w:lang w:val="en-US"/>
+        </w:rPr>
+      </w:pPr>
+    </w:p>
+    <w:p>
+      <w:pPr>
+        <w:rPr>
+          <w:b/>
+          <w:lang w:val="en-US"/>
+        </w:rPr>
+      </w:pPr>
+      <w:r>
+        <w:rPr>
+          <w:b/>
+          <w:lang w:val="en-US"/>
+        </w:rPr>
+        <w:t>Table 2</w:t>
+      </w:r>
+    </w:p>
+    <w:tbl>
+      <w:tblPr>
+        <w:tblW w:w="0" w:type="auto"/>
+        <w:tblBorders>
+          <w:top w:val="single" w:sz="4" w:space="0" w:color="auto"/>
+          <w:left w:val="single" w:sz="4" w:space="0" w:color="auto"/>
+          <w:bottom w:val="single" w:sz="4" w:space="0" w:color="auto"/>
+          <w:right w:val="single" w:sz="4" w:space="0" w:color="auto"/>
+          <w:insideH w:val="single" w:sz="4" w:space="0" w:color="auto"/>
+          <w:insideV w:val="single" w:sz="4" w:space="0" w:color="auto"/>
+        </w:tblBorders>
+        <w:tblLayout w:type="fixed"/>
+        <w:tblLook w:val="04A0" w:firstRow="1" w:lastRow="0" w:firstColumn="1" w:lastColumn="0" w:noHBand="0" w:noVBand="1"/>
+      </w:tblPr>
+      <w:tblGrid>
+        <w:gridCol w:w="1008"/>
+        <w:gridCol w:w="2880"/>
+        <w:gridCol w:w="2520"/>
+        <w:gridCol w:w="270"/>
+        <w:gridCol w:w="2610"/>
+      </w:tblGrid>
+      <w:tr>
+        <w:tc>
+          <w:tcPr>
+            <w:tcW w:w="1008" w:type="dxa"/>
+            <w:shd w:val="clear" w:color="auto" w:fill="auto"/>
+          </w:tcPr>
+          <w:p>
+            <w:pPr>
+              <w:rPr>
+                <w:rFonts w:ascii="Calibri" w:eastAsia="Calibri" w:hAnsi="Calibri" w:cs="Times New Roman"/>
+                <w:sz w:val="22"/>
+                <w:szCs w:val="22"/>
+                <w:lang w:val="en-US"/>
+              </w:rPr>
+            </w:pPr>
+            <w:r>
+              <w:rPr>
+                <w:rFonts w:ascii="Calibri" w:eastAsia="Calibri" w:hAnsi="Calibri" w:cs="Times New Roman"/>
+                <w:sz w:val="22"/>
+                <w:szCs w:val="22"/>
+                <w:lang w:val="en-US"/>
+              </w:rPr>
+              <w:t>Element</w:t>
+            </w:r>
+          </w:p>
+        </w:tc>
+        <w:tc>
+          <w:tcPr>
+            <w:tcW w:w="2880" w:type="dxa"/>
+            <w:shd w:val="clear" w:color="auto" w:fill="auto"/>
+          </w:tcPr>
+          <w:p>
+            <w:pPr>
+              <w:rPr>
+                <w:rFonts w:ascii="Calibri" w:eastAsia="Calibri" w:hAnsi="Calibri" w:cs="Times New Roman"/>
+                <w:sz w:val="22"/>
+                <w:szCs w:val="22"/>
+                <w:lang w:val="en-US"/>
+              </w:rPr>
+            </w:pPr>
+            <w:r>
+              <w:rPr>
+                <w:rFonts w:ascii="Calibri" w:eastAsia="Calibri" w:hAnsi="Calibri" w:cs="Times New Roman"/>
+                <w:sz w:val="22"/>
+                <w:szCs w:val="22"/>
+                <w:lang w:val="en-US"/>
+              </w:rPr>
+              <w:t xml:space="preserve">Simulated values  1, </w:t>
+            </w:r>
+            <w:proofErr w:type="spellStart"/>
+            <w:r>
+              <w:rPr>
+                <w:rFonts w:ascii="Calibri" w:eastAsia="Calibri" w:hAnsi="Calibri" w:cs="Times New Roman"/>
+                <w:sz w:val="22"/>
+                <w:szCs w:val="22"/>
+                <w:lang w:val="en-US"/>
+              </w:rPr>
+              <w:t>eV</w:t>
+            </w:r>
+            <w:proofErr w:type="spellEnd"/>
+            <w:r>
+              <w:rPr>
+                <w:rFonts w:ascii="Calibri" w:eastAsia="Calibri" w:hAnsi="Calibri" w:cs="Times New Roman"/>
+                <w:sz w:val="22"/>
+                <w:szCs w:val="22"/>
+                <w:lang w:val="en-US"/>
+              </w:rPr>
+              <w:t>/atom</w:t>
+            </w:r>
+          </w:p>
+        </w:tc>
+        <w:tc>
+          <w:tcPr>
+            <w:tcW w:w="2790" w:type="dxa"/>
+            <w:gridSpan w:val="2"/>
+            <w:shd w:val="clear" w:color="auto" w:fill="auto"/>
+          </w:tcPr>
+          <w:p>
+            <w:pPr>
+              <w:rPr>
+                <w:rFonts w:ascii="Calibri" w:eastAsia="Calibri" w:hAnsi="Calibri" w:cs="Times New Roman"/>
+                <w:sz w:val="22"/>
+                <w:szCs w:val="22"/>
+                <w:lang w:val="en-US"/>
+              </w:rPr>
+            </w:pPr>
+            <w:r>
+              <w:rPr>
+                <w:rFonts w:ascii="Calibri" w:eastAsia="Calibri" w:hAnsi="Calibri" w:cs="Times New Roman"/>
+                <w:sz w:val="22"/>
+                <w:szCs w:val="22"/>
+                <w:lang w:val="en-US"/>
+              </w:rPr>
+              <w:t xml:space="preserve">Simulated values 2, </w:t>
+            </w:r>
+            <w:proofErr w:type="spellStart"/>
+            <w:r>
+              <w:rPr>
+                <w:rFonts w:ascii="Calibri" w:eastAsia="Calibri" w:hAnsi="Calibri" w:cs="Times New Roman"/>
+                <w:sz w:val="22"/>
+                <w:szCs w:val="22"/>
+                <w:lang w:val="en-US"/>
+              </w:rPr>
+              <w:t>eV</w:t>
+            </w:r>
+            <w:proofErr w:type="spellEnd"/>
+            <w:r>
+              <w:rPr>
+                <w:rFonts w:ascii="Calibri" w:eastAsia="Calibri" w:hAnsi="Calibri" w:cs="Times New Roman"/>
+                <w:sz w:val="22"/>
+                <w:szCs w:val="22"/>
+                <w:lang w:val="en-US"/>
+              </w:rPr>
+              <w:t>/atom</w:t>
+            </w:r>
+          </w:p>
+        </w:tc>
+        <w:tc>
+          <w:tcPr>
+            <w:tcW w:w="2610" w:type="dxa"/>
+            <w:shd w:val="clear" w:color="auto" w:fill="auto"/>
+          </w:tcPr>
+          <w:p>
+            <w:pPr>
+              <w:rPr>
+                <w:rFonts w:ascii="Calibri" w:eastAsia="Calibri" w:hAnsi="Calibri" w:cs="Times New Roman"/>
+                <w:sz w:val="22"/>
+                <w:szCs w:val="22"/>
+                <w:lang w:val="en-US"/>
+              </w:rPr>
+            </w:pPr>
+            <w:r>
+              <w:rPr>
+                <w:rFonts w:ascii="Calibri" w:eastAsia="Calibri" w:hAnsi="Calibri" w:cs="Times New Roman"/>
+                <w:sz w:val="22"/>
+                <w:szCs w:val="22"/>
+                <w:lang w:val="en-US"/>
+              </w:rPr>
+              <w:t xml:space="preserve">Tabled values,  </w:t>
+            </w:r>
+            <w:proofErr w:type="spellStart"/>
+            <w:r>
+              <w:rPr>
+                <w:rFonts w:ascii="Calibri" w:eastAsia="Calibri" w:hAnsi="Calibri" w:cs="Times New Roman"/>
+                <w:sz w:val="22"/>
+                <w:szCs w:val="22"/>
+                <w:lang w:val="en-US"/>
+              </w:rPr>
+              <w:t>eV</w:t>
+            </w:r>
+            <w:proofErr w:type="spellEnd"/>
+            <w:r>
+              <w:rPr>
+                <w:rFonts w:ascii="Calibri" w:eastAsia="Calibri" w:hAnsi="Calibri" w:cs="Times New Roman"/>
+                <w:sz w:val="22"/>
+                <w:szCs w:val="22"/>
+                <w:lang w:val="en-US"/>
+              </w:rPr>
+              <w:t>/atom</w:t>
+            </w:r>
+          </w:p>
+        </w:tc>
+      </w:tr>
+      <w:tr>
+        <w:tc>
+          <w:tcPr>
+            <w:tcW w:w="1008" w:type="dxa"/>
+            <w:shd w:val="clear" w:color="auto" w:fill="auto"/>
+          </w:tcPr>
+          <w:p>
+            <w:pPr>
+              <w:rPr>
+                <w:rFonts w:ascii="Calibri" w:eastAsia="Calibri" w:hAnsi="Calibri" w:cs="Times New Roman"/>
+                <w:sz w:val="22"/>
+                <w:szCs w:val="22"/>
+                <w:lang w:val="en-US"/>
+              </w:rPr>
+            </w:pPr>
+            <w:r>
+              <w:rPr>
+                <w:rFonts w:ascii="Calibri" w:eastAsia="Calibri" w:hAnsi="Calibri" w:cs="Times New Roman"/>
+                <w:sz w:val="22"/>
+                <w:szCs w:val="22"/>
+                <w:lang w:val="en-US"/>
+              </w:rPr>
+              <w:t>Silver</w:t>
+            </w:r>
+          </w:p>
+        </w:tc>
+        <w:tc>
+          <w:tcPr>
+            <w:tcW w:w="2880" w:type="dxa"/>
+            <w:shd w:val="clear" w:color="auto" w:fill="auto"/>
+          </w:tcPr>
+          <w:p>
+            <w:pPr>
+              <w:rPr>
+                <w:rFonts w:ascii="Calibri" w:eastAsia="Calibri" w:hAnsi="Calibri" w:cs="Times New Roman"/>
+                <w:sz w:val="22"/>
+                <w:szCs w:val="22"/>
+                <w:lang w:val="en-US"/>
+              </w:rPr>
+            </w:pPr>
+            <w:r>
+              <w:rPr>
+                <w:rFonts w:ascii="Calibri" w:eastAsia="Calibri" w:hAnsi="Calibri" w:cs="Times New Roman"/>
+                <w:sz w:val="22"/>
+                <w:szCs w:val="22"/>
+                <w:lang w:val="en-US"/>
+              </w:rPr>
+              <w:t>2.86</w:t>
+            </w:r>
+          </w:p>
+        </w:tc>
+        <w:tc>
+          <w:tcPr>
+            <w:tcW w:w="2520" w:type="dxa"/>
+            <w:shd w:val="clear" w:color="auto" w:fill="auto"/>
+          </w:tcPr>
+          <w:p>
+            <w:pPr>
+              <w:rPr>
+                <w:rFonts w:ascii="Calibri" w:eastAsia="Calibri" w:hAnsi="Calibri" w:cs="Times New Roman"/>
+                <w:sz w:val="22"/>
+                <w:szCs w:val="22"/>
+                <w:lang w:val="en-US"/>
+              </w:rPr>
+            </w:pPr>
+            <w:r>
+              <w:rPr>
+                <w:rFonts w:ascii="Calibri" w:eastAsia="Calibri" w:hAnsi="Calibri" w:cs="Times New Roman"/>
+                <w:sz w:val="22"/>
+                <w:szCs w:val="22"/>
+                <w:lang w:val="en-US"/>
+              </w:rPr>
+              <w:t>2.86</w:t>
+            </w:r>
+          </w:p>
+        </w:tc>
+        <w:tc>
+          <w:tcPr>
+            <w:tcW w:w="2880" w:type="dxa"/>
+            <w:gridSpan w:val="2"/>
+            <w:shd w:val="clear" w:color="auto" w:fill="auto"/>
+          </w:tcPr>
+          <w:p>
+            <w:pPr>
+              <w:rPr>
+                <w:rFonts w:ascii="Calibri" w:eastAsia="Calibri" w:hAnsi="Calibri" w:cs="Times New Roman"/>
+                <w:sz w:val="22"/>
+                <w:szCs w:val="22"/>
+                <w:lang w:val="en-US"/>
+              </w:rPr>
+            </w:pPr>
+            <w:r>
+              <w:rPr>
+                <w:rFonts w:ascii="Calibri" w:eastAsia="Calibri" w:hAnsi="Calibri" w:cs="Times New Roman"/>
+                <w:sz w:val="22"/>
+                <w:szCs w:val="22"/>
+                <w:lang w:val="en-US"/>
+              </w:rPr>
+              <w:t>2.95</w:t>
+            </w:r>
+          </w:p>
+        </w:tc>
+      </w:tr>
+      <w:tr>
+        <w:tc>
+          <w:tcPr>
+            <w:tcW w:w="1008" w:type="dxa"/>
+            <w:shd w:val="clear" w:color="auto" w:fill="auto"/>
+          </w:tcPr>
+          <w:p>
+            <w:pPr>
+              <w:rPr>
+                <w:rFonts w:ascii="Calibri" w:eastAsia="Calibri" w:hAnsi="Calibri" w:cs="Times New Roman"/>
+                <w:sz w:val="22"/>
+                <w:szCs w:val="22"/>
+                <w:lang w:val="en-US"/>
+              </w:rPr>
+            </w:pPr>
+            <w:r>
+              <w:rPr>
+                <w:rFonts w:ascii="Calibri" w:eastAsia="Calibri" w:hAnsi="Calibri" w:cs="Times New Roman"/>
+                <w:sz w:val="22"/>
+                <w:szCs w:val="22"/>
+                <w:lang w:val="en-US"/>
+              </w:rPr>
+              <w:lastRenderedPageBreak/>
+              <w:t>Copper</w:t>
+            </w:r>
+          </w:p>
+        </w:tc>
+        <w:tc>
+          <w:tcPr>
+            <w:tcW w:w="2880" w:type="dxa"/>
+            <w:shd w:val="clear" w:color="auto" w:fill="auto"/>
+          </w:tcPr>
+          <w:p>
+            <w:pPr>
+              <w:rPr>
+                <w:rFonts w:ascii="Calibri" w:eastAsia="Calibri" w:hAnsi="Calibri" w:cs="Times New Roman"/>
+                <w:sz w:val="22"/>
+                <w:szCs w:val="22"/>
+                <w:lang w:val="en-US"/>
+              </w:rPr>
+            </w:pPr>
+            <w:r>
+              <w:rPr>
+                <w:rFonts w:ascii="Calibri" w:eastAsia="Calibri" w:hAnsi="Calibri" w:cs="Times New Roman"/>
+                <w:sz w:val="22"/>
+                <w:szCs w:val="22"/>
+                <w:lang w:val="en-US"/>
+              </w:rPr>
+              <w:t>3.44</w:t>
+            </w:r>
+          </w:p>
+        </w:tc>
+        <w:tc>
+          <w:tcPr>
+            <w:tcW w:w="2520" w:type="dxa"/>
+            <w:shd w:val="clear" w:color="auto" w:fill="auto"/>
+          </w:tcPr>
+          <w:p>
+            <w:pPr>
+              <w:rPr>
+                <w:rFonts w:ascii="Calibri" w:eastAsia="Calibri" w:hAnsi="Calibri" w:cs="Times New Roman"/>
+                <w:sz w:val="22"/>
+                <w:szCs w:val="22"/>
+                <w:lang w:val="en-US"/>
+              </w:rPr>
+            </w:pPr>
+            <w:r>
+              <w:rPr>
+                <w:rFonts w:ascii="Calibri" w:eastAsia="Calibri" w:hAnsi="Calibri" w:cs="Times New Roman"/>
+                <w:sz w:val="22"/>
+                <w:szCs w:val="22"/>
+                <w:lang w:val="en-US"/>
+              </w:rPr>
+              <w:t>3.44</w:t>
+            </w:r>
+          </w:p>
+        </w:tc>
+        <w:tc>
+          <w:tcPr>
+            <w:tcW w:w="2880" w:type="dxa"/>
+            <w:gridSpan w:val="2"/>
+            <w:shd w:val="clear" w:color="auto" w:fill="auto"/>
+          </w:tcPr>
+          <w:p>
+            <w:pPr>
+              <w:rPr>
+                <w:rFonts w:ascii="Calibri" w:eastAsia="Calibri" w:hAnsi="Calibri" w:cs="Times New Roman"/>
+                <w:sz w:val="22"/>
+                <w:szCs w:val="22"/>
+                <w:lang w:val="en-US"/>
+              </w:rPr>
+            </w:pPr>
+            <w:r>
+              <w:rPr>
+                <w:rFonts w:ascii="Calibri" w:eastAsia="Calibri" w:hAnsi="Calibri" w:cs="Times New Roman"/>
+                <w:sz w:val="22"/>
+                <w:szCs w:val="22"/>
+                <w:lang w:val="en-US"/>
+              </w:rPr>
+              <w:t>3.49</w:t>
+            </w:r>
+          </w:p>
+        </w:tc>
+      </w:tr>
+      <w:tr>
+        <w:tc>
+          <w:tcPr>
+            <w:tcW w:w="1008" w:type="dxa"/>
+            <w:shd w:val="clear" w:color="auto" w:fill="auto"/>
+          </w:tcPr>
+          <w:p>
+            <w:pPr>
+              <w:rPr>
+                <w:rFonts w:ascii="Calibri" w:eastAsia="Calibri" w:hAnsi="Calibri" w:cs="Times New Roman"/>
+                <w:sz w:val="22"/>
+                <w:szCs w:val="22"/>
+                <w:lang w:val="en-US"/>
+              </w:rPr>
+            </w:pPr>
+            <w:r>
+              <w:rPr>
+                <w:rFonts w:ascii="Calibri" w:eastAsia="Calibri" w:hAnsi="Calibri" w:cs="Times New Roman"/>
+                <w:sz w:val="22"/>
+                <w:szCs w:val="22"/>
+                <w:lang w:val="en-US"/>
+              </w:rPr>
+              <w:t>Xenon</w:t>
+            </w:r>
+          </w:p>
+        </w:tc>
+        <w:tc>
+          <w:tcPr>
+            <w:tcW w:w="2880" w:type="dxa"/>
+            <w:shd w:val="clear" w:color="auto" w:fill="auto"/>
+          </w:tcPr>
+          <w:p>
+            <w:pPr>
+              <w:rPr>
+                <w:rFonts w:ascii="Calibri" w:eastAsia="Calibri" w:hAnsi="Calibri" w:cs="Times New Roman"/>
+                <w:sz w:val="22"/>
+                <w:szCs w:val="22"/>
+                <w:lang w:val="en-US"/>
+              </w:rPr>
+            </w:pPr>
+            <w:r>
+              <w:rPr>
+                <w:rFonts w:ascii="Calibri" w:eastAsia="Calibri" w:hAnsi="Calibri" w:cs="Times New Roman"/>
+                <w:sz w:val="22"/>
+                <w:szCs w:val="22"/>
+                <w:lang w:val="en-US"/>
+              </w:rPr>
+              <w:t>0.17</w:t>
+            </w:r>
+          </w:p>
+        </w:tc>
+        <w:tc>
+          <w:tcPr>
+            <w:tcW w:w="2520" w:type="dxa"/>
+            <w:shd w:val="clear" w:color="auto" w:fill="auto"/>
+          </w:tcPr>
+          <w:p>
+            <w:pPr>
+              <w:rPr>
+                <w:rFonts w:ascii="Calibri" w:eastAsia="Calibri" w:hAnsi="Calibri" w:cs="Times New Roman"/>
+                <w:sz w:val="22"/>
+                <w:szCs w:val="22"/>
+                <w:lang w:val="en-US"/>
+              </w:rPr>
+            </w:pPr>
+            <w:r>
+              <w:rPr>
+                <w:rFonts w:ascii="Calibri" w:eastAsia="Calibri" w:hAnsi="Calibri" w:cs="Times New Roman"/>
+                <w:sz w:val="22"/>
+                <w:szCs w:val="22"/>
+                <w:lang w:val="en-US"/>
+              </w:rPr>
+              <w:t>0.17</w:t>
+            </w:r>
+          </w:p>
+        </w:tc>
+        <w:tc>
+          <w:tcPr>
+            <w:tcW w:w="2880" w:type="dxa"/>
+            <w:gridSpan w:val="2"/>
+            <w:shd w:val="clear" w:color="auto" w:fill="auto"/>
+          </w:tcPr>
+          <w:p>
+            <w:pPr>
+              <w:rPr>
+                <w:rFonts w:ascii="Calibri" w:eastAsia="Calibri" w:hAnsi="Calibri" w:cs="Times New Roman"/>
+                <w:sz w:val="22"/>
+                <w:szCs w:val="22"/>
+                <w:lang w:val="en-US"/>
+              </w:rPr>
+            </w:pPr>
+            <w:r>
+              <w:rPr>
+                <w:rFonts w:ascii="Calibri" w:eastAsia="Calibri" w:hAnsi="Calibri" w:cs="Times New Roman"/>
+                <w:sz w:val="22"/>
+                <w:szCs w:val="22"/>
+                <w:lang w:val="en-US"/>
+              </w:rPr>
+              <w:t>0.16</w:t>
+            </w:r>
+          </w:p>
+        </w:tc>
+      </w:tr>
+      <w:tr>
+        <w:tc>
+          <w:tcPr>
+            <w:tcW w:w="1008" w:type="dxa"/>
+            <w:shd w:val="clear" w:color="auto" w:fill="auto"/>
+          </w:tcPr>
+          <w:p>
+            <w:pPr>
+              <w:rPr>
+                <w:rFonts w:ascii="Calibri" w:eastAsia="Calibri" w:hAnsi="Calibri" w:cs="Times New Roman"/>
+                <w:sz w:val="22"/>
+                <w:szCs w:val="22"/>
+                <w:lang w:val="en-US"/>
+              </w:rPr>
+            </w:pPr>
+            <w:r>
+              <w:rPr>
+                <w:rFonts w:ascii="Calibri" w:eastAsia="Calibri" w:hAnsi="Calibri" w:cs="Times New Roman"/>
+                <w:sz w:val="22"/>
+                <w:szCs w:val="22"/>
+                <w:lang w:val="en-US"/>
+              </w:rPr>
+              <w:t>Argon</w:t>
+            </w:r>
+          </w:p>
+        </w:tc>
+        <w:tc>
+          <w:tcPr>
+            <w:tcW w:w="2880" w:type="dxa"/>
+            <w:shd w:val="clear" w:color="auto" w:fill="auto"/>
+          </w:tcPr>
+          <w:p>
+            <w:pPr>
+              <w:rPr>
+                <w:rFonts w:ascii="Calibri" w:eastAsia="Calibri" w:hAnsi="Calibri" w:cs="Times New Roman"/>
+                <w:sz w:val="22"/>
+                <w:szCs w:val="22"/>
+                <w:lang w:val="en-US"/>
+              </w:rPr>
+            </w:pPr>
+            <w:r>
+              <w:rPr>
+                <w:rFonts w:ascii="Calibri" w:eastAsia="Calibri" w:hAnsi="Calibri" w:cs="Times New Roman"/>
+                <w:sz w:val="22"/>
+                <w:szCs w:val="22"/>
+                <w:lang w:val="en-US"/>
+              </w:rPr>
+              <w:t>0.088</w:t>
+            </w:r>
+          </w:p>
+        </w:tc>
+        <w:tc>
+          <w:tcPr>
+            <w:tcW w:w="2520" w:type="dxa"/>
+            <w:shd w:val="clear" w:color="auto" w:fill="auto"/>
+          </w:tcPr>
+          <w:p>
+            <w:pPr>
+              <w:rPr>
+                <w:rFonts w:ascii="Calibri" w:eastAsia="Calibri" w:hAnsi="Calibri" w:cs="Times New Roman"/>
+                <w:sz w:val="22"/>
+                <w:szCs w:val="22"/>
+                <w:lang w:val="en-US"/>
+              </w:rPr>
+            </w:pPr>
+            <w:r>
+              <w:rPr>
+                <w:rFonts w:ascii="Calibri" w:eastAsia="Calibri" w:hAnsi="Calibri" w:cs="Times New Roman"/>
+                <w:sz w:val="22"/>
+                <w:szCs w:val="22"/>
+                <w:lang w:val="en-US"/>
+              </w:rPr>
+              <w:t>0.088</w:t>
+            </w:r>
+          </w:p>
+        </w:tc>
+        <w:tc>
+          <w:tcPr>
+            <w:tcW w:w="2880" w:type="dxa"/>
+            <w:gridSpan w:val="2"/>
+            <w:shd w:val="clear" w:color="auto" w:fill="auto"/>
+          </w:tcPr>
+          <w:p>
+            <w:pPr>
+              <w:rPr>
+                <w:rFonts w:ascii="Calibri" w:eastAsia="Calibri" w:hAnsi="Calibri" w:cs="Times New Roman"/>
+                <w:sz w:val="22"/>
+                <w:szCs w:val="22"/>
+                <w:lang w:val="en-US"/>
+              </w:rPr>
+            </w:pPr>
+            <w:r>
+              <w:rPr>
+                <w:rFonts w:ascii="Calibri" w:eastAsia="Calibri" w:hAnsi="Calibri" w:cs="Times New Roman"/>
+                <w:sz w:val="22"/>
+                <w:szCs w:val="22"/>
+                <w:lang w:val="en-US"/>
+              </w:rPr>
+              <w:t>0.080</w:t>
+            </w:r>
+          </w:p>
+        </w:tc>
+      </w:tr>
+    </w:tbl>
+    <w:p>
+      <w:pPr>
+        <w:rPr>
+          <w:b/>
+          <w:sz w:val="20"/>
+          <w:szCs w:val="20"/>
+          <w:lang w:val="en-US"/>
+        </w:rPr>
+      </w:pPr>
+      <w:r>
+        <w:rPr>
+          <w:b/>
+          <w:sz w:val="20"/>
+          <w:szCs w:val="20"/>
+          <w:lang w:val="en-US"/>
+        </w:rPr>
+        <w:t>The two simulations gave identical results, indicating that the outer radius had sufficient size for both runs.</w:t>
+      </w:r>
+    </w:p>
+    <w:p>
+      <w:pPr>
+        <w:rPr>
+          <w:b/>
+          <w:sz w:val="20"/>
+          <w:szCs w:val="20"/>
+          <w:lang w:val="en-US"/>
+        </w:rPr>
+      </w:pPr>
+      <w:bookmarkStart w:id="0" w:name="_GoBack"/>
+      <w:bookmarkEnd w:id="0"/>
+    </w:p>
+    <w:p>
+      <w:pPr>
+        <w:pStyle w:val="Heading2"/>
+        <w:rPr>
+          <w:rStyle w:val="Heading1Char"/>
           <w:lang w:val="en-US"/>
         </w:rPr>
       </w:pPr>
@@ -5158,9 +5892,9 @@
     </w:p>
     <w:p>
       <w:pPr>
-        <w:pStyle w:val="1"/>
-        <w:rPr>
-          <w:rStyle w:val="10"/>
+        <w:pStyle w:val="Heading1"/>
+        <w:rPr>
+          <w:rStyle w:val="Heading1Char"/>
           <w:b/>
           <w:bCs/>
           <w:color w:val="4F81BD"/>
@@ -5171,7 +5905,7 @@
       </w:pPr>
       <w:r>
         <w:rPr>
-          <w:rStyle w:val="10"/>
+          <w:rStyle w:val="Heading1Char"/>
           <w:b/>
           <w:lang w:val="en-US"/>
         </w:rPr>
@@ -5195,7 +5929,7 @@
       <w:hyperlink r:id="rId8" w:history="1">
         <w:r>
           <w:rPr>
-            <w:rStyle w:val="aa"/>
+            <w:rStyle w:val="Hyperlink"/>
             <w:lang w:val="en-US"/>
           </w:rPr>
           <w:t>http://www.springerlink.com/content/k328237200233456/fulltext.pdf</w:t>
@@ -5211,7 +5945,7 @@
       <w:hyperlink r:id="rId9" w:history="1">
         <w:r>
           <w:rPr>
-            <w:rStyle w:val="aa"/>
+            <w:rStyle w:val="Hyperlink"/>
             <w:lang w:val="en-US"/>
           </w:rPr>
           <w:t>http://www.springerlink.com/content/p2875753h4661128/fulltext.pdf</w:t>
@@ -5432,7 +6166,7 @@
     <w:lsdException w:name="Bibliography" w:uiPriority="37"/>
     <w:lsdException w:name="TOC Heading" w:uiPriority="39" w:qFormat="1"/>
   </w:latentStyles>
-  <w:style w:type="paragraph" w:default="1" w:styleId="a">
+  <w:style w:type="paragraph" w:default="1" w:styleId="Normal">
     <w:name w:val="Normal"/>
     <w:pPr>
       <w:widowControl w:val="0"/>
@@ -5447,11 +6181,11 @@
       <w:lang w:val="sv-SE" w:eastAsia="sv-SE"/>
     </w:rPr>
   </w:style>
-  <w:style w:type="paragraph" w:styleId="1">
+  <w:style w:type="paragraph" w:styleId="Heading1">
     <w:name w:val="heading 1"/>
-    <w:basedOn w:val="a"/>
-    <w:next w:val="a"/>
-    <w:link w:val="10"/>
+    <w:basedOn w:val="Normal"/>
+    <w:next w:val="Normal"/>
+    <w:link w:val="Heading1Char"/>
     <w:uiPriority w:val="9"/>
     <w:qFormat/>
     <w:rsid w:val="004F7751"/>
@@ -5476,11 +6210,11 @@
       <w:lang w:eastAsia="en-US"/>
     </w:rPr>
   </w:style>
-  <w:style w:type="paragraph" w:styleId="2">
+  <w:style w:type="paragraph" w:styleId="Heading2">
     <w:name w:val="heading 2"/>
-    <w:basedOn w:val="a"/>
-    <w:next w:val="a"/>
-    <w:link w:val="20"/>
+    <w:basedOn w:val="Normal"/>
+    <w:next w:val="Normal"/>
+    <w:link w:val="Heading2Char"/>
     <w:uiPriority w:val="9"/>
     <w:unhideWhenUsed/>
     <w:qFormat/>
@@ -5505,11 +6239,11 @@
       <w:szCs w:val="26"/>
     </w:rPr>
   </w:style>
-  <w:style w:type="paragraph" w:styleId="3">
+  <w:style w:type="paragraph" w:styleId="Heading3">
     <w:name w:val="heading 3"/>
-    <w:basedOn w:val="a"/>
-    <w:next w:val="a"/>
-    <w:link w:val="30"/>
+    <w:basedOn w:val="Normal"/>
+    <w:next w:val="Normal"/>
+    <w:link w:val="Heading3Char"/>
     <w:uiPriority w:val="9"/>
     <w:unhideWhenUsed/>
     <w:qFormat/>
@@ -5527,12 +6261,13 @@
       <w:szCs w:val="36"/>
     </w:rPr>
   </w:style>
-  <w:style w:type="character" w:default="1" w:styleId="a0">
+  <w:style w:type="character" w:default="1" w:styleId="DefaultParagraphFont">
     <w:name w:val="Default Paragraph Font"/>
     <w:uiPriority w:val="1"/>
+    <w:semiHidden/>
     <w:unhideWhenUsed/>
   </w:style>
-  <w:style w:type="table" w:default="1" w:styleId="a1">
+  <w:style w:type="table" w:default="1" w:styleId="TableNormal">
     <w:name w:val="Normal Table"/>
     <w:uiPriority w:val="99"/>
     <w:semiHidden/>
@@ -5547,7 +6282,7 @@
       </w:tblCellMar>
     </w:tblPr>
   </w:style>
-  <w:style w:type="numbering" w:default="1" w:styleId="a2">
+  <w:style w:type="numbering" w:default="1" w:styleId="NoList">
     <w:name w:val="No List"/>
     <w:uiPriority w:val="99"/>
     <w:semiHidden/>
@@ -5582,8 +6317,8 @@
   </w:style>
   <w:style w:type="paragraph" w:customStyle="1" w:styleId="Rubrik21">
     <w:name w:val="Rubrik 21"/>
-    <w:basedOn w:val="a"/>
-    <w:next w:val="a"/>
+    <w:basedOn w:val="Normal"/>
+    <w:next w:val="Normal"/>
     <w:pPr>
       <w:keepNext/>
       <w:keepLines/>
@@ -5601,8 +6336,8 @@
   </w:style>
   <w:style w:type="paragraph" w:customStyle="1" w:styleId="Rubrik31">
     <w:name w:val="Rubrik 31"/>
-    <w:basedOn w:val="a"/>
-    <w:next w:val="a"/>
+    <w:basedOn w:val="Normal"/>
+    <w:next w:val="Normal"/>
     <w:pPr>
       <w:keepNext/>
       <w:keepLines/>
@@ -5625,7 +6360,7 @@
       <w:spacing w:before="240" w:after="120"/>
     </w:pPr>
     <w:rPr>
-      <w:rFonts w:ascii="Arial" w:eastAsia="新細明體" w:hAnsi="Arial"/>
+      <w:rFonts w:ascii="Arial" w:eastAsia="PMingLiU" w:hAnsi="Arial"/>
       <w:sz w:val="28"/>
       <w:szCs w:val="28"/>
     </w:rPr>
@@ -5662,7 +6397,7 @@
   </w:style>
   <w:style w:type="paragraph" w:customStyle="1" w:styleId="Ballongtext1">
     <w:name w:val="Ballongtext1"/>
-    <w:basedOn w:val="a"/>
+    <w:basedOn w:val="Normal"/>
     <w:rPr>
       <w:rFonts w:ascii="Tahoma" w:hAnsi="Tahoma" w:cs="Tahoma"/>
       <w:sz w:val="16"/>
@@ -5671,8 +6406,8 @@
   </w:style>
   <w:style w:type="paragraph" w:customStyle="1" w:styleId="Rubrik1">
     <w:name w:val="Rubrik1"/>
-    <w:basedOn w:val="a"/>
-    <w:next w:val="a"/>
+    <w:basedOn w:val="Normal"/>
+    <w:next w:val="Normal"/>
     <w:pPr>
       <w:pBdr>
         <w:bottom w:val="single" w:sz="8" w:space="4" w:color="4F81BD"/>
@@ -5698,9 +6433,9 @@
       <w:szCs w:val="16"/>
     </w:rPr>
   </w:style>
-  <w:style w:type="character" w:customStyle="1" w:styleId="20">
-    <w:name w:val="標題 2 字元"/>
-    <w:link w:val="2"/>
+  <w:style w:type="character" w:customStyle="1" w:styleId="Heading2Char">
+    <w:name w:val="Heading 2 Char"/>
+    <w:link w:val="Heading2"/>
     <w:uiPriority w:val="9"/>
     <w:rPr>
       <w:rFonts w:ascii="Cambria" w:eastAsia="Times New Roman" w:hAnsi="Cambria" w:cs="Times New Roman"/>
@@ -5731,33 +6466,33 @@
       <w:szCs w:val="52"/>
     </w:rPr>
   </w:style>
-  <w:style w:type="paragraph" w:styleId="a3">
+  <w:style w:type="paragraph" w:styleId="BalloonText">
     <w:name w:val="Balloon Text"/>
-    <w:basedOn w:val="a"/>
-    <w:link w:val="a4"/>
+    <w:basedOn w:val="Normal"/>
+    <w:link w:val="BalloonTextChar"/>
     <w:uiPriority w:val="99"/>
     <w:semiHidden/>
     <w:unhideWhenUsed/>
     <w:rsid w:val="00832E9F"/>
     <w:rPr>
-      <w:rFonts w:ascii="Cambria" w:eastAsia="新細明體" w:hAnsi="Cambria" w:cs="Times New Roman"/>
+      <w:rFonts w:ascii="Cambria" w:eastAsia="PMingLiU" w:hAnsi="Cambria" w:cs="Times New Roman"/>
       <w:sz w:val="18"/>
       <w:szCs w:val="18"/>
     </w:rPr>
   </w:style>
-  <w:style w:type="character" w:customStyle="1" w:styleId="a4">
-    <w:name w:val="註解方塊文字 字元"/>
-    <w:link w:val="a3"/>
+  <w:style w:type="character" w:customStyle="1" w:styleId="BalloonTextChar">
+    <w:name w:val="Balloon Text Char"/>
+    <w:link w:val="BalloonText"/>
     <w:uiPriority w:val="99"/>
     <w:semiHidden/>
     <w:rsid w:val="00832E9F"/>
     <w:rPr>
-      <w:rFonts w:ascii="Cambria" w:eastAsia="新細明體" w:hAnsi="Cambria" w:cs="Times New Roman"/>
+      <w:rFonts w:ascii="Cambria" w:eastAsia="PMingLiU" w:hAnsi="Cambria" w:cs="Times New Roman"/>
       <w:sz w:val="18"/>
       <w:szCs w:val="18"/>
     </w:rPr>
   </w:style>
-  <w:style w:type="character" w:styleId="a5">
+  <w:style w:type="character" w:styleId="PlaceholderText">
     <w:name w:val="Placeholder Text"/>
     <w:uiPriority w:val="99"/>
     <w:semiHidden/>
@@ -5766,10 +6501,10 @@
       <w:color w:val="808080"/>
     </w:rPr>
   </w:style>
-  <w:style w:type="paragraph" w:styleId="a6">
+  <w:style w:type="paragraph" w:styleId="Header">
     <w:name w:val="header"/>
-    <w:basedOn w:val="a"/>
-    <w:link w:val="a7"/>
+    <w:basedOn w:val="Normal"/>
+    <w:link w:val="HeaderChar"/>
     <w:uiPriority w:val="99"/>
     <w:unhideWhenUsed/>
     <w:rsid w:val="00686D35"/>
@@ -5785,9 +6520,9 @@
       <w:szCs w:val="20"/>
     </w:rPr>
   </w:style>
-  <w:style w:type="character" w:customStyle="1" w:styleId="a7">
-    <w:name w:val="頁首 字元"/>
-    <w:link w:val="a6"/>
+  <w:style w:type="character" w:customStyle="1" w:styleId="HeaderChar">
+    <w:name w:val="Header Char"/>
+    <w:link w:val="Header"/>
     <w:uiPriority w:val="99"/>
     <w:rsid w:val="00686D35"/>
     <w:rPr>
@@ -5795,10 +6530,10 @@
       <w:lang w:val="sv-SE" w:eastAsia="sv-SE"/>
     </w:rPr>
   </w:style>
-  <w:style w:type="paragraph" w:styleId="a8">
+  <w:style w:type="paragraph" w:styleId="Footer">
     <w:name w:val="footer"/>
-    <w:basedOn w:val="a"/>
-    <w:link w:val="a9"/>
+    <w:basedOn w:val="Normal"/>
+    <w:link w:val="FooterChar"/>
     <w:uiPriority w:val="99"/>
     <w:unhideWhenUsed/>
     <w:rsid w:val="00686D35"/>
@@ -5814,9 +6549,9 @@
       <w:szCs w:val="20"/>
     </w:rPr>
   </w:style>
-  <w:style w:type="character" w:customStyle="1" w:styleId="a9">
-    <w:name w:val="頁尾 字元"/>
-    <w:link w:val="a8"/>
+  <w:style w:type="character" w:customStyle="1" w:styleId="FooterChar">
+    <w:name w:val="Footer Char"/>
+    <w:link w:val="Footer"/>
     <w:uiPriority w:val="99"/>
     <w:rsid w:val="00686D35"/>
     <w:rPr>
@@ -5824,9 +6559,9 @@
       <w:lang w:val="sv-SE" w:eastAsia="sv-SE"/>
     </w:rPr>
   </w:style>
-  <w:style w:type="character" w:customStyle="1" w:styleId="10">
-    <w:name w:val="標題 1 字元"/>
-    <w:link w:val="1"/>
+  <w:style w:type="character" w:customStyle="1" w:styleId="Heading1Char">
+    <w:name w:val="Heading 1 Char"/>
+    <w:link w:val="Heading1"/>
     <w:uiPriority w:val="9"/>
     <w:rsid w:val="004F7751"/>
     <w:rPr>
@@ -5855,7 +6590,7 @@
       <w:szCs w:val="28"/>
     </w:rPr>
   </w:style>
-  <w:style w:type="character" w:styleId="aa">
+  <w:style w:type="character" w:styleId="Hyperlink">
     <w:name w:val="Hyperlink"/>
     <w:uiPriority w:val="99"/>
     <w:unhideWhenUsed/>
@@ -5865,9 +6600,9 @@
       <w:u w:val="single"/>
     </w:rPr>
   </w:style>
-  <w:style w:type="table" w:styleId="ab">
+  <w:style w:type="table" w:styleId="TableGrid">
     <w:name w:val="Table Grid"/>
-    <w:basedOn w:val="a1"/>
+    <w:basedOn w:val="TableNormal"/>
     <w:uiPriority w:val="59"/>
     <w:rsid w:val="004F7751"/>
     <w:rPr>
@@ -5894,7 +6629,7 @@
       </w:tblCellMar>
     </w:tblPr>
   </w:style>
-  <w:style w:type="paragraph" w:styleId="ac">
+  <w:style w:type="paragraph" w:styleId="NoSpacing">
     <w:name w:val="No Spacing"/>
     <w:uiPriority w:val="1"/>
     <w:qFormat/>
@@ -5912,10 +6647,10 @@
       <w:lang w:val="sv-SE" w:eastAsia="sv-SE"/>
     </w:rPr>
   </w:style>
-  <w:style w:type="character" w:customStyle="1" w:styleId="30">
-    <w:name w:val="標題 3 字元"/>
-    <w:basedOn w:val="a0"/>
-    <w:link w:val="3"/>
+  <w:style w:type="character" w:customStyle="1" w:styleId="Heading3Char">
+    <w:name w:val="Heading 3 Char"/>
+    <w:basedOn w:val="DefaultParagraphFont"/>
+    <w:link w:val="Heading3"/>
     <w:uiPriority w:val="9"/>
     <w:rsid w:val="00AE5476"/>
     <w:rPr>
@@ -6085,7 +6820,7 @@
     <w:lsdException w:name="Bibliography" w:uiPriority="37"/>
     <w:lsdException w:name="TOC Heading" w:uiPriority="39" w:qFormat="1"/>
   </w:latentStyles>
-  <w:style w:type="paragraph" w:default="1" w:styleId="a">
+  <w:style w:type="paragraph" w:default="1" w:styleId="Normal">
     <w:name w:val="Normal"/>
     <w:pPr>
       <w:widowControl w:val="0"/>
@@ -6100,11 +6835,11 @@
       <w:lang w:val="sv-SE" w:eastAsia="sv-SE"/>
     </w:rPr>
   </w:style>
-  <w:style w:type="paragraph" w:styleId="1">
+  <w:style w:type="paragraph" w:styleId="Heading1">
     <w:name w:val="heading 1"/>
-    <w:basedOn w:val="a"/>
-    <w:next w:val="a"/>
-    <w:link w:val="10"/>
+    <w:basedOn w:val="Normal"/>
+    <w:next w:val="Normal"/>
+    <w:link w:val="Heading1Char"/>
     <w:uiPriority w:val="9"/>
     <w:qFormat/>
     <w:rsid w:val="004F7751"/>
@@ -6129,11 +6864,11 @@
       <w:lang w:eastAsia="en-US"/>
     </w:rPr>
   </w:style>
-  <w:style w:type="paragraph" w:styleId="2">
+  <w:style w:type="paragraph" w:styleId="Heading2">
     <w:name w:val="heading 2"/>
-    <w:basedOn w:val="a"/>
-    <w:next w:val="a"/>
-    <w:link w:val="20"/>
+    <w:basedOn w:val="Normal"/>
+    <w:next w:val="Normal"/>
+    <w:link w:val="Heading2Char"/>
     <w:uiPriority w:val="9"/>
     <w:unhideWhenUsed/>
     <w:qFormat/>
@@ -6158,11 +6893,11 @@
       <w:szCs w:val="26"/>
     </w:rPr>
   </w:style>
-  <w:style w:type="paragraph" w:styleId="3">
+  <w:style w:type="paragraph" w:styleId="Heading3">
     <w:name w:val="heading 3"/>
-    <w:basedOn w:val="a"/>
-    <w:next w:val="a"/>
-    <w:link w:val="30"/>
+    <w:basedOn w:val="Normal"/>
+    <w:next w:val="Normal"/>
+    <w:link w:val="Heading3Char"/>
     <w:uiPriority w:val="9"/>
     <w:unhideWhenUsed/>
     <w:qFormat/>
@@ -6180,12 +6915,13 @@
       <w:szCs w:val="36"/>
     </w:rPr>
   </w:style>
-  <w:style w:type="character" w:default="1" w:styleId="a0">
+  <w:style w:type="character" w:default="1" w:styleId="DefaultParagraphFont">
     <w:name w:val="Default Paragraph Font"/>
     <w:uiPriority w:val="1"/>
+    <w:semiHidden/>
     <w:unhideWhenUsed/>
   </w:style>
-  <w:style w:type="table" w:default="1" w:styleId="a1">
+  <w:style w:type="table" w:default="1" w:styleId="TableNormal">
     <w:name w:val="Normal Table"/>
     <w:uiPriority w:val="99"/>
     <w:semiHidden/>
@@ -6200,7 +6936,7 @@
       </w:tblCellMar>
     </w:tblPr>
   </w:style>
-  <w:style w:type="numbering" w:default="1" w:styleId="a2">
+  <w:style w:type="numbering" w:default="1" w:styleId="NoList">
     <w:name w:val="No List"/>
     <w:uiPriority w:val="99"/>
     <w:semiHidden/>
@@ -6235,8 +6971,8 @@
   </w:style>
   <w:style w:type="paragraph" w:customStyle="1" w:styleId="Rubrik21">
     <w:name w:val="Rubrik 21"/>
-    <w:basedOn w:val="a"/>
-    <w:next w:val="a"/>
+    <w:basedOn w:val="Normal"/>
+    <w:next w:val="Normal"/>
     <w:pPr>
       <w:keepNext/>
       <w:keepLines/>
@@ -6254,8 +6990,8 @@
   </w:style>
   <w:style w:type="paragraph" w:customStyle="1" w:styleId="Rubrik31">
     <w:name w:val="Rubrik 31"/>
-    <w:basedOn w:val="a"/>
-    <w:next w:val="a"/>
+    <w:basedOn w:val="Normal"/>
+    <w:next w:val="Normal"/>
     <w:pPr>
       <w:keepNext/>
       <w:keepLines/>
@@ -6278,7 +7014,7 @@
       <w:spacing w:before="240" w:after="120"/>
     </w:pPr>
     <w:rPr>
-      <w:rFonts w:ascii="Arial" w:eastAsia="新細明體" w:hAnsi="Arial"/>
+      <w:rFonts w:ascii="Arial" w:eastAsia="PMingLiU" w:hAnsi="Arial"/>
       <w:sz w:val="28"/>
       <w:szCs w:val="28"/>
     </w:rPr>
@@ -6315,7 +7051,7 @@
   </w:style>
   <w:style w:type="paragraph" w:customStyle="1" w:styleId="Ballongtext1">
     <w:name w:val="Ballongtext1"/>
-    <w:basedOn w:val="a"/>
+    <w:basedOn w:val="Normal"/>
     <w:rPr>
       <w:rFonts w:ascii="Tahoma" w:hAnsi="Tahoma" w:cs="Tahoma"/>
       <w:sz w:val="16"/>
@@ -6324,8 +7060,8 @@
   </w:style>
   <w:style w:type="paragraph" w:customStyle="1" w:styleId="Rubrik1">
     <w:name w:val="Rubrik1"/>
-    <w:basedOn w:val="a"/>
-    <w:next w:val="a"/>
+    <w:basedOn w:val="Normal"/>
+    <w:next w:val="Normal"/>
     <w:pPr>
       <w:pBdr>
         <w:bottom w:val="single" w:sz="8" w:space="4" w:color="4F81BD"/>
@@ -6351,9 +7087,9 @@
       <w:szCs w:val="16"/>
     </w:rPr>
   </w:style>
-  <w:style w:type="character" w:customStyle="1" w:styleId="20">
-    <w:name w:val="標題 2 字元"/>
-    <w:link w:val="2"/>
+  <w:style w:type="character" w:customStyle="1" w:styleId="Heading2Char">
+    <w:name w:val="Heading 2 Char"/>
+    <w:link w:val="Heading2"/>
     <w:uiPriority w:val="9"/>
     <w:rPr>
       <w:rFonts w:ascii="Cambria" w:eastAsia="Times New Roman" w:hAnsi="Cambria" w:cs="Times New Roman"/>
@@ -6384,33 +7120,33 @@
       <w:szCs w:val="52"/>
     </w:rPr>
   </w:style>
-  <w:style w:type="paragraph" w:styleId="a3">
+  <w:style w:type="paragraph" w:styleId="BalloonText">
     <w:name w:val="Balloon Text"/>
-    <w:basedOn w:val="a"/>
-    <w:link w:val="a4"/>
+    <w:basedOn w:val="Normal"/>
+    <w:link w:val="BalloonTextChar"/>
     <w:uiPriority w:val="99"/>
     <w:semiHidden/>
     <w:unhideWhenUsed/>
     <w:rsid w:val="00832E9F"/>
     <w:rPr>
-      <w:rFonts w:ascii="Cambria" w:eastAsia="新細明體" w:hAnsi="Cambria" w:cs="Times New Roman"/>
+      <w:rFonts w:ascii="Cambria" w:eastAsia="PMingLiU" w:hAnsi="Cambria" w:cs="Times New Roman"/>
       <w:sz w:val="18"/>
       <w:szCs w:val="18"/>
     </w:rPr>
   </w:style>
-  <w:style w:type="character" w:customStyle="1" w:styleId="a4">
-    <w:name w:val="註解方塊文字 字元"/>
-    <w:link w:val="a3"/>
+  <w:style w:type="character" w:customStyle="1" w:styleId="BalloonTextChar">
+    <w:name w:val="Balloon Text Char"/>
+    <w:link w:val="BalloonText"/>
     <w:uiPriority w:val="99"/>
     <w:semiHidden/>
     <w:rsid w:val="00832E9F"/>
     <w:rPr>
-      <w:rFonts w:ascii="Cambria" w:eastAsia="新細明體" w:hAnsi="Cambria" w:cs="Times New Roman"/>
+      <w:rFonts w:ascii="Cambria" w:eastAsia="PMingLiU" w:hAnsi="Cambria" w:cs="Times New Roman"/>
       <w:sz w:val="18"/>
       <w:szCs w:val="18"/>
     </w:rPr>
   </w:style>
-  <w:style w:type="character" w:styleId="a5">
+  <w:style w:type="character" w:styleId="PlaceholderText">
     <w:name w:val="Placeholder Text"/>
     <w:uiPriority w:val="99"/>
     <w:semiHidden/>
@@ -6419,10 +7155,10 @@
       <w:color w:val="808080"/>
     </w:rPr>
   </w:style>
-  <w:style w:type="paragraph" w:styleId="a6">
+  <w:style w:type="paragraph" w:styleId="Header">
     <w:name w:val="header"/>
-    <w:basedOn w:val="a"/>
-    <w:link w:val="a7"/>
+    <w:basedOn w:val="Normal"/>
+    <w:link w:val="HeaderChar"/>
     <w:uiPriority w:val="99"/>
     <w:unhideWhenUsed/>
     <w:rsid w:val="00686D35"/>
@@ -6438,9 +7174,9 @@
       <w:szCs w:val="20"/>
     </w:rPr>
   </w:style>
-  <w:style w:type="character" w:customStyle="1" w:styleId="a7">
-    <w:name w:val="頁首 字元"/>
-    <w:link w:val="a6"/>
+  <w:style w:type="character" w:customStyle="1" w:styleId="HeaderChar">
+    <w:name w:val="Header Char"/>
+    <w:link w:val="Header"/>
     <w:uiPriority w:val="99"/>
     <w:rsid w:val="00686D35"/>
     <w:rPr>
@@ -6448,10 +7184,10 @@
       <w:lang w:val="sv-SE" w:eastAsia="sv-SE"/>
     </w:rPr>
   </w:style>
-  <w:style w:type="paragraph" w:styleId="a8">
+  <w:style w:type="paragraph" w:styleId="Footer">
     <w:name w:val="footer"/>
-    <w:basedOn w:val="a"/>
-    <w:link w:val="a9"/>
+    <w:basedOn w:val="Normal"/>
+    <w:link w:val="FooterChar"/>
     <w:uiPriority w:val="99"/>
     <w:unhideWhenUsed/>
     <w:rsid w:val="00686D35"/>
@@ -6467,9 +7203,9 @@
       <w:szCs w:val="20"/>
     </w:rPr>
   </w:style>
-  <w:style w:type="character" w:customStyle="1" w:styleId="a9">
-    <w:name w:val="頁尾 字元"/>
-    <w:link w:val="a8"/>
+  <w:style w:type="character" w:customStyle="1" w:styleId="FooterChar">
+    <w:name w:val="Footer Char"/>
+    <w:link w:val="Footer"/>
     <w:uiPriority w:val="99"/>
     <w:rsid w:val="00686D35"/>
     <w:rPr>
@@ -6477,9 +7213,9 @@
       <w:lang w:val="sv-SE" w:eastAsia="sv-SE"/>
     </w:rPr>
   </w:style>
-  <w:style w:type="character" w:customStyle="1" w:styleId="10">
-    <w:name w:val="標題 1 字元"/>
-    <w:link w:val="1"/>
+  <w:style w:type="character" w:customStyle="1" w:styleId="Heading1Char">
+    <w:name w:val="Heading 1 Char"/>
+    <w:link w:val="Heading1"/>
     <w:uiPriority w:val="9"/>
     <w:rsid w:val="004F7751"/>
     <w:rPr>
@@ -6508,7 +7244,7 @@
       <w:szCs w:val="28"/>
     </w:rPr>
   </w:style>
-  <w:style w:type="character" w:styleId="aa">
+  <w:style w:type="character" w:styleId="Hyperlink">
     <w:name w:val="Hyperlink"/>
     <w:uiPriority w:val="99"/>
     <w:unhideWhenUsed/>
@@ -6518,9 +7254,9 @@
       <w:u w:val="single"/>
     </w:rPr>
   </w:style>
-  <w:style w:type="table" w:styleId="ab">
+  <w:style w:type="table" w:styleId="TableGrid">
     <w:name w:val="Table Grid"/>
-    <w:basedOn w:val="a1"/>
+    <w:basedOn w:val="TableNormal"/>
     <w:uiPriority w:val="59"/>
     <w:rsid w:val="004F7751"/>
     <w:rPr>
@@ -6547,7 +7283,7 @@
       </w:tblCellMar>
     </w:tblPr>
   </w:style>
-  <w:style w:type="paragraph" w:styleId="ac">
+  <w:style w:type="paragraph" w:styleId="NoSpacing">
     <w:name w:val="No Spacing"/>
     <w:uiPriority w:val="1"/>
     <w:qFormat/>
@@ -6565,10 +7301,10 @@
       <w:lang w:val="sv-SE" w:eastAsia="sv-SE"/>
     </w:rPr>
   </w:style>
-  <w:style w:type="character" w:customStyle="1" w:styleId="30">
-    <w:name w:val="標題 3 字元"/>
-    <w:basedOn w:val="a0"/>
-    <w:link w:val="3"/>
+  <w:style w:type="character" w:customStyle="1" w:styleId="Heading3Char">
+    <w:name w:val="Heading 3 Char"/>
+    <w:basedOn w:val="DefaultParagraphFont"/>
+    <w:link w:val="Heading3"/>
     <w:uiPriority w:val="9"/>
     <w:rsid w:val="00AE5476"/>
     <w:rPr>

</xml_diff>

<commit_message>
Some changes in the report and an early powerpoint-presentation
</commit_message>
<xml_diff>
--- a/Documents/Project report.docx
+++ b/Documents/Project report.docx
@@ -453,7 +453,7 @@
                     </pic:cNvPicPr>
                   </pic:nvPicPr>
                   <pic:blipFill>
-                    <a:blip r:embed="rId7">
+                    <a:blip r:embed="rId8">
                       <a:extLst>
                         <a:ext uri="{28A0092B-C50C-407E-A947-70E740481C1C}">
                           <a14:useLocalDpi xmlns:a14="http://schemas.microsoft.com/office/drawing/2010/main" val="0"/>
@@ -1321,21 +1321,13 @@
         <w:rPr>
           <w:lang w:val="en-US"/>
         </w:rPr>
-        <w:t xml:space="preserve">. Epsilon and sigma are material constants. This can be </w:t>
-      </w:r>
-      <w:proofErr w:type="gramStart"/>
-      <w:r>
-        <w:rPr>
-          <w:lang w:val="en-US"/>
-        </w:rPr>
-        <w:t>The</w:t>
-      </w:r>
-      <w:proofErr w:type="gramEnd"/>
-      <w:r>
-        <w:rPr>
-          <w:lang w:val="en-US"/>
-        </w:rPr>
-        <w:t xml:space="preserve"> potential energy for the neighboring particle pairs are </w:t>
+        <w:t xml:space="preserve">. Epsilon and sigma are material constants. </w:t>
+      </w:r>
+      <w:r>
+        <w:rPr>
+          <w:lang w:val="en-US"/>
+        </w:rPr>
+        <w:t xml:space="preserve">The potential energy for the neighboring particle pairs are </w:t>
       </w:r>
       <w:r>
         <w:rPr>
@@ -1347,7 +1339,19 @@
         <w:rPr>
           <w:lang w:val="en-US"/>
         </w:rPr>
-        <w:t xml:space="preserve">rt than the outer radius and </w:t>
+        <w:t xml:space="preserve">rt than the </w:t>
+      </w:r>
+      <w:r>
+        <w:rPr>
+          <w:lang w:val="en-US"/>
+        </w:rPr>
+        <w:t xml:space="preserve">inner </w:t>
+      </w:r>
+      <w:r>
+        <w:rPr>
+          <w:lang w:val="en-US"/>
+        </w:rPr>
+        <w:t xml:space="preserve">radius and </w:t>
       </w:r>
       <w:r>
         <w:rPr>
@@ -1385,7 +1389,19 @@
         <w:rPr>
           <w:lang w:val="en-US"/>
         </w:rPr>
-        <w:t>n the outer radius of each other</w:t>
+        <w:t xml:space="preserve">n the </w:t>
+      </w:r>
+      <w:r>
+        <w:rPr>
+          <w:lang w:val="en-US"/>
+        </w:rPr>
+        <w:t>inner</w:t>
+      </w:r>
+      <w:r>
+        <w:rPr>
+          <w:lang w:val="en-US"/>
+        </w:rPr>
+        <w:t xml:space="preserve"> radius of each other</w:t>
       </w:r>
       <w:r>
         <w:rPr>
@@ -1624,27 +1640,111 @@
         <w:rPr>
           <w:lang w:val="en-US"/>
         </w:rPr>
-        <w:t>Since we have the velocity and the potential energy in our data structure thus we can calculate the kinetic and total energy. Temperature, pressure, mean square displacement and other properties will also be calculated. In order to provide the user with smoother plots the values presented will then be the mean values over a certain iteration interval.</w:t>
-      </w:r>
-    </w:p>
-    <w:p>
-      <w:pPr>
-        <w:rPr>
-          <w:lang w:val="en-US"/>
-        </w:rPr>
-      </w:pPr>
-    </w:p>
-    <w:p>
-      <w:pPr>
-        <w:rPr>
-          <w:lang w:val="en-US"/>
-        </w:rPr>
-      </w:pPr>
-      <w:r>
-        <w:rPr>
-          <w:lang w:val="en-US"/>
-        </w:rPr>
-        <w:t>The followings are the properties we calculate</w:t>
+        <w:t>The properties that can be calculated by the program are t</w:t>
+      </w:r>
+      <w:r>
+        <w:rPr>
+          <w:lang w:val="en-US"/>
+        </w:rPr>
+        <w:t xml:space="preserve">emperature, </w:t>
+      </w:r>
+      <w:r>
+        <w:rPr>
+          <w:lang w:val="en-US"/>
+        </w:rPr>
+        <w:t xml:space="preserve">internal </w:t>
+      </w:r>
+      <w:r>
+        <w:rPr>
+          <w:lang w:val="en-US"/>
+        </w:rPr>
+        <w:t>pressure,</w:t>
+      </w:r>
+      <w:r>
+        <w:rPr>
+          <w:lang w:val="en-US"/>
+        </w:rPr>
+        <w:t xml:space="preserve"> specific heat,</w:t>
+      </w:r>
+      <w:r>
+        <w:rPr>
+          <w:lang w:val="en-US"/>
+        </w:rPr>
+        <w:t xml:space="preserve"> mean square displacement</w:t>
+      </w:r>
+      <w:r>
+        <w:rPr>
+          <w:lang w:val="en-US"/>
+        </w:rPr>
+        <w:t>, the self-diffusion coefficient as well as potential and kinetic energy.</w:t>
+      </w:r>
+      <w:r>
+        <w:rPr>
+          <w:lang w:val="en-US"/>
+        </w:rPr>
+        <w:t xml:space="preserve"> </w:t>
+      </w:r>
+      <w:r>
+        <w:rPr>
+          <w:lang w:val="en-US"/>
+        </w:rPr>
+        <w:t xml:space="preserve">In </w:t>
+      </w:r>
+      <w:r>
+        <w:rPr>
+          <w:lang w:val="en-US"/>
+        </w:rPr>
+        <w:t xml:space="preserve">order to provide the user with smoother plots the values presented </w:t>
+      </w:r>
+      <w:r>
+        <w:rPr>
+          <w:lang w:val="en-US"/>
+        </w:rPr>
+        <w:t xml:space="preserve">are </w:t>
+      </w:r>
+      <w:r>
+        <w:rPr>
+          <w:lang w:val="en-US"/>
+        </w:rPr>
+        <w:t>the mean values over a certain iteration interval.</w:t>
+      </w:r>
+    </w:p>
+    <w:p>
+      <w:pPr>
+        <w:rPr>
+          <w:lang w:val="en-US"/>
+        </w:rPr>
+      </w:pPr>
+    </w:p>
+    <w:p>
+      <w:pPr>
+        <w:rPr>
+          <w:lang w:val="en-US"/>
+        </w:rPr>
+      </w:pPr>
+      <w:r>
+        <w:rPr>
+          <w:lang w:val="en-US"/>
+        </w:rPr>
+        <w:t>The following</w:t>
+      </w:r>
+      <w:r>
+        <w:rPr>
+          <w:lang w:val="en-US"/>
+        </w:rPr>
+        <w:t xml:space="preserve"> are the properties </w:t>
+      </w:r>
+      <w:r>
+        <w:rPr>
+          <w:lang w:val="en-US"/>
+        </w:rPr>
+        <w:t>that were</w:t>
+      </w:r>
+      <w:r>
+        <w:rPr>
+          <w:lang w:val="en-US"/>
+        </w:rPr>
+        <w:t xml:space="preserve"> calculate</w:t>
       </w:r>
       <w:r>
         <w:rPr>
@@ -1656,7 +1756,19 @@
         <w:rPr>
           <w:lang w:val="en-US"/>
         </w:rPr>
-        <w:t xml:space="preserve"> in our project:</w:t>
+        <w:t xml:space="preserve"> </w:t>
+      </w:r>
+      <w:r>
+        <w:rPr>
+          <w:lang w:val="en-US"/>
+        </w:rPr>
+        <w:t>in the</w:t>
+      </w:r>
+      <w:r>
+        <w:rPr>
+          <w:lang w:val="en-US"/>
+        </w:rPr>
+        <w:t xml:space="preserve"> project:</w:t>
       </w:r>
     </w:p>
     <w:p>
@@ -1944,7 +2056,7 @@
         <w:rPr>
           <w:lang w:val="en-US"/>
         </w:rPr>
-        <w:t xml:space="preserve">-Jones potential for a particle pair is used to calculate the potential energy, </w:t>
+        <w:t xml:space="preserve">-Jones potential is used to calculate the potential energy, </w:t>
       </w:r>
     </w:p>
     <w:p>
@@ -2332,19 +2444,57 @@
         <w:rPr>
           <w:lang w:val="en-US"/>
         </w:rPr>
-        <w:t xml:space="preserve">The </w:t>
-      </w:r>
-      <w:r>
-        <w:rPr>
-          <w:lang w:val="en-US"/>
-        </w:rPr>
-        <w:t>potential is subtract by</w:t>
+        <w:t>Each term</w:t>
+      </w:r>
+      <w:r>
+        <w:rPr>
+          <w:lang w:val="en-US"/>
+        </w:rPr>
+        <w:t xml:space="preserve"> is subtract</w:t>
+      </w:r>
+      <w:r>
+        <w:rPr>
+          <w:lang w:val="en-US"/>
+        </w:rPr>
+        <w:t>ed</w:t>
+      </w:r>
+      <w:r>
+        <w:rPr>
+          <w:lang w:val="en-US"/>
+        </w:rPr>
+        <w:t xml:space="preserve"> by</w:t>
+      </w:r>
+      <w:r>
+        <w:rPr>
+          <w:lang w:val="en-US"/>
+        </w:rPr>
+        <w:t xml:space="preserve"> the</w:t>
       </w:r>
       <w:r>
         <w:rPr>
           <w:lang w:val="en-US"/>
         </w:rPr>
         <w:t xml:space="preserve"> cutoff energy</w:t>
+      </w:r>
+      <w:r>
+        <w:rPr>
+          <w:lang w:val="en-US"/>
+        </w:rPr>
+        <w:t xml:space="preserve"> (the </w:t>
+      </w:r>
+      <w:proofErr w:type="spellStart"/>
+      <w:r>
+        <w:rPr>
+          <w:lang w:val="en-US"/>
+        </w:rPr>
+        <w:t>Lennard</w:t>
+      </w:r>
+      <w:proofErr w:type="spellEnd"/>
+      <w:r>
+        <w:rPr>
+          <w:lang w:val="en-US"/>
+        </w:rPr>
+        <w:t>-Jones potential at distances equal to the inner radius)</w:t>
       </w:r>
       <w:r>
         <w:rPr>
@@ -2868,7 +3018,31 @@
         <w:rPr>
           <w:lang w:val="en-US"/>
         </w:rPr>
-        <w:t>The particles are treated as ideal gases with a correction term related to the sum of the products of the force and the distance.</w:t>
+        <w:t xml:space="preserve">The particles are treated as </w:t>
+      </w:r>
+      <w:r>
+        <w:rPr>
+          <w:lang w:val="en-US"/>
+        </w:rPr>
+        <w:t>an ideal gas</w:t>
+      </w:r>
+      <w:r>
+        <w:rPr>
+          <w:lang w:val="en-US"/>
+        </w:rPr>
+        <w:t xml:space="preserve"> with a correction term related to the sum of t</w:t>
+      </w:r>
+      <w:r>
+        <w:rPr>
+          <w:lang w:val="en-US"/>
+        </w:rPr>
+        <w:t>he products of the force and</w:t>
+      </w:r>
+      <w:r>
+        <w:rPr>
+          <w:lang w:val="en-US"/>
+        </w:rPr>
+        <w:t xml:space="preserve"> distance.</w:t>
       </w:r>
     </w:p>
     <w:p>
@@ -2987,7 +3161,7 @@
                 <w:rFonts w:ascii="Cambria Math" w:hAnsi="Cambria Math"/>
                 <w:lang w:val="en-US"/>
               </w:rPr>
-              <m:t>6</m:t>
+              <m:t>3</m:t>
             </m:r>
             <m:r>
               <w:rPr>
@@ -3062,7 +3236,7 @@
                     <w:rFonts w:ascii="Cambria Math" w:hAnsi="Cambria Math"/>
                     <w:lang w:val="en-US"/>
                   </w:rPr>
-                  <m:t>≠</m:t>
+                  <m:t>&gt;</m:t>
                 </m:r>
                 <m:r>
                   <w:rPr>
@@ -3189,98 +3363,13 @@
         <w:rPr>
           <w:lang w:val="en-US"/>
         </w:rPr>
-        <w:t xml:space="preserve"> V is the volume of primary simulation cell. The 1/6 factor</w:t>
-      </w:r>
-      <w:r>
-        <w:rPr>
-          <w:lang w:val="en-US"/>
-        </w:rPr>
-        <w:t xml:space="preserve"> </w:t>
-      </w:r>
-      <w:r>
-        <w:rPr>
-          <w:lang w:val="en-US"/>
-        </w:rPr>
-        <w:t xml:space="preserve">is due to the </w:t>
-      </w:r>
-      <w:r>
-        <w:rPr>
-          <w:lang w:val="en-US"/>
-        </w:rPr>
-        <w:t>fact that</w:t>
-      </w:r>
-      <m:oMath>
-        <m:sSub>
-          <m:sSubPr>
-            <m:ctrlPr>
-              <w:rPr>
-                <w:rFonts w:ascii="Cambria Math" w:hAnsi="Cambria Math"/>
-                <w:i/>
-                <w:lang w:val="en-US"/>
-              </w:rPr>
-            </m:ctrlPr>
-          </m:sSubPr>
-          <m:e>
-            <m:r>
-              <w:rPr>
-                <w:rFonts w:ascii="Cambria Math" w:hAnsi="Cambria Math"/>
-                <w:lang w:val="en-US"/>
-              </w:rPr>
-              <m:t>f</m:t>
-            </m:r>
-          </m:e>
-          <m:sub>
-            <m:r>
-              <w:rPr>
-                <w:rFonts w:ascii="Cambria Math" w:hAnsi="Cambria Math"/>
-                <w:lang w:val="en-US"/>
-              </w:rPr>
-              <m:t>ij</m:t>
-            </m:r>
-          </m:sub>
-        </m:sSub>
-        <m:r>
-          <w:rPr>
-            <w:rFonts w:ascii="Cambria Math" w:hAnsi="Cambria Math"/>
-            <w:lang w:val="en-US"/>
-          </w:rPr>
-          <m:t>=-</m:t>
-        </m:r>
-        <m:sSub>
-          <m:sSubPr>
-            <m:ctrlPr>
-              <w:rPr>
-                <w:rFonts w:ascii="Cambria Math" w:hAnsi="Cambria Math"/>
-                <w:i/>
-                <w:lang w:val="en-US"/>
-              </w:rPr>
-            </m:ctrlPr>
-          </m:sSubPr>
-          <m:e>
-            <m:r>
-              <w:rPr>
-                <w:rFonts w:ascii="Cambria Math" w:hAnsi="Cambria Math"/>
-                <w:lang w:val="en-US"/>
-              </w:rPr>
-              <m:t>f</m:t>
-            </m:r>
-          </m:e>
-          <m:sub>
-            <m:r>
-              <w:rPr>
-                <w:rFonts w:ascii="Cambria Math" w:hAnsi="Cambria Math"/>
-                <w:lang w:val="en-US"/>
-              </w:rPr>
-              <m:t>ji</m:t>
-            </m:r>
-          </m:sub>
-        </m:sSub>
-      </m:oMath>
-      <w:r>
-        <w:rPr>
-          <w:lang w:val="en-US"/>
-        </w:rPr>
-        <w:t>, to avoid double counting.</w:t>
+        <w:t xml:space="preserve"> V is the volume of</w:t>
+      </w:r>
+      <w:r>
+        <w:rPr>
+          <w:lang w:val="en-US"/>
+        </w:rPr>
+        <w:t xml:space="preserve"> the primary simulation cell.</w:t>
       </w:r>
     </w:p>
     <w:p>
@@ -3322,7 +3411,19 @@
         <w:rPr>
           <w:lang w:val="en-US"/>
         </w:rPr>
-        <w:t>Here, we used another formula instead of the one on the lecture slides and the formula we used gives accurate results.</w:t>
+        <w:t>Here, another formula</w:t>
+      </w:r>
+      <w:r>
+        <w:rPr>
+          <w:lang w:val="en-US"/>
+        </w:rPr>
+        <w:t xml:space="preserve"> was used</w:t>
+      </w:r>
+      <w:r>
+        <w:rPr>
+          <w:lang w:val="en-US"/>
+        </w:rPr>
+        <w:t xml:space="preserve"> instead of the one on the lecture slides and the formula used gives accurate results.</w:t>
       </w:r>
     </w:p>
     <w:p>
@@ -3628,7 +3729,13 @@
         <w:rPr>
           <w:lang w:val="en-US"/>
         </w:rPr>
-        <w:t>Where N is the number of the particle</w:t>
+        <w:t>Where N is the number of particle</w:t>
+      </w:r>
+      <w:r>
+        <w:rPr>
+          <w:lang w:val="en-US"/>
+        </w:rPr>
+        <w:t>s</w:t>
       </w:r>
       <w:r>
         <w:rPr>
@@ -3654,21 +3761,31 @@
         <w:rPr>
           <w:lang w:val="en-US"/>
         </w:rPr>
-        <w:t xml:space="preserve">is Boltzmann </w:t>
-      </w:r>
-      <w:proofErr w:type="spellStart"/>
-      <w:r>
-        <w:rPr>
-          <w:lang w:val="en-US"/>
-        </w:rPr>
-        <w:t>constnt</w:t>
-      </w:r>
-      <w:proofErr w:type="spellEnd"/>
-      <w:r>
-        <w:rPr>
-          <w:lang w:val="en-US"/>
-        </w:rPr>
-        <w:t>.</w:t>
+        <w:t xml:space="preserve">is </w:t>
+      </w:r>
+      <w:r>
+        <w:rPr>
+          <w:lang w:val="en-US"/>
+        </w:rPr>
+        <w:t>Boltzmann’s</w:t>
+      </w:r>
+      <w:r>
+        <w:rPr>
+          <w:lang w:val="en-US"/>
+        </w:rPr>
+        <w:t xml:space="preserve"> const</w:t>
+      </w:r>
+      <w:r>
+        <w:rPr>
+          <w:lang w:val="en-US"/>
+        </w:rPr>
+        <w:t>a</w:t>
+      </w:r>
+      <w:r>
+        <w:rPr>
+          <w:lang w:val="en-US"/>
+        </w:rPr>
+        <w:t>nt.</w:t>
       </w:r>
     </w:p>
     <w:p>
@@ -3710,7 +3827,30 @@
           <w:lang w:val="en-US"/>
         </w:rPr>
         <w:tab/>
-        <w:t xml:space="preserve">MSD is a property </w:t>
+      </w:r>
+      <w:r>
+        <w:rPr>
+          <w:lang w:val="en-US"/>
+        </w:rPr>
+        <w:t xml:space="preserve">The </w:t>
+      </w:r>
+      <w:r>
+        <w:rPr>
+          <w:lang w:val="en-US"/>
+        </w:rPr>
+        <w:t xml:space="preserve">MSD </w:t>
+      </w:r>
+      <w:r>
+        <w:rPr>
+          <w:lang w:val="en-US"/>
+        </w:rPr>
+        <w:t>is calculated as</w:t>
+      </w:r>
+      <w:r>
+        <w:rPr>
+          <w:lang w:val="en-US"/>
+        </w:rPr>
+        <w:t xml:space="preserve"> </w:t>
       </w:r>
     </w:p>
     <w:p>
@@ -4039,6 +4179,43 @@
         </w:rPr>
         <w:t xml:space="preserve"> </w:t>
       </w:r>
+      <m:oMath>
+        <m:sSub>
+          <m:sSubPr>
+            <m:ctrlPr>
+              <w:rPr>
+                <w:rFonts w:ascii="Cambria Math" w:hAnsi="Cambria Math"/>
+                <w:i/>
+                <w:lang w:val="en-US"/>
+              </w:rPr>
+            </m:ctrlPr>
+          </m:sSubPr>
+          <m:e>
+            <m:r>
+              <w:rPr>
+                <w:rFonts w:ascii="Cambria Math" w:hAnsi="Cambria Math"/>
+                <w:lang w:val="en-US"/>
+              </w:rPr>
+              <m:t>t</m:t>
+            </m:r>
+          </m:e>
+          <m:sub>
+            <m:r>
+              <w:rPr>
+                <w:rFonts w:ascii="Cambria Math" w:hAnsi="Cambria Math"/>
+                <w:lang w:val="en-US"/>
+              </w:rPr>
+              <m:t>0</m:t>
+            </m:r>
+          </m:sub>
+        </m:sSub>
+      </m:oMath>
+      <w:r>
+        <w:rPr>
+          <w:lang w:val="en-US"/>
+        </w:rPr>
+        <w:t xml:space="preserve"> is the time when the system reaches equilibrium. It is therefore a measurement of how much the particles diffuse.</w:t>
+      </w:r>
     </w:p>
     <w:p>
       <w:pPr>
@@ -4061,6 +4238,7 @@
         <w:rPr>
           <w:lang w:val="en-US"/>
         </w:rPr>
+        <w:lastRenderedPageBreak/>
         <w:t>Self-</w:t>
       </w:r>
       <w:r>
@@ -4094,7 +4272,6 @@
         <w:rPr>
           <w:lang w:val="en-US"/>
         </w:rPr>
-        <w:lastRenderedPageBreak/>
         <w:t>The Einstein expression for an isotropic fluid at equilibrium connects MSD and</w:t>
       </w:r>
       <w:r>
@@ -4348,6 +4525,30 @@
     </w:p>
     <w:p>
       <w:pPr>
+        <w:pStyle w:val="Standard"/>
+        <w:ind w:left="709"/>
+        <w:rPr>
+          <w:lang w:val="en-US"/>
+        </w:rPr>
+      </w:pPr>
+    </w:p>
+    <w:p>
+      <w:pPr>
+        <w:pStyle w:val="Standard"/>
+        <w:ind w:left="709"/>
+        <w:rPr>
+          <w:lang w:val="en-US"/>
+        </w:rPr>
+      </w:pPr>
+      <w:r>
+        <w:rPr>
+          <w:lang w:val="en-US"/>
+        </w:rPr>
+        <w:t>The self-diffusion constant is therefore connected to the slope of the MSD.</w:t>
+      </w:r>
+    </w:p>
+    <w:p>
+      <w:pPr>
         <w:pStyle w:val="Heading1"/>
         <w:rPr>
           <w:lang w:val="en-US"/>
@@ -5256,8 +5457,7 @@
       <w:tblGrid>
         <w:gridCol w:w="1008"/>
         <w:gridCol w:w="2880"/>
-        <w:gridCol w:w="2520"/>
-        <w:gridCol w:w="270"/>
+        <w:gridCol w:w="2790"/>
         <w:gridCol w:w="2610"/>
       </w:tblGrid>
       <w:tr>
@@ -5275,6 +5475,7 @@
                 <w:lang w:val="en-US"/>
               </w:rPr>
             </w:pPr>
+            <w:bookmarkStart w:id="0" w:name="_GoBack" w:colFirst="0" w:colLast="4"/>
             <w:r>
               <w:rPr>
                 <w:rFonts w:ascii="Calibri" w:eastAsia="Calibri" w:hAnsi="Calibri" w:cs="Times New Roman"/>
@@ -5334,7 +5535,6 @@
         <w:tc>
           <w:tcPr>
             <w:tcW w:w="2790" w:type="dxa"/>
-            <w:gridSpan w:val="2"/>
             <w:shd w:val="clear" w:color="auto" w:fill="auto"/>
           </w:tcPr>
           <w:p>
@@ -5476,7 +5676,7 @@
         </w:tc>
         <w:tc>
           <w:tcPr>
-            <w:tcW w:w="2520" w:type="dxa"/>
+            <w:tcW w:w="2790" w:type="dxa"/>
             <w:shd w:val="clear" w:color="auto" w:fill="auto"/>
           </w:tcPr>
           <w:p>
@@ -5501,8 +5701,7 @@
         </w:tc>
         <w:tc>
           <w:tcPr>
-            <w:tcW w:w="2880" w:type="dxa"/>
-            <w:gridSpan w:val="2"/>
+            <w:tcW w:w="2610" w:type="dxa"/>
             <w:shd w:val="clear" w:color="auto" w:fill="auto"/>
           </w:tcPr>
           <w:p>
@@ -5580,7 +5779,7 @@
         </w:tc>
         <w:tc>
           <w:tcPr>
-            <w:tcW w:w="2520" w:type="dxa"/>
+            <w:tcW w:w="2790" w:type="dxa"/>
             <w:shd w:val="clear" w:color="auto" w:fill="auto"/>
           </w:tcPr>
           <w:p>
@@ -5605,8 +5804,7 @@
         </w:tc>
         <w:tc>
           <w:tcPr>
-            <w:tcW w:w="2880" w:type="dxa"/>
-            <w:gridSpan w:val="2"/>
+            <w:tcW w:w="2610" w:type="dxa"/>
             <w:shd w:val="clear" w:color="auto" w:fill="auto"/>
           </w:tcPr>
           <w:p>
@@ -5683,7 +5881,7 @@
         </w:tc>
         <w:tc>
           <w:tcPr>
-            <w:tcW w:w="2520" w:type="dxa"/>
+            <w:tcW w:w="2790" w:type="dxa"/>
             <w:shd w:val="clear" w:color="auto" w:fill="auto"/>
           </w:tcPr>
           <w:p>
@@ -5708,8 +5906,7 @@
         </w:tc>
         <w:tc>
           <w:tcPr>
-            <w:tcW w:w="2880" w:type="dxa"/>
-            <w:gridSpan w:val="2"/>
+            <w:tcW w:w="2610" w:type="dxa"/>
             <w:shd w:val="clear" w:color="auto" w:fill="auto"/>
           </w:tcPr>
           <w:p>
@@ -5786,7 +5983,7 @@
         </w:tc>
         <w:tc>
           <w:tcPr>
-            <w:tcW w:w="2520" w:type="dxa"/>
+            <w:tcW w:w="2790" w:type="dxa"/>
             <w:shd w:val="clear" w:color="auto" w:fill="auto"/>
           </w:tcPr>
           <w:p>
@@ -5811,8 +6008,7 @@
         </w:tc>
         <w:tc>
           <w:tcPr>
-            <w:tcW w:w="2880" w:type="dxa"/>
-            <w:gridSpan w:val="2"/>
+            <w:tcW w:w="2610" w:type="dxa"/>
             <w:shd w:val="clear" w:color="auto" w:fill="auto"/>
           </w:tcPr>
           <w:p>
@@ -5837,6 +6033,7 @@
         </w:tc>
       </w:tr>
     </w:tbl>
+    <w:bookmarkEnd w:id="0"/>
     <w:p>
       <w:pPr>
         <w:rPr>
@@ -5855,18 +6052,56 @@
         </w:rPr>
         <w:t>The two simulations gave identical results, indicating that the outer radius had sufficient size for both runs.</w:t>
       </w:r>
-    </w:p>
-    <w:p>
-      <w:pPr>
+      <w:r>
         <w:rPr>
           <w:b/>
           <w:sz w:val="20"/>
           <w:szCs w:val="20"/>
           <w:lang w:val="en-US"/>
         </w:rPr>
-      </w:pPr>
-      <w:bookmarkStart w:id="0" w:name="_GoBack"/>
-      <w:bookmarkEnd w:id="0"/>
+        <w:t xml:space="preserve"> </w:t>
+      </w:r>
+      <w:proofErr w:type="gramStart"/>
+      <w:r>
+        <w:rPr>
+          <w:b/>
+          <w:sz w:val="20"/>
+          <w:szCs w:val="20"/>
+          <w:lang w:val="en-US"/>
+        </w:rPr>
+        <w:t xml:space="preserve">Tabled values from Introduction to Solid State Physics by </w:t>
+      </w:r>
+      <w:proofErr w:type="spellStart"/>
+      <w:r>
+        <w:rPr>
+          <w:b/>
+          <w:sz w:val="20"/>
+          <w:szCs w:val="20"/>
+          <w:lang w:val="en-US"/>
+        </w:rPr>
+        <w:t>Kittel</w:t>
+      </w:r>
+      <w:proofErr w:type="spellEnd"/>
+      <w:r>
+        <w:rPr>
+          <w:b/>
+          <w:sz w:val="20"/>
+          <w:szCs w:val="20"/>
+          <w:lang w:val="en-US"/>
+        </w:rPr>
+        <w:t>.</w:t>
+      </w:r>
+      <w:proofErr w:type="gramEnd"/>
+    </w:p>
+    <w:p>
+      <w:pPr>
+        <w:rPr>
+          <w:b/>
+          <w:sz w:val="20"/>
+          <w:szCs w:val="20"/>
+          <w:lang w:val="en-US"/>
+        </w:rPr>
+      </w:pPr>
     </w:p>
     <w:p>
       <w:pPr>
@@ -5926,7 +6161,7 @@
           <w:lang w:val="en-US"/>
         </w:rPr>
       </w:pPr>
-      <w:hyperlink r:id="rId8" w:history="1">
+      <w:hyperlink r:id="rId9" w:history="1">
         <w:r>
           <w:rPr>
             <w:rStyle w:val="Hyperlink"/>
@@ -5942,7 +6177,7 @@
           <w:lang w:val="en-US"/>
         </w:rPr>
       </w:pPr>
-      <w:hyperlink r:id="rId9" w:history="1">
+      <w:hyperlink r:id="rId10" w:history="1">
         <w:r>
           <w:rPr>
             <w:rStyle w:val="Hyperlink"/>
@@ -5958,6 +6193,67 @@
           <w:lang w:val="en-US"/>
         </w:rPr>
       </w:pPr>
+      <w:proofErr w:type="spellStart"/>
+      <w:r>
+        <w:rPr>
+          <w:lang w:val="en-US"/>
+        </w:rPr>
+        <w:t>Kittel</w:t>
+      </w:r>
+      <w:proofErr w:type="spellEnd"/>
+      <w:r>
+        <w:rPr>
+          <w:lang w:val="en-US"/>
+        </w:rPr>
+        <w:t>, C.</w:t>
+      </w:r>
+      <w:r>
+        <w:rPr>
+          <w:lang w:val="en-US"/>
+        </w:rPr>
+        <w:t xml:space="preserve"> </w:t>
+      </w:r>
+      <w:r>
+        <w:rPr>
+          <w:lang w:val="en-US"/>
+        </w:rPr>
+        <w:t>(2005).</w:t>
+      </w:r>
+      <w:r>
+        <w:rPr>
+          <w:lang w:val="en-US"/>
+        </w:rPr>
+        <w:t xml:space="preserve"> </w:t>
+      </w:r>
+      <w:proofErr w:type="gramStart"/>
+      <w:r>
+        <w:rPr>
+          <w:i/>
+          <w:lang w:val="en-US"/>
+        </w:rPr>
+        <w:t>Introduction to Solid State Physics</w:t>
+      </w:r>
+      <w:r>
+        <w:rPr>
+          <w:lang w:val="en-US"/>
+        </w:rPr>
+        <w:t>.</w:t>
+      </w:r>
+      <w:proofErr w:type="gramEnd"/>
+      <w:r>
+        <w:rPr>
+          <w:lang w:val="en-US"/>
+        </w:rPr>
+        <w:t xml:space="preserve"> </w:t>
+      </w:r>
+      <w:proofErr w:type="gramStart"/>
+      <w:r>
+        <w:rPr>
+          <w:lang w:val="en-US"/>
+        </w:rPr>
+        <w:t>John Wiley &amp; Sons, Inc.</w:t>
+      </w:r>
+      <w:proofErr w:type="gramEnd"/>
     </w:p>
     <w:p>
       <w:pPr>
@@ -7607,4 +7903,16 @@
   <a:objectDefaults/>
   <a:extraClrSchemeLst/>
 </a:theme>
+</file>
+
+<file path=customXml/item1.xml><?xml version="1.0" encoding="utf-8"?>
+<b:Sources xmlns:b="http://schemas.openxmlformats.org/officeDocument/2006/bibliography" xmlns="http://schemas.openxmlformats.org/officeDocument/2006/bibliography" SelectedStyle="\APA.XSL" StyleName="APA"/>
+</file>
+
+<file path=customXml/itemProps1.xml><?xml version="1.0" encoding="utf-8"?>
+<ds:datastoreItem xmlns:ds="http://schemas.openxmlformats.org/officeDocument/2006/customXml" ds:itemID="{EA13D640-6C57-4141-9D98-6E0641CEDACF}">
+  <ds:schemaRefs>
+    <ds:schemaRef ds:uri="http://schemas.openxmlformats.org/officeDocument/2006/bibliography"/>
+  </ds:schemaRefs>
+</ds:datastoreItem>
 </file>
</xml_diff>

<commit_message>
Some changes to the report and a beginning of the powerpoint presentation
</commit_message>
<xml_diff>
--- a/Documents/Project report.docx
+++ b/Documents/Project report.docx
@@ -147,6 +147,8 @@
         </w:rPr>
         <w:t>The substance is modeled as a bulk with infinite extension in all three directions. The model assumes periodicity, however, which means that only a part of the bulk has to be considered. It is the atoms in this cube-shaped part that the program calculates the positions and movements for.</w:t>
       </w:r>
+      <w:bookmarkStart w:id="0" w:name="_GoBack"/>
+      <w:bookmarkEnd w:id="0"/>
     </w:p>
     <w:p>
       <w:pPr>
@@ -5475,7 +5477,6 @@
                 <w:lang w:val="en-US"/>
               </w:rPr>
             </w:pPr>
-            <w:bookmarkStart w:id="0" w:name="_GoBack" w:colFirst="0" w:colLast="4"/>
             <w:r>
               <w:rPr>
                 <w:rFonts w:ascii="Calibri" w:eastAsia="Calibri" w:hAnsi="Calibri" w:cs="Times New Roman"/>
@@ -6033,7 +6034,6 @@
         </w:tc>
       </w:tr>
     </w:tbl>
-    <w:bookmarkEnd w:id="0"/>
     <w:p>
       <w:pPr>
         <w:rPr>
@@ -7910,7 +7910,7 @@
 </file>
 
 <file path=customXml/itemProps1.xml><?xml version="1.0" encoding="utf-8"?>
-<ds:datastoreItem xmlns:ds="http://schemas.openxmlformats.org/officeDocument/2006/customXml" ds:itemID="{EA13D640-6C57-4141-9D98-6E0641CEDACF}">
+<ds:datastoreItem xmlns:ds="http://schemas.openxmlformats.org/officeDocument/2006/customXml" ds:itemID="{8780781D-BF2B-49BC-BDAD-E66F83805376}">
   <ds:schemaRefs>
     <ds:schemaRef ds:uri="http://schemas.openxmlformats.org/officeDocument/2006/bibliography"/>
   </ds:schemaRefs>

</xml_diff>

<commit_message>
Add two paragraphs in result section.
</commit_message>
<xml_diff>
--- a/Documents/Project report.docx
+++ b/Documents/Project report.docx
@@ -4,7 +4,7 @@
   <w:body>
     <w:p>
       <w:pPr>
-        <w:pStyle w:val="Rubrik"/>
+        <w:pStyle w:val="ad"/>
         <w:rPr>
           <w:lang w:val="en-US"/>
         </w:rPr>
@@ -18,7 +18,7 @@
     </w:p>
     <w:p>
       <w:pPr>
-        <w:pStyle w:val="Rubrik1"/>
+        <w:pStyle w:val="1"/>
         <w:rPr>
           <w:lang w:val="en-US"/>
         </w:rPr>
@@ -32,7 +32,7 @@
     </w:p>
     <w:p>
       <w:pPr>
-        <w:pStyle w:val="Ingetavstnd"/>
+        <w:pStyle w:val="ac"/>
         <w:rPr>
           <w:lang w:val="en-US"/>
         </w:rPr>
@@ -46,7 +46,7 @@
     </w:p>
     <w:p>
       <w:pPr>
-        <w:pStyle w:val="Ingetavstnd"/>
+        <w:pStyle w:val="ac"/>
         <w:rPr>
           <w:lang w:val="en-US"/>
         </w:rPr>
@@ -60,7 +60,7 @@
     </w:p>
     <w:p>
       <w:pPr>
-        <w:pStyle w:val="Ingetavstnd"/>
+        <w:pStyle w:val="ac"/>
         <w:rPr>
           <w:lang w:val="en-US"/>
         </w:rPr>
@@ -74,7 +74,7 @@
     </w:p>
     <w:p>
       <w:pPr>
-        <w:pStyle w:val="Rubrik1"/>
+        <w:pStyle w:val="1"/>
         <w:rPr>
           <w:lang w:val="en-US"/>
         </w:rPr>
@@ -88,7 +88,7 @@
     </w:p>
     <w:p>
       <w:pPr>
-        <w:pStyle w:val="Ingetavstnd"/>
+        <w:pStyle w:val="ac"/>
         <w:rPr>
           <w:lang w:val="en-US"/>
         </w:rPr>
@@ -138,7 +138,7 @@
     </w:p>
     <w:p>
       <w:pPr>
-        <w:pStyle w:val="Rubrik1"/>
+        <w:pStyle w:val="1"/>
         <w:rPr>
           <w:lang w:val="en-US"/>
         </w:rPr>
@@ -159,7 +159,7 @@
     </w:p>
     <w:p>
       <w:pPr>
-        <w:pStyle w:val="Ingetavstnd"/>
+        <w:pStyle w:val="ac"/>
         <w:rPr>
           <w:lang w:val="en-US"/>
         </w:rPr>
@@ -270,7 +270,7 @@
     </w:p>
     <w:p>
       <w:pPr>
-        <w:pStyle w:val="Rubrik1"/>
+        <w:pStyle w:val="1"/>
         <w:rPr>
           <w:lang w:val="en-US"/>
         </w:rPr>
@@ -284,7 +284,7 @@
     </w:p>
     <w:p>
       <w:pPr>
-        <w:pStyle w:val="Ingetavstnd"/>
+        <w:pStyle w:val="ac"/>
         <w:rPr>
           <w:lang w:val="en-US"/>
         </w:rPr>
@@ -298,7 +298,7 @@
     </w:p>
     <w:p>
       <w:pPr>
-        <w:pStyle w:val="Ingetavstnd"/>
+        <w:pStyle w:val="ac"/>
         <w:rPr>
           <w:noProof/>
           <w:lang w:val="en-US" w:eastAsia="zh-TW"/>
@@ -307,6 +307,7 @@
       <w:r>
         <w:rPr>
           <w:noProof/>
+          <w:lang w:val="en-US" w:eastAsia="zh-TW"/>
         </w:rPr>
         <w:drawing>
           <wp:inline distT="0" distB="0" distL="0" distR="0">
@@ -367,7 +368,7 @@
     </w:p>
     <w:p>
       <w:pPr>
-        <w:pStyle w:val="Rubrik1"/>
+        <w:pStyle w:val="1"/>
         <w:rPr>
           <w:lang w:val="en-US"/>
         </w:rPr>
@@ -382,7 +383,7 @@
     </w:p>
     <w:p>
       <w:pPr>
-        <w:pStyle w:val="Ingetavstnd"/>
+        <w:pStyle w:val="ac"/>
         <w:rPr>
           <w:lang w:val="en-US"/>
         </w:rPr>
@@ -396,7 +397,7 @@
     </w:p>
     <w:p>
       <w:pPr>
-        <w:pStyle w:val="Rubrik1"/>
+        <w:pStyle w:val="1"/>
         <w:rPr>
           <w:lang w:val="en-US"/>
         </w:rPr>
@@ -410,7 +411,7 @@
     </w:p>
     <w:p>
       <w:pPr>
-        <w:pStyle w:val="Ingetavstnd"/>
+        <w:pStyle w:val="ac"/>
         <w:rPr>
           <w:lang w:val="en-US"/>
         </w:rPr>
@@ -465,7 +466,7 @@
     </w:p>
     <w:p>
       <w:pPr>
-        <w:pStyle w:val="Rubrik1"/>
+        <w:pStyle w:val="1"/>
         <w:rPr>
           <w:lang w:val="en-US"/>
         </w:rPr>
@@ -479,7 +480,7 @@
     </w:p>
     <w:p>
       <w:pPr>
-        <w:pStyle w:val="Ingetavstnd"/>
+        <w:pStyle w:val="ac"/>
         <w:rPr>
           <w:lang w:val="en-US"/>
         </w:rPr>
@@ -673,7 +674,7 @@
     </w:p>
     <w:p>
       <w:pPr>
-        <w:pStyle w:val="Ingetavstnd"/>
+        <w:pStyle w:val="ac"/>
         <w:rPr>
           <w:lang w:val="en-US"/>
         </w:rPr>
@@ -759,7 +760,7 @@
     </w:p>
     <w:p>
       <w:pPr>
-        <w:pStyle w:val="Rubrik1"/>
+        <w:pStyle w:val="1"/>
         <w:rPr>
           <w:lang w:val="en-US"/>
         </w:rPr>
@@ -773,7 +774,7 @@
     </w:p>
     <w:p>
       <w:pPr>
-        <w:pStyle w:val="Ingetavstnd"/>
+        <w:pStyle w:val="ac"/>
         <w:rPr>
           <w:lang w:val="en-US"/>
         </w:rPr>
@@ -787,7 +788,7 @@
     </w:p>
     <w:p>
       <w:pPr>
-        <w:pStyle w:val="Ingetavstnd"/>
+        <w:pStyle w:val="ac"/>
         <w:rPr>
           <w:lang w:val="en-US"/>
         </w:rPr>
@@ -979,7 +980,7 @@
     </w:p>
     <w:p>
       <w:pPr>
-        <w:pStyle w:val="Ingetavstnd"/>
+        <w:pStyle w:val="ac"/>
         <w:rPr>
           <w:lang w:val="en-US"/>
         </w:rPr>
@@ -1048,7 +1049,7 @@
     </w:p>
     <w:p>
       <w:pPr>
-        <w:pStyle w:val="Ingetavstnd"/>
+        <w:pStyle w:val="ac"/>
         <w:rPr>
           <w:lang w:val="en-US"/>
         </w:rPr>
@@ -1062,7 +1063,7 @@
     </w:p>
     <w:p>
       <w:pPr>
-        <w:pStyle w:val="Rubrik1"/>
+        <w:pStyle w:val="1"/>
         <w:rPr>
           <w:lang w:val="en-US"/>
         </w:rPr>
@@ -1076,7 +1077,7 @@
     </w:p>
     <w:p>
       <w:pPr>
-        <w:pStyle w:val="Ingetavstnd"/>
+        <w:pStyle w:val="ac"/>
         <w:rPr>
           <w:lang w:val="en-US"/>
         </w:rPr>
@@ -1097,7 +1098,7 @@
     </w:p>
     <w:p>
       <w:pPr>
-        <w:pStyle w:val="Ingetavstnd"/>
+        <w:pStyle w:val="ac"/>
         <w:rPr>
           <w:lang w:val="en-US"/>
         </w:rPr>
@@ -1232,7 +1233,7 @@
     </w:p>
     <w:p>
       <w:pPr>
-        <w:pStyle w:val="Rubrik1"/>
+        <w:pStyle w:val="1"/>
         <w:rPr>
           <w:lang w:val="en-US"/>
         </w:rPr>
@@ -1246,7 +1247,7 @@
     </w:p>
     <w:p>
       <w:pPr>
-        <w:pStyle w:val="Ingetavstnd"/>
+        <w:pStyle w:val="ac"/>
         <w:rPr>
           <w:lang w:val="en-US"/>
         </w:rPr>
@@ -1260,7 +1261,7 @@
     </w:p>
     <w:p>
       <w:pPr>
-        <w:pStyle w:val="Ingetavstnd"/>
+        <w:pStyle w:val="ac"/>
         <w:rPr>
           <w:lang w:val="en-US"/>
         </w:rPr>
@@ -1286,7 +1287,7 @@
     </w:p>
     <w:p>
       <w:pPr>
-        <w:pStyle w:val="Rubrik2"/>
+        <w:pStyle w:val="2"/>
         <w:rPr>
           <w:lang w:val="en-US"/>
         </w:rPr>
@@ -1309,7 +1310,7 @@
     </w:p>
     <w:p>
       <w:pPr>
-        <w:pStyle w:val="Ingetavstnd"/>
+        <w:pStyle w:val="ac"/>
         <w:rPr>
           <w:rFonts w:ascii="Cambria" w:eastAsia="Times New Roman" w:hAnsi="Cambria" w:cs="Times New Roman"/>
           <w:lang w:val="en-US"/>
@@ -1398,51 +1399,80 @@
               </m:r>
             </m:sup>
             <m:e>
-              <m:sSub>
-                <m:sSubPr>
+              <m:r>
+                <w:rPr>
+                  <w:rFonts w:ascii="Cambria Math" w:hAnsi="Cambria Math"/>
+                  <w:lang w:val="en-US"/>
+                </w:rPr>
+                <m:t>m</m:t>
+              </m:r>
+              <m:sSup>
+                <m:sSupPr>
                   <m:ctrlPr>
                     <w:rPr>
                       <w:rFonts w:ascii="Cambria Math" w:hAnsi="Cambria Math"/>
+                      <w:i/>
                       <w:lang w:val="en-US"/>
                     </w:rPr>
                   </m:ctrlPr>
-                </m:sSubPr>
+                </m:sSupPr>
                 <m:e>
+                  <m:sSub>
+                    <m:sSubPr>
+                      <m:ctrlPr>
+                        <w:rPr>
+                          <w:rFonts w:ascii="Cambria Math" w:hAnsi="Cambria Math"/>
+                          <w:lang w:val="en-US"/>
+                        </w:rPr>
+                      </m:ctrlPr>
+                    </m:sSubPr>
+                    <m:e>
+                      <m:r>
+                        <w:rPr>
+                          <w:rFonts w:ascii="Cambria Math" w:hAnsi="Cambria Math"/>
+                          <w:lang w:val="en-US"/>
+                        </w:rPr>
+                        <m:t>v</m:t>
+                      </m:r>
+                    </m:e>
+                    <m:sub>
+                      <m:r>
+                        <w:rPr>
+                          <w:rFonts w:ascii="Cambria Math" w:hAnsi="Cambria Math"/>
+                          <w:lang w:val="en-US"/>
+                        </w:rPr>
+                        <m:t>j</m:t>
+                      </m:r>
+                      <m:r>
+                        <m:rPr>
+                          <m:sty m:val="p"/>
+                        </m:rPr>
+                        <w:rPr>
+                          <w:rFonts w:ascii="Cambria Math" w:hAnsi="Cambria Math"/>
+                          <w:lang w:val="en-US"/>
+                        </w:rPr>
+                        <m:t>,</m:t>
+                      </m:r>
+                      <m:r>
+                        <w:rPr>
+                          <w:rFonts w:ascii="Cambria Math" w:hAnsi="Cambria Math"/>
+                          <w:lang w:val="en-US"/>
+                        </w:rPr>
+                        <m:t>i</m:t>
+                      </m:r>
+                    </m:sub>
+                  </m:sSub>
+                </m:e>
+                <m:sup>
                   <m:r>
                     <w:rPr>
                       <w:rFonts w:ascii="Cambria Math" w:hAnsi="Cambria Math"/>
                       <w:lang w:val="en-US"/>
                     </w:rPr>
-                    <m:t>mv</m:t>
+                    <m:t>2</m:t>
                   </m:r>
-                </m:e>
-                <m:sub>
-                  <m:r>
-                    <w:rPr>
-                      <w:rFonts w:ascii="Cambria Math" w:hAnsi="Cambria Math"/>
-                      <w:lang w:val="en-US"/>
-                    </w:rPr>
-                    <m:t>j</m:t>
-                  </m:r>
-                  <m:r>
-                    <m:rPr>
-                      <m:sty m:val="p"/>
-                    </m:rPr>
-                    <w:rPr>
-                      <w:rFonts w:ascii="Cambria Math" w:hAnsi="Cambria Math"/>
-                      <w:lang w:val="en-US"/>
-                    </w:rPr>
-                    <m:t>,</m:t>
-                  </m:r>
-                  <m:r>
-                    <w:rPr>
-                      <w:rFonts w:ascii="Cambria Math" w:hAnsi="Cambria Math"/>
-                      <w:lang w:val="en-US"/>
-                    </w:rPr>
-                    <m:t>i</m:t>
-                  </m:r>
-                </m:sub>
-              </m:sSub>
+                </m:sup>
+              </m:sSup>
             </m:e>
           </m:nary>
         </m:oMath>
@@ -1450,7 +1480,7 @@
     </w:p>
     <w:p>
       <w:pPr>
-        <w:pStyle w:val="Ingetavstnd"/>
+        <w:pStyle w:val="ac"/>
         <w:rPr>
           <w:lang w:val="en-US"/>
         </w:rPr>
@@ -1548,7 +1578,7 @@
     </w:p>
     <w:p>
       <w:pPr>
-        <w:pStyle w:val="Ingetavstnd"/>
+        <w:pStyle w:val="ac"/>
         <w:rPr>
           <w:lang w:val="en-US"/>
         </w:rPr>
@@ -1562,7 +1592,7 @@
     </w:p>
     <w:p>
       <w:pPr>
-        <w:pStyle w:val="Rubrik2"/>
+        <w:pStyle w:val="2"/>
         <w:rPr>
           <w:lang w:val="en-US"/>
         </w:rPr>
@@ -1576,7 +1606,7 @@
     </w:p>
     <w:p>
       <w:pPr>
-        <w:pStyle w:val="Ingetavstnd"/>
+        <w:pStyle w:val="ac"/>
         <w:rPr>
           <w:lang w:val="en-US"/>
         </w:rPr>
@@ -1590,7 +1620,7 @@
     </w:p>
     <w:p>
       <w:pPr>
-        <w:pStyle w:val="Ingetavstnd"/>
+        <w:pStyle w:val="ac"/>
         <w:rPr>
           <w:lang w:val="en-US"/>
         </w:rPr>
@@ -1969,7 +1999,7 @@
     </w:p>
     <w:p>
       <w:pPr>
-        <w:pStyle w:val="Ingetavstnd"/>
+        <w:pStyle w:val="ac"/>
         <w:rPr>
           <w:lang w:val="en-US"/>
         </w:rPr>
@@ -2001,7 +2031,7 @@
     </w:p>
     <w:p>
       <w:pPr>
-        <w:pStyle w:val="Ingetavstnd"/>
+        <w:pStyle w:val="ac"/>
         <w:rPr>
           <w:lang w:val="en-US"/>
         </w:rPr>
@@ -2239,7 +2269,7 @@
     </w:p>
     <w:p>
       <w:pPr>
-        <w:pStyle w:val="Ingetavstnd"/>
+        <w:pStyle w:val="ac"/>
         <w:rPr>
           <w:lang w:val="en-US"/>
         </w:rPr>
@@ -2356,7 +2386,7 @@
     </w:p>
     <w:p>
       <w:pPr>
-        <w:pStyle w:val="Rubrik2"/>
+        <w:pStyle w:val="2"/>
         <w:rPr>
           <w:lang w:val="en-US"/>
         </w:rPr>
@@ -2371,14 +2401,7 @@
     </w:p>
     <w:p>
       <w:pPr>
-        <w:rPr>
-          <w:lang w:val="en-US"/>
-        </w:rPr>
-      </w:pPr>
-    </w:p>
-    <w:p>
-      <w:pPr>
-        <w:pStyle w:val="Ingetavstnd"/>
+        <w:pStyle w:val="ac"/>
         <w:rPr>
           <w:lang w:val="en-US"/>
         </w:rPr>
@@ -2392,7 +2415,7 @@
     </w:p>
     <w:p>
       <w:pPr>
-        <w:pStyle w:val="Ingetavstnd"/>
+        <w:pStyle w:val="ac"/>
         <w:rPr>
           <w:lang w:val="en-US"/>
         </w:rPr>
@@ -2440,7 +2463,7 @@
     </w:p>
     <w:p>
       <w:pPr>
-        <w:pStyle w:val="Rubrik2"/>
+        <w:pStyle w:val="2"/>
         <w:rPr>
           <w:lang w:val="en-US"/>
         </w:rPr>
@@ -2454,7 +2477,7 @@
     </w:p>
     <w:p>
       <w:pPr>
-        <w:pStyle w:val="Ingetavstnd"/>
+        <w:pStyle w:val="ac"/>
         <w:rPr>
           <w:lang w:val="en-US"/>
         </w:rPr>
@@ -2468,7 +2491,7 @@
     </w:p>
     <w:p>
       <w:pPr>
-        <w:pStyle w:val="Ingetavstnd"/>
+        <w:pStyle w:val="ac"/>
         <w:rPr>
           <w:lang w:val="en-US"/>
         </w:rPr>
@@ -2733,7 +2756,7 @@
     </w:p>
     <w:p>
       <w:pPr>
-        <w:pStyle w:val="Ingetavstnd"/>
+        <w:pStyle w:val="ac"/>
         <w:rPr>
           <w:lang w:val="en-US"/>
         </w:rPr>
@@ -2838,7 +2861,7 @@
     </w:p>
     <w:p>
       <w:pPr>
-        <w:pStyle w:val="Rubrik2"/>
+        <w:pStyle w:val="2"/>
         <w:rPr>
           <w:lang w:val="en-US"/>
         </w:rPr>
@@ -2865,7 +2888,7 @@
     </w:p>
     <w:p>
       <w:pPr>
-        <w:pStyle w:val="Ingetavstnd"/>
+        <w:pStyle w:val="ac"/>
         <w:rPr>
           <w:lang w:val="en-US"/>
         </w:rPr>
@@ -2879,7 +2902,7 @@
     </w:p>
     <w:p>
       <w:pPr>
-        <w:pStyle w:val="Ingetavstnd"/>
+        <w:pStyle w:val="ac"/>
         <w:rPr>
           <w:lang w:val="en-US"/>
         </w:rPr>
@@ -3187,16 +3210,28 @@
     </w:p>
     <w:p>
       <w:pPr>
-        <w:pStyle w:val="Ingetavstnd"/>
-        <w:rPr>
-          <w:lang w:val="en-US"/>
-        </w:rPr>
-      </w:pPr>
-      <w:r>
-        <w:rPr>
-          <w:lang w:val="en-US"/>
-        </w:rPr>
-        <w:t>Where N is the number of the particle and K</w:t>
+        <w:pStyle w:val="ac"/>
+        <w:rPr>
+          <w:lang w:val="en-US"/>
+        </w:rPr>
+      </w:pPr>
+      <w:r>
+        <w:rPr>
+          <w:lang w:val="en-US"/>
+        </w:rPr>
+        <w:t>Where N is the number of the particle</w:t>
+      </w:r>
+      <w:r>
+        <w:rPr>
+          <w:lang w:val="en-US"/>
+        </w:rPr>
+        <w:t>s</w:t>
+      </w:r>
+      <w:r>
+        <w:rPr>
+          <w:lang w:val="en-US"/>
+        </w:rPr>
+        <w:t xml:space="preserve"> and K</w:t>
       </w:r>
       <w:r>
         <w:rPr>
@@ -3226,7 +3261,7 @@
     </w:p>
     <w:p>
       <w:pPr>
-        <w:pStyle w:val="Rubrik2"/>
+        <w:pStyle w:val="2"/>
         <w:rPr>
           <w:lang w:val="en-US"/>
         </w:rPr>
@@ -3240,7 +3275,7 @@
     </w:p>
     <w:p>
       <w:pPr>
-        <w:pStyle w:val="Ingetavstnd"/>
+        <w:pStyle w:val="ac"/>
         <w:rPr>
           <w:lang w:val="en-US"/>
         </w:rPr>
@@ -3251,10 +3286,28 @@
         </w:rPr>
         <w:t xml:space="preserve">MSD is a property </w:t>
       </w:r>
-    </w:p>
-    <w:p>
-      <w:pPr>
-        <w:pStyle w:val="Ingetavstnd"/>
+      <w:r>
+        <w:rPr>
+          <w:lang w:val="en-US"/>
+        </w:rPr>
+        <w:t>related to the s</w:t>
+      </w:r>
+      <w:r>
+        <w:rPr>
+          <w:lang w:val="en-US"/>
+        </w:rPr>
+        <w:t>elf-Diffusion coefficient</w:t>
+      </w:r>
+      <w:r>
+        <w:rPr>
+          <w:lang w:val="en-US"/>
+        </w:rPr>
+        <w:t>.</w:t>
+      </w:r>
+    </w:p>
+    <w:p>
+      <w:pPr>
+        <w:pStyle w:val="ac"/>
         <w:rPr>
           <w:lang w:val="en-US"/>
         </w:rPr>
@@ -3572,21 +3625,51 @@
     </w:p>
     <w:p>
       <w:pPr>
-        <w:pStyle w:val="Ingetavstnd"/>
-        <w:rPr>
-          <w:lang w:val="en-US"/>
-        </w:rPr>
-      </w:pPr>
-      <w:r>
-        <w:rPr>
-          <w:lang w:val="en-US"/>
-        </w:rPr>
-        <w:t xml:space="preserve">where </w:t>
-      </w:r>
-    </w:p>
-    <w:p>
-      <w:pPr>
-        <w:pStyle w:val="Rubrik2"/>
+        <w:pStyle w:val="ac"/>
+        <w:rPr>
+          <w:lang w:val="en-US"/>
+        </w:rPr>
+      </w:pPr>
+      <w:r>
+        <w:rPr>
+          <w:lang w:val="en-US"/>
+        </w:rPr>
+        <w:t>Where</w:t>
+      </w:r>
+      <w:r>
+        <w:rPr>
+          <w:lang w:val="en-US"/>
+        </w:rPr>
+        <w:t xml:space="preserve"> </w:t>
+      </w:r>
+      <w:r>
+        <w:rPr>
+          <w:lang w:val="en-US"/>
+        </w:rPr>
+        <w:t>N is</w:t>
+      </w:r>
+      <w:r>
+        <w:rPr>
+          <w:lang w:val="en-US"/>
+        </w:rPr>
+        <w:t xml:space="preserve"> </w:t>
+      </w:r>
+      <w:r>
+        <w:rPr>
+          <w:lang w:val="en-US"/>
+        </w:rPr>
+        <w:t>the number of the particle</w:t>
+      </w:r>
+      <w:r>
+        <w:rPr>
+          <w:lang w:val="en-US"/>
+        </w:rPr>
+        <w:t>s.</w:t>
+      </w:r>
+    </w:p>
+    <w:p>
+      <w:pPr>
+        <w:pStyle w:val="2"/>
         <w:rPr>
           <w:lang w:val="en-US"/>
         </w:rPr>
@@ -3606,34 +3689,29 @@
     </w:p>
     <w:p>
       <w:pPr>
-        <w:rPr>
-          <w:lang w:val="en-US"/>
-        </w:rPr>
-      </w:pPr>
-      <w:r>
-        <w:rPr>
-          <w:lang w:val="en-US"/>
-        </w:rPr>
-        <w:tab/>
-      </w:r>
-    </w:p>
-    <w:p>
-      <w:pPr>
-        <w:pStyle w:val="Ingetavstnd"/>
-        <w:rPr>
-          <w:lang w:val="en-US"/>
-        </w:rPr>
-      </w:pPr>
-      <w:r>
-        <w:rPr>
-          <w:lang w:val="en-US"/>
-        </w:rPr>
-        <w:t>The Einstein expression for an isotropic fluid at equilibrium connects MSD and the self-diffusion coefficient:</w:t>
-      </w:r>
-    </w:p>
-    <w:p>
-      <w:pPr>
-        <w:pStyle w:val="Ingetavstnd"/>
+        <w:pStyle w:val="ac"/>
+        <w:rPr>
+          <w:lang w:val="en-US"/>
+        </w:rPr>
+      </w:pPr>
+      <w:r>
+        <w:rPr>
+          <w:lang w:val="en-US"/>
+        </w:rPr>
+        <w:t>The Einstein e</w:t>
+      </w:r>
+      <w:bookmarkStart w:id="0" w:name="_GoBack"/>
+      <w:bookmarkEnd w:id="0"/>
+      <w:r>
+        <w:rPr>
+          <w:lang w:val="en-US"/>
+        </w:rPr>
+        <w:t>xpression for an isotropic fluid at equilibrium connects MSD and the self-diffusion coefficient:</w:t>
+      </w:r>
+    </w:p>
+    <w:p>
+      <w:pPr>
+        <w:pStyle w:val="ac"/>
         <w:rPr>
           <w:lang w:val="en-US"/>
         </w:rPr>
@@ -3732,7 +3810,7 @@
     </w:p>
     <w:p>
       <w:pPr>
-        <w:pStyle w:val="Ingetavstnd"/>
+        <w:pStyle w:val="ac"/>
         <w:rPr>
           <w:lang w:val="en-US"/>
         </w:rPr>
@@ -3878,21 +3956,38 @@
     </w:p>
     <w:p>
       <w:pPr>
-        <w:pStyle w:val="Rubrik1"/>
-        <w:rPr>
-          <w:lang w:val="en-US"/>
-        </w:rPr>
-      </w:pPr>
-      <w:r>
-        <w:rPr>
-          <w:lang w:val="en-US"/>
-        </w:rPr>
+        <w:pStyle w:val="ac"/>
+        <w:rPr>
+          <w:lang w:val="en-US"/>
+        </w:rPr>
+      </w:pPr>
+    </w:p>
+    <w:p>
+      <w:pPr>
+        <w:pStyle w:val="ac"/>
+        <w:rPr>
+          <w:lang w:val="en-US"/>
+        </w:rPr>
+      </w:pPr>
+    </w:p>
+    <w:p>
+      <w:pPr>
+        <w:pStyle w:val="1"/>
+        <w:rPr>
+          <w:lang w:val="en-US"/>
+        </w:rPr>
+      </w:pPr>
+      <w:r>
+        <w:rPr>
+          <w:lang w:val="en-US"/>
+        </w:rPr>
+        <w:lastRenderedPageBreak/>
         <w:t>Results</w:t>
       </w:r>
     </w:p>
     <w:p>
       <w:pPr>
-        <w:pStyle w:val="Ingetavstnd"/>
+        <w:pStyle w:val="ac"/>
         <w:rPr>
           <w:lang w:val="en-US"/>
         </w:rPr>
@@ -3906,22 +4001,21 @@
     </w:p>
     <w:p>
       <w:pPr>
-        <w:pStyle w:val="Rubrik2"/>
-        <w:rPr>
-          <w:lang w:val="en-US"/>
-        </w:rPr>
-      </w:pPr>
-      <w:r>
-        <w:rPr>
-          <w:lang w:val="en-US"/>
-        </w:rPr>
-        <w:lastRenderedPageBreak/>
+        <w:pStyle w:val="2"/>
+        <w:rPr>
+          <w:lang w:val="en-US"/>
+        </w:rPr>
+      </w:pPr>
+      <w:r>
+        <w:rPr>
+          <w:lang w:val="en-US"/>
+        </w:rPr>
         <w:t>Specific heat</w:t>
       </w:r>
     </w:p>
     <w:p>
       <w:pPr>
-        <w:pStyle w:val="Ingetavstnd"/>
+        <w:pStyle w:val="ac"/>
         <w:rPr>
           <w:lang w:val="en-US"/>
         </w:rPr>
@@ -3935,7 +4029,7 @@
     </w:p>
     <w:p>
       <w:pPr>
-        <w:pStyle w:val="Ingetavstnd"/>
+        <w:pStyle w:val="ac"/>
         <w:rPr>
           <w:lang w:val="en-US"/>
         </w:rPr>
@@ -3949,7 +4043,7 @@
     </w:p>
     <w:p>
       <w:pPr>
-        <w:pStyle w:val="Ingetavstnd"/>
+        <w:pStyle w:val="ac"/>
         <w:numPr>
           <w:ilvl w:val="0"/>
           <w:numId w:val="1"/>
@@ -3967,7 +4061,7 @@
     </w:p>
     <w:p>
       <w:pPr>
-        <w:pStyle w:val="Ingetavstnd"/>
+        <w:pStyle w:val="ac"/>
         <w:numPr>
           <w:ilvl w:val="0"/>
           <w:numId w:val="1"/>
@@ -3985,7 +4079,7 @@
     </w:p>
     <w:p>
       <w:pPr>
-        <w:pStyle w:val="Ingetavstnd"/>
+        <w:pStyle w:val="ac"/>
         <w:numPr>
           <w:ilvl w:val="0"/>
           <w:numId w:val="1"/>
@@ -4003,7 +4097,7 @@
     </w:p>
     <w:p>
       <w:pPr>
-        <w:pStyle w:val="Ingetavstnd"/>
+        <w:pStyle w:val="ac"/>
         <w:rPr>
           <w:lang w:val="en-US"/>
         </w:rPr>
@@ -4743,7 +4837,7 @@
     </w:p>
     <w:p>
       <w:pPr>
-        <w:pStyle w:val="Rubrik2"/>
+        <w:pStyle w:val="2"/>
         <w:rPr>
           <w:lang w:val="en-US"/>
         </w:rPr>
@@ -4757,7 +4851,7 @@
     </w:p>
     <w:p>
       <w:pPr>
-        <w:pStyle w:val="Ingetavstnd"/>
+        <w:pStyle w:val="ac"/>
         <w:rPr>
           <w:lang w:val="en-US"/>
         </w:rPr>
@@ -4855,6 +4949,30 @@
     </w:p>
     <w:p>
       <w:pPr>
+        <w:pStyle w:val="ac"/>
+        <w:rPr>
+          <w:lang w:val="en-US"/>
+        </w:rPr>
+      </w:pPr>
+    </w:p>
+    <w:p>
+      <w:pPr>
+        <w:pStyle w:val="ac"/>
+        <w:rPr>
+          <w:lang w:val="en-US"/>
+        </w:rPr>
+      </w:pPr>
+    </w:p>
+    <w:p>
+      <w:pPr>
+        <w:pStyle w:val="ac"/>
+        <w:rPr>
+          <w:lang w:val="en-US"/>
+        </w:rPr>
+      </w:pPr>
+    </w:p>
+    <w:p>
+      <w:pPr>
         <w:rPr>
           <w:b/>
           <w:lang w:val="en-US"/>
@@ -4865,12 +4983,13 @@
           <w:b/>
           <w:lang w:val="en-US"/>
         </w:rPr>
+        <w:lastRenderedPageBreak/>
         <w:t>Table 2</w:t>
       </w:r>
     </w:p>
     <w:tbl>
       <w:tblPr>
-        <w:tblStyle w:val="Tabellrutnt"/>
+        <w:tblStyle w:val="ab"/>
         <w:tblW w:w="0" w:type="auto"/>
         <w:tblLook w:val="04A0" w:firstRow="1" w:lastRow="0" w:firstColumn="1" w:lastColumn="0" w:noHBand="0" w:noVBand="1"/>
       </w:tblPr>
@@ -5302,7 +5421,7 @@
     </w:p>
     <w:p>
       <w:pPr>
-        <w:pStyle w:val="Rubrik2"/>
+        <w:pStyle w:val="2"/>
         <w:rPr>
           <w:lang w:val="en-US"/>
         </w:rPr>
@@ -5326,6 +5445,12 @@
         </w:rPr>
         <w:t>Following figure shows a typical energy plot, this figure displays silver with 1000 K as initial temperature.</w:t>
       </w:r>
+      <w:r>
+        <w:rPr>
+          <w:lang w:val="en-US"/>
+        </w:rPr>
+        <w:t xml:space="preserve"> The potential energy was shifted to positive by adding the minimum potential energy.</w:t>
+      </w:r>
     </w:p>
     <w:p>
       <w:pPr>
@@ -5341,9 +5466,10 @@
       <w:r>
         <w:rPr>
           <w:noProof/>
+          <w:lang w:val="en-US" w:eastAsia="zh-TW"/>
         </w:rPr>
         <w:drawing>
-          <wp:inline distT="0" distB="0" distL="0" distR="0" wp14:anchorId="406DC626" wp14:editId="4E5765B6">
+          <wp:inline distT="0" distB="0" distL="0" distR="0" wp14:anchorId="43D13789" wp14:editId="4C4C4CE0">
             <wp:extent cx="6324045" cy="3438525"/>
             <wp:effectExtent l="0" t="0" r="0" b="0"/>
             <wp:docPr id="1" name="Bildobjekt 1"/>
@@ -5387,7 +5513,7 @@
     </w:p>
     <w:p>
       <w:pPr>
-        <w:pStyle w:val="Beskrivning"/>
+        <w:pStyle w:val="af"/>
         <w:rPr>
           <w:lang w:val="en-US"/>
         </w:rPr>
@@ -5431,6 +5557,300 @@
         <w:rPr>
           <w:lang w:val="en-US"/>
         </w:rPr>
+        <w:t>T</w:t>
+      </w:r>
+      <w:r>
+        <w:rPr>
+          <w:lang w:val="en-US"/>
+        </w:rPr>
+        <w:t>he</w:t>
+      </w:r>
+      <w:proofErr w:type="gramEnd"/>
+      <w:r>
+        <w:rPr>
+          <w:lang w:val="en-US"/>
+        </w:rPr>
+        <w:t xml:space="preserve"> uppermost line shows the total energy and the two changing lines are the potential and kinetic energy. Notice how the energy change in potential and kinetic energy cancel each other out, thus making the total energy constant.</w:t>
+      </w:r>
+    </w:p>
+    <w:p>
+      <w:pPr>
+        <w:rPr>
+          <w:lang w:val="en-US"/>
+        </w:rPr>
+      </w:pPr>
+    </w:p>
+    <w:p>
+      <w:pPr>
+        <w:pStyle w:val="2"/>
+        <w:rPr>
+          <w:lang w:val="en-US"/>
+        </w:rPr>
+      </w:pPr>
+      <w:r>
+        <w:rPr>
+          <w:lang w:val="en-US"/>
+        </w:rPr>
+        <w:t>Relationship between Pressure and Temperature</w:t>
+      </w:r>
+    </w:p>
+    <w:p>
+      <w:pPr>
+        <w:rPr>
+          <w:lang w:val="en-US"/>
+        </w:rPr>
+      </w:pPr>
+      <w:r>
+        <w:rPr>
+          <w:lang w:val="en-US"/>
+        </w:rPr>
+        <w:t>In order to investigate the pressure-temperature relation, a simulation on a system co</w:t>
+      </w:r>
+      <w:r>
+        <w:rPr>
+          <w:lang w:val="en-US"/>
+        </w:rPr>
+        <w:t>ntains 10000 Argon particles and a system</w:t>
+      </w:r>
+      <w:r>
+        <w:rPr>
+          <w:lang w:val="en-US"/>
+        </w:rPr>
+        <w:t xml:space="preserve"> </w:t>
+      </w:r>
+      <w:r>
+        <w:rPr>
+          <w:lang w:val="en-US"/>
+        </w:rPr>
+        <w:t>contains 1000 Xenon particles are</w:t>
+      </w:r>
+      <w:r>
+        <w:rPr>
+          <w:lang w:val="en-US"/>
+        </w:rPr>
+        <w:t xml:space="preserve"> carried out </w:t>
+      </w:r>
+      <w:r>
+        <w:rPr>
+          <w:lang w:val="en-US"/>
+        </w:rPr>
+        <w:t xml:space="preserve">at </w:t>
+      </w:r>
+      <w:r>
+        <w:rPr>
+          <w:lang w:val="en-US"/>
+        </w:rPr>
+        <w:t>every 50 K</w:t>
+      </w:r>
+      <w:r>
+        <w:rPr>
+          <w:lang w:val="en-US"/>
+        </w:rPr>
+        <w:t xml:space="preserve"> </w:t>
+      </w:r>
+      <w:r>
+        <w:rPr>
+          <w:lang w:val="en-US"/>
+        </w:rPr>
+        <w:t>with NVE ensemble. T</w:t>
+      </w:r>
+      <w:r>
+        <w:rPr>
+          <w:lang w:val="en-US"/>
+        </w:rPr>
+        <w:t>he graph in Fig. 2 was</w:t>
+      </w:r>
+      <w:r>
+        <w:rPr>
+          <w:lang w:val="en-US"/>
+        </w:rPr>
+        <w:t xml:space="preserve"> generated by taking averages over 5 runs, where each run lasted for 5000 time-steps. Each time-step is c</w:t>
+      </w:r>
+      <w:r>
+        <w:rPr>
+          <w:lang w:val="en-US"/>
+        </w:rPr>
+        <w:t>orresponding to 1 femtosecond. To ensure that t</w:t>
+      </w:r>
+      <w:r>
+        <w:rPr>
+          <w:lang w:val="en-US"/>
+        </w:rPr>
+        <w:t>he</w:t>
+      </w:r>
+      <w:r>
+        <w:rPr>
+          <w:lang w:val="en-US"/>
+        </w:rPr>
+        <w:t xml:space="preserve"> system reached equilibrium, the</w:t>
+      </w:r>
+      <w:r>
+        <w:rPr>
+          <w:lang w:val="en-US"/>
+        </w:rPr>
+        <w:t xml:space="preserve"> data from f</w:t>
+      </w:r>
+      <w:r>
+        <w:rPr>
+          <w:lang w:val="en-US"/>
+        </w:rPr>
+        <w:t xml:space="preserve">irst 500 time-steps was ignored. </w:t>
+      </w:r>
+      <w:r>
+        <w:rPr>
+          <w:lang w:val="en-US"/>
+        </w:rPr>
+        <w:t>The slopes changed at around 160K and 380K may suggest a phase change of Argon and Xenon, respectively. The phase change temperature is twice the melting temperature (which is 83.8</w:t>
+      </w:r>
+      <w:r>
+        <w:rPr>
+          <w:lang w:val="en-US"/>
+        </w:rPr>
+        <w:t>K</w:t>
+      </w:r>
+      <w:r>
+        <w:rPr>
+          <w:lang w:val="en-US"/>
+        </w:rPr>
+        <w:t xml:space="preserve"> and 161.4</w:t>
+      </w:r>
+      <w:r>
+        <w:rPr>
+          <w:lang w:val="en-US"/>
+        </w:rPr>
+        <w:t>K</w:t>
+      </w:r>
+      <w:r>
+        <w:rPr>
+          <w:lang w:val="en-US"/>
+        </w:rPr>
+        <w:t>, respectively). The divergence can be explained that the temperature we have here is initial temperature, however, the equilibrium tempera</w:t>
+      </w:r>
+      <w:r>
+        <w:rPr>
+          <w:rFonts w:hint="eastAsia"/>
+          <w:lang w:val="en-US"/>
+        </w:rPr>
+        <w:t xml:space="preserve">ture is approximately half of the initial temperature. In order words, we predict that the melting is 80K and 190K and it is really close to the experimental value. In addition, the graph shows that P </w:t>
+      </w:r>
+      <w:r>
+        <w:rPr>
+          <w:rFonts w:hint="eastAsia"/>
+          <w:sz w:val="18"/>
+          <w:lang w:val="en-US"/>
+        </w:rPr>
+        <w:t>∝</w:t>
+      </w:r>
+      <w:r>
+        <w:rPr>
+          <w:rFonts w:hint="eastAsia"/>
+          <w:lang w:val="en-US"/>
+        </w:rPr>
+        <w:t xml:space="preserve"> T. The system behalves like an ideal gas system.</w:t>
+      </w:r>
+    </w:p>
+    <w:p>
+      <w:pPr>
+        <w:keepNext/>
+        <w:rPr>
+          <w:lang w:val="en-US"/>
+        </w:rPr>
+      </w:pPr>
+      <w:r>
+        <w:rPr>
+          <w:noProof/>
+          <w:lang w:val="en-US" w:eastAsia="zh-TW"/>
+        </w:rPr>
+        <w:lastRenderedPageBreak/>
+        <w:drawing>
+          <wp:inline distT="0" distB="0" distL="0" distR="0" wp14:anchorId="6EE7C7C6" wp14:editId="4CE7EDD7">
+            <wp:extent cx="6332220" cy="3550285"/>
+            <wp:effectExtent l="0" t="0" r="0" b="0"/>
+            <wp:docPr id="2" name="圖片 2"/>
+            <wp:cNvGraphicFramePr>
+              <a:graphicFrameLocks xmlns:a="http://schemas.openxmlformats.org/drawingml/2006/main" noChangeAspect="1"/>
+            </wp:cNvGraphicFramePr>
+            <a:graphic xmlns:a="http://schemas.openxmlformats.org/drawingml/2006/main">
+              <a:graphicData uri="http://schemas.openxmlformats.org/drawingml/2006/picture">
+                <pic:pic xmlns:pic="http://schemas.openxmlformats.org/drawingml/2006/picture">
+                  <pic:nvPicPr>
+                    <pic:cNvPr id="0" name="Pressure_Temperature.jpg"/>
+                    <pic:cNvPicPr/>
+                  </pic:nvPicPr>
+                  <pic:blipFill>
+                    <a:blip r:embed="rId11">
+                      <a:extLst>
+                        <a:ext uri="{28A0092B-C50C-407E-A947-70E740481C1C}">
+                          <a14:useLocalDpi xmlns:a14="http://schemas.microsoft.com/office/drawing/2010/main" val="0"/>
+                        </a:ext>
+                      </a:extLst>
+                    </a:blip>
+                    <a:stretch>
+                      <a:fillRect/>
+                    </a:stretch>
+                  </pic:blipFill>
+                  <pic:spPr>
+                    <a:xfrm>
+                      <a:off x="0" y="0"/>
+                      <a:ext cx="6332220" cy="3550285"/>
+                    </a:xfrm>
+                    <a:prstGeom prst="rect">
+                      <a:avLst/>
+                    </a:prstGeom>
+                  </pic:spPr>
+                </pic:pic>
+              </a:graphicData>
+            </a:graphic>
+          </wp:inline>
+        </w:drawing>
+      </w:r>
+    </w:p>
+    <w:p>
+      <w:pPr>
+        <w:pStyle w:val="af"/>
+        <w:rPr>
+          <w:lang w:val="en-US"/>
+        </w:rPr>
+      </w:pPr>
+      <w:r>
+        <w:rPr>
+          <w:lang w:val="en-US"/>
+        </w:rPr>
+        <w:t xml:space="preserve">Figure </w:t>
+      </w:r>
+      <w:r>
+        <w:fldChar w:fldCharType="begin"/>
+      </w:r>
+      <w:r>
+        <w:rPr>
+          <w:lang w:val="en-US"/>
+        </w:rPr>
+        <w:instrText xml:space="preserve"> SEQ Figure \* ARABIC </w:instrText>
+      </w:r>
+      <w:r>
+        <w:fldChar w:fldCharType="separate"/>
+      </w:r>
+      <w:r>
+        <w:rPr>
+          <w:noProof/>
+          <w:lang w:val="en-US"/>
+        </w:rPr>
+        <w:t>2</w:t>
+      </w:r>
+      <w:r>
+        <w:fldChar w:fldCharType="end"/>
+      </w:r>
+      <w:r>
+        <w:rPr>
+          <w:lang w:val="en-US"/>
+        </w:rPr>
+        <w:t xml:space="preserve"> </w:t>
+      </w:r>
+      <w:proofErr w:type="gramStart"/>
+      <w:r>
+        <w:rPr>
+          <w:lang w:val="en-US"/>
+        </w:rPr>
         <w:t>The</w:t>
       </w:r>
       <w:proofErr w:type="gramEnd"/>
@@ -5438,14 +5858,557 @@
         <w:rPr>
           <w:lang w:val="en-US"/>
         </w:rPr>
-        <w:t xml:space="preserve"> uppermost line shows the total energy and the two changing lines are the potential and kinetic energy. Notice how the energy change in potential and kinetic energy cancel each other out, thus making the total energy constant.</w:t>
-      </w:r>
-    </w:p>
-    <w:p>
-      <w:pPr>
-        <w:pStyle w:val="Rubrik1"/>
-        <w:rPr>
-          <w:rStyle w:val="Rubrik1Char"/>
+        <w:t xml:space="preserve"> green line stands for the</w:t>
+      </w:r>
+      <w:r>
+        <w:rPr>
+          <w:lang w:val="en-US"/>
+        </w:rPr>
+        <w:t xml:space="preserve"> system with 1000 Xe</w:t>
+      </w:r>
+      <w:r>
+        <w:rPr>
+          <w:lang w:val="en-US"/>
+        </w:rPr>
+        <w:t>non</w:t>
+      </w:r>
+      <w:r>
+        <w:rPr>
+          <w:lang w:val="en-US"/>
+        </w:rPr>
+        <w:t xml:space="preserve"> particles and the blue line represents the</w:t>
+      </w:r>
+      <w:r>
+        <w:rPr>
+          <w:lang w:val="en-US"/>
+        </w:rPr>
+        <w:t xml:space="preserve"> system with 10000 Argon particles. Both of them show that the pressure is linear dependent on the temperature and are able to predict melting point well.</w:t>
+      </w:r>
+    </w:p>
+    <w:p>
+      <w:pPr>
+        <w:rPr>
+          <w:lang w:val="en-US"/>
+        </w:rPr>
+      </w:pPr>
+    </w:p>
+    <w:p>
+      <w:pPr>
+        <w:pStyle w:val="2"/>
+        <w:rPr>
+          <w:lang w:val="en-US"/>
+        </w:rPr>
+      </w:pPr>
+      <w:r>
+        <w:rPr>
+          <w:lang w:val="en-US"/>
+        </w:rPr>
+        <w:t xml:space="preserve">Relationship between </w:t>
+      </w:r>
+      <w:r>
+        <w:rPr>
+          <w:lang w:val="en-US"/>
+        </w:rPr>
+        <w:t>potential energy</w:t>
+      </w:r>
+      <w:r>
+        <w:rPr>
+          <w:lang w:val="en-US"/>
+        </w:rPr>
+        <w:t xml:space="preserve"> and </w:t>
+      </w:r>
+      <w:r>
+        <w:rPr>
+          <w:lang w:val="en-US"/>
+        </w:rPr>
+        <w:t>lattice constant</w:t>
+      </w:r>
+    </w:p>
+    <w:p>
+      <w:pPr>
+        <w:rPr>
+          <w:lang w:val="en-US"/>
+        </w:rPr>
+      </w:pPr>
+      <w:r>
+        <w:rPr>
+          <w:lang w:val="en-US"/>
+        </w:rPr>
+        <w:t>A</w:t>
+      </w:r>
+      <w:r>
+        <w:rPr>
+          <w:lang w:val="en-US"/>
+        </w:rPr>
+        <w:t xml:space="preserve"> simulation on a system </w:t>
+      </w:r>
+      <w:r>
+        <w:rPr>
+          <w:lang w:val="en-US"/>
+        </w:rPr>
+        <w:t xml:space="preserve">which </w:t>
+      </w:r>
+      <w:r>
+        <w:rPr>
+          <w:lang w:val="en-US"/>
+        </w:rPr>
+        <w:t>co</w:t>
+      </w:r>
+      <w:r>
+        <w:rPr>
+          <w:lang w:val="en-US"/>
+        </w:rPr>
+        <w:t>ntains 10000 Xenon</w:t>
+      </w:r>
+      <w:r>
+        <w:rPr>
+          <w:lang w:val="en-US"/>
+        </w:rPr>
+        <w:t xml:space="preserve"> particles </w:t>
+      </w:r>
+      <w:r>
+        <w:rPr>
+          <w:lang w:val="en-US"/>
+        </w:rPr>
+        <w:t>is carried out at</w:t>
+      </w:r>
+      <w:r>
+        <w:rPr>
+          <w:lang w:val="en-US"/>
+        </w:rPr>
+        <w:t xml:space="preserve"> </w:t>
+      </w:r>
+      <w:r>
+        <w:rPr>
+          <w:lang w:val="en-US"/>
+        </w:rPr>
+        <w:t>100K and 400K</w:t>
+      </w:r>
+      <w:r>
+        <w:rPr>
+          <w:lang w:val="en-US"/>
+        </w:rPr>
+        <w:t xml:space="preserve"> with NVE ensemble.</w:t>
+      </w:r>
+      <w:r>
+        <w:rPr>
+          <w:lang w:val="en-US"/>
+        </w:rPr>
+        <w:t xml:space="preserve"> The lattice is slightly changed within</w:t>
+      </w:r>
+      <m:oMath>
+        <m:r>
+          <w:rPr>
+            <w:rFonts w:ascii="Cambria Math" w:hAnsi="Cambria Math"/>
+            <w:sz w:val="20"/>
+            <w:lang w:val="en-US"/>
+          </w:rPr>
+          <m:t>±</m:t>
+        </m:r>
+        <m:r>
+          <w:rPr>
+            <w:rFonts w:ascii="Cambria Math" w:hAnsi="Cambria Math"/>
+            <w:sz w:val="20"/>
+            <w:lang w:val="en-US"/>
+          </w:rPr>
+          <m:t>5%</m:t>
+        </m:r>
+      </m:oMath>
+      <w:r>
+        <w:rPr>
+          <w:lang w:val="en-US"/>
+        </w:rPr>
+        <w:t>.</w:t>
+      </w:r>
+      <w:r>
+        <w:rPr>
+          <w:lang w:val="en-US"/>
+        </w:rPr>
+        <w:t xml:space="preserve"> T</w:t>
+      </w:r>
+      <w:r>
+        <w:rPr>
+          <w:lang w:val="en-US"/>
+        </w:rPr>
+        <w:t>he graph</w:t>
+      </w:r>
+      <w:r>
+        <w:rPr>
+          <w:lang w:val="en-US"/>
+        </w:rPr>
+        <w:t xml:space="preserve"> in Fig. </w:t>
+      </w:r>
+      <w:r>
+        <w:rPr>
+          <w:lang w:val="en-US"/>
+        </w:rPr>
+        <w:t>3 was</w:t>
+      </w:r>
+      <w:r>
+        <w:rPr>
+          <w:lang w:val="en-US"/>
+        </w:rPr>
+        <w:t xml:space="preserve"> generated by taking averages over 5 runs, where each run lasted for 5000 time-steps. Each time-step is c</w:t>
+      </w:r>
+      <w:r>
+        <w:rPr>
+          <w:lang w:val="en-US"/>
+        </w:rPr>
+        <w:t>orresponding to 1 femtosecond. To ensure that t</w:t>
+      </w:r>
+      <w:r>
+        <w:rPr>
+          <w:lang w:val="en-US"/>
+        </w:rPr>
+        <w:t>he</w:t>
+      </w:r>
+      <w:r>
+        <w:rPr>
+          <w:lang w:val="en-US"/>
+        </w:rPr>
+        <w:t xml:space="preserve"> system reached equilibrium, the</w:t>
+      </w:r>
+      <w:r>
+        <w:rPr>
+          <w:lang w:val="en-US"/>
+        </w:rPr>
+        <w:t xml:space="preserve"> data from f</w:t>
+      </w:r>
+      <w:r>
+        <w:rPr>
+          <w:lang w:val="en-US"/>
+        </w:rPr>
+        <w:t xml:space="preserve">irst 500 time-steps was ignored. </w:t>
+      </w:r>
+      <w:r>
+        <w:rPr>
+          <w:lang w:val="en-US"/>
+        </w:rPr>
+        <w:t xml:space="preserve">The </w:t>
+      </w:r>
+      <w:r>
+        <w:rPr>
+          <w:lang w:val="en-US"/>
+        </w:rPr>
+        <w:t xml:space="preserve">potential </w:t>
+      </w:r>
+      <w:r>
+        <w:rPr>
+          <w:lang w:val="en-US"/>
+        </w:rPr>
+        <w:t xml:space="preserve">energy </w:t>
+      </w:r>
+      <w:r>
+        <w:rPr>
+          <w:lang w:val="en-US"/>
+        </w:rPr>
+        <w:t>for a system with tabulated lattice constant (6.200</w:t>
+      </w:r>
+      <m:oMath>
+        <m:r>
+          <w:rPr>
+            <w:rFonts w:ascii="Cambria Math" w:hAnsi="Cambria Math"/>
+            <w:lang w:val="en-US"/>
+          </w:rPr>
+          <m:t>Å</m:t>
+        </m:r>
+      </m:oMath>
+      <w:r>
+        <w:rPr>
+          <w:lang w:val="en-US"/>
+        </w:rPr>
+        <w:t xml:space="preserve">) at 100K was not at the minimum position, instead, the figure shows that the energy will reach minimum with a compression of 0.512%. At 400K, the potential energy rise due </w:t>
+      </w:r>
+      <w:r>
+        <w:rPr>
+          <w:lang w:val="en-US"/>
+        </w:rPr>
+        <w:t>to</w:t>
+      </w:r>
+      <w:r>
+        <w:rPr>
+          <w:lang w:val="en-US"/>
+        </w:rPr>
+        <w:t xml:space="preserve"> the increase in </w:t>
+      </w:r>
+      <w:r>
+        <w:rPr>
+          <w:lang w:val="en-US"/>
+        </w:rPr>
+        <w:t>kinetic energy and</w:t>
+      </w:r>
+      <w:r>
+        <w:rPr>
+          <w:lang w:val="en-US"/>
+        </w:rPr>
+        <w:t xml:space="preserve"> part</w:t>
+      </w:r>
+      <w:r>
+        <w:rPr>
+          <w:lang w:val="en-US"/>
+        </w:rPr>
+        <w:t xml:space="preserve"> (almost half)</w:t>
+      </w:r>
+      <w:r>
+        <w:rPr>
+          <w:lang w:val="en-US"/>
+        </w:rPr>
+        <w:t xml:space="preserve"> of the kinetic energy converted to potential energy before </w:t>
+      </w:r>
+      <w:r>
+        <w:rPr>
+          <w:lang w:val="en-US"/>
+        </w:rPr>
+        <w:t xml:space="preserve">equilibrium is reached. The figure also indicated that the lattice constant corresponding to minimum potential energy increase 0.67 </w:t>
+      </w:r>
+      <w:proofErr w:type="spellStart"/>
+      <w:r>
+        <w:rPr>
+          <w:lang w:val="en-US"/>
+        </w:rPr>
+        <w:t>femtometer</w:t>
+      </w:r>
+      <w:proofErr w:type="spellEnd"/>
+      <w:r>
+        <w:rPr>
+          <w:lang w:val="en-US"/>
+        </w:rPr>
+        <w:t xml:space="preserve"> when temperature rose from 100K to 400K.</w:t>
+      </w:r>
+    </w:p>
+    <w:p>
+      <w:pPr>
+        <w:rPr>
+          <w:lang w:val="en-US"/>
+        </w:rPr>
+      </w:pPr>
+    </w:p>
+    <w:p>
+      <w:pPr>
+        <w:keepNext/>
+      </w:pPr>
+      <w:r>
+        <w:rPr>
+          <w:noProof/>
+          <w:lang w:val="en-US" w:eastAsia="zh-TW"/>
+        </w:rPr>
+        <w:lastRenderedPageBreak/>
+        <w:drawing>
+          <wp:inline distT="0" distB="0" distL="0" distR="0" wp14:anchorId="6881A96A" wp14:editId="514D2FE2">
+            <wp:extent cx="6332220" cy="3662680"/>
+            <wp:effectExtent l="0" t="0" r="0" b="0"/>
+            <wp:docPr id="4" name="圖片 4"/>
+            <wp:cNvGraphicFramePr>
+              <a:graphicFrameLocks xmlns:a="http://schemas.openxmlformats.org/drawingml/2006/main" noChangeAspect="1"/>
+            </wp:cNvGraphicFramePr>
+            <a:graphic xmlns:a="http://schemas.openxmlformats.org/drawingml/2006/main">
+              <a:graphicData uri="http://schemas.openxmlformats.org/drawingml/2006/picture">
+                <pic:pic xmlns:pic="http://schemas.openxmlformats.org/drawingml/2006/picture">
+                  <pic:nvPicPr>
+                    <pic:cNvPr id="0" name="untitled.jpg"/>
+                    <pic:cNvPicPr/>
+                  </pic:nvPicPr>
+                  <pic:blipFill>
+                    <a:blip r:embed="rId12">
+                      <a:extLst>
+                        <a:ext uri="{28A0092B-C50C-407E-A947-70E740481C1C}">
+                          <a14:useLocalDpi xmlns:a14="http://schemas.microsoft.com/office/drawing/2010/main" val="0"/>
+                        </a:ext>
+                      </a:extLst>
+                    </a:blip>
+                    <a:stretch>
+                      <a:fillRect/>
+                    </a:stretch>
+                  </pic:blipFill>
+                  <pic:spPr>
+                    <a:xfrm>
+                      <a:off x="0" y="0"/>
+                      <a:ext cx="6332220" cy="3662680"/>
+                    </a:xfrm>
+                    <a:prstGeom prst="rect">
+                      <a:avLst/>
+                    </a:prstGeom>
+                  </pic:spPr>
+                </pic:pic>
+              </a:graphicData>
+            </a:graphic>
+          </wp:inline>
+        </w:drawing>
+      </w:r>
+    </w:p>
+    <w:p>
+      <w:pPr>
+        <w:pStyle w:val="af"/>
+        <w:rPr>
+          <w:lang w:val="en-US"/>
+        </w:rPr>
+      </w:pPr>
+      <w:r>
+        <w:rPr>
+          <w:lang w:val="en-US"/>
+        </w:rPr>
+        <w:t xml:space="preserve">Figure </w:t>
+      </w:r>
+      <w:r>
+        <w:fldChar w:fldCharType="begin"/>
+      </w:r>
+      <w:r>
+        <w:rPr>
+          <w:lang w:val="en-US"/>
+        </w:rPr>
+        <w:instrText xml:space="preserve"> SEQ Figure \* ARABIC </w:instrText>
+      </w:r>
+      <w:r>
+        <w:fldChar w:fldCharType="separate"/>
+      </w:r>
+      <w:r>
+        <w:rPr>
+          <w:noProof/>
+          <w:lang w:val="en-US"/>
+        </w:rPr>
+        <w:t>3</w:t>
+      </w:r>
+      <w:r>
+        <w:fldChar w:fldCharType="end"/>
+      </w:r>
+      <w:r>
+        <w:rPr>
+          <w:lang w:val="en-US"/>
+        </w:rPr>
+        <w:t xml:space="preserve"> </w:t>
+      </w:r>
+      <w:proofErr w:type="gramStart"/>
+      <w:r>
+        <w:rPr>
+          <w:lang w:val="en-US"/>
+        </w:rPr>
+        <w:t>The</w:t>
+      </w:r>
+      <w:proofErr w:type="gramEnd"/>
+      <w:r>
+        <w:rPr>
+          <w:lang w:val="en-US"/>
+        </w:rPr>
+        <w:t xml:space="preserve"> green line </w:t>
+      </w:r>
+      <w:r>
+        <w:rPr>
+          <w:lang w:val="en-US"/>
+        </w:rPr>
+        <w:t xml:space="preserve">and the blue line </w:t>
+      </w:r>
+      <w:r>
+        <w:rPr>
+          <w:lang w:val="en-US"/>
+        </w:rPr>
+        <w:t>stands for the</w:t>
+      </w:r>
+      <w:r>
+        <w:rPr>
+          <w:lang w:val="en-US"/>
+        </w:rPr>
+        <w:t xml:space="preserve"> system with 1000</w:t>
+      </w:r>
+      <w:r>
+        <w:rPr>
+          <w:lang w:val="en-US"/>
+        </w:rPr>
+        <w:t>0</w:t>
+      </w:r>
+      <w:r>
+        <w:rPr>
+          <w:lang w:val="en-US"/>
+        </w:rPr>
+        <w:t xml:space="preserve"> Xe</w:t>
+      </w:r>
+      <w:r>
+        <w:rPr>
+          <w:lang w:val="en-US"/>
+        </w:rPr>
+        <w:t>non</w:t>
+      </w:r>
+      <w:r>
+        <w:rPr>
+          <w:lang w:val="en-US"/>
+        </w:rPr>
+        <w:t xml:space="preserve"> particles</w:t>
+      </w:r>
+      <w:r>
+        <w:rPr>
+          <w:lang w:val="en-US"/>
+        </w:rPr>
+        <w:t xml:space="preserve">. </w:t>
+      </w:r>
+      <w:r>
+        <w:rPr>
+          <w:lang w:val="en-US"/>
+        </w:rPr>
+        <w:t xml:space="preserve">The figures </w:t>
+      </w:r>
+      <w:r>
+        <w:rPr>
+          <w:lang w:val="en-US"/>
+        </w:rPr>
+        <w:t xml:space="preserve">show that the </w:t>
+      </w:r>
+      <w:r>
+        <w:rPr>
+          <w:lang w:val="en-US"/>
+        </w:rPr>
+        <w:t>potential energy</w:t>
+      </w:r>
+      <w:r>
+        <w:rPr>
+          <w:lang w:val="en-US"/>
+        </w:rPr>
+        <w:t xml:space="preserve"> </w:t>
+      </w:r>
+      <w:r>
+        <w:rPr>
+          <w:lang w:val="en-US"/>
+        </w:rPr>
+        <w:t>and lattice constant correspondent to minimum potential increase with</w:t>
+      </w:r>
+      <w:r>
+        <w:rPr>
+          <w:lang w:val="en-US"/>
+        </w:rPr>
+        <w:t xml:space="preserve"> the</w:t>
+      </w:r>
+      <w:r>
+        <w:rPr>
+          <w:lang w:val="en-US"/>
+        </w:rPr>
+        <w:t xml:space="preserve"> temperature</w:t>
+      </w:r>
+    </w:p>
+    <w:p>
+      <w:pPr>
+        <w:pStyle w:val="af"/>
+        <w:rPr>
+          <w:lang w:val="en-US"/>
+        </w:rPr>
+      </w:pPr>
+    </w:p>
+    <w:p>
+      <w:pPr>
+        <w:rPr>
+          <w:lang w:val="en-US"/>
+        </w:rPr>
+      </w:pPr>
+    </w:p>
+    <w:p>
+      <w:pPr>
+        <w:rPr>
+          <w:lang w:val="en-US"/>
+        </w:rPr>
+      </w:pPr>
+    </w:p>
+    <w:p>
+      <w:pPr>
+        <w:pStyle w:val="1"/>
+        <w:rPr>
+          <w:rStyle w:val="10"/>
           <w:b/>
           <w:bCs/>
           <w:color w:val="4F81BD"/>
@@ -5454,11 +6417,9 @@
           <w:lang w:val="en-US" w:eastAsia="sv-SE"/>
         </w:rPr>
       </w:pPr>
-      <w:bookmarkStart w:id="0" w:name="_GoBack"/>
-      <w:bookmarkEnd w:id="0"/>
-      <w:r>
-        <w:rPr>
-          <w:rStyle w:val="Rubrik1Char"/>
+      <w:r>
+        <w:rPr>
+          <w:rStyle w:val="10"/>
           <w:b/>
           <w:lang w:val="en-US"/>
         </w:rPr>
@@ -5467,16 +6428,16 @@
     </w:p>
     <w:p>
       <w:pPr>
-        <w:pStyle w:val="Ingetavstnd"/>
+        <w:pStyle w:val="ac"/>
         <w:rPr>
           <w:color w:val="008000"/>
           <w:lang w:val="en-US"/>
         </w:rPr>
       </w:pPr>
-      <w:hyperlink r:id="rId11" w:history="1">
+      <w:hyperlink r:id="rId13" w:history="1">
         <w:r>
           <w:rPr>
-            <w:rStyle w:val="Hyperlnk"/>
+            <w:rStyle w:val="aa"/>
             <w:lang w:val="en-US"/>
           </w:rPr>
           <w:t>http://www.springerlink.com/content/k328237200233456/fulltext.pdf</w:t>
@@ -5485,15 +6446,15 @@
     </w:p>
     <w:p>
       <w:pPr>
-        <w:pStyle w:val="Ingetavstnd"/>
-        <w:rPr>
-          <w:lang w:val="en-US"/>
-        </w:rPr>
-      </w:pPr>
-      <w:hyperlink r:id="rId12" w:history="1">
+        <w:pStyle w:val="ac"/>
+        <w:rPr>
+          <w:lang w:val="en-US"/>
+        </w:rPr>
+      </w:pPr>
+      <w:hyperlink r:id="rId14" w:history="1">
         <w:r>
           <w:rPr>
-            <w:rStyle w:val="Hyperlnk"/>
+            <w:rStyle w:val="aa"/>
             <w:lang w:val="en-US"/>
           </w:rPr>
           <w:t>http://www.springerlink.com/content/p2875753h4661128/fulltext.pdf</w:t>
@@ -5501,7 +6462,7 @@
       </w:hyperlink>
     </w:p>
     <w:sectPr>
-      <w:footerReference w:type="default" r:id="rId13"/>
+      <w:footerReference w:type="default" r:id="rId15"/>
       <w:pgSz w:w="12240" w:h="15840"/>
       <w:pgMar w:top="1134" w:right="1134" w:bottom="1134" w:left="1134" w:header="720" w:footer="720" w:gutter="0"/>
       <w:cols w:space="720"/>
@@ -5543,7 +6504,7 @@
     <w:sdtContent>
       <w:p>
         <w:pPr>
-          <w:pStyle w:val="Sidfot"/>
+          <w:pStyle w:val="a8"/>
           <w:jc w:val="center"/>
         </w:pPr>
         <w:r>
@@ -5559,7 +6520,7 @@
           <w:rPr>
             <w:noProof/>
           </w:rPr>
-          <w:t>7</w:t>
+          <w:t>2</w:t>
         </w:r>
         <w:r>
           <w:rPr>
@@ -5572,7 +6533,7 @@
   </w:sdt>
   <w:p>
     <w:pPr>
-      <w:pStyle w:val="Sidfot"/>
+      <w:pStyle w:val="a8"/>
     </w:pPr>
   </w:p>
 </w:ftr>
@@ -5871,7 +6832,7 @@
     <w:lsdException w:name="Bibliography" w:uiPriority="37"/>
     <w:lsdException w:name="TOC Heading" w:uiPriority="39" w:qFormat="1"/>
   </w:latentStyles>
-  <w:style w:type="paragraph" w:default="1" w:styleId="Normal">
+  <w:style w:type="paragraph" w:default="1" w:styleId="a">
     <w:name w:val="Normal"/>
     <w:rsid w:val="005B2584"/>
     <w:pPr>
@@ -5887,11 +6848,11 @@
       <w:lang w:val="sv-SE" w:eastAsia="sv-SE"/>
     </w:rPr>
   </w:style>
-  <w:style w:type="paragraph" w:styleId="Rubrik1">
+  <w:style w:type="paragraph" w:styleId="1">
     <w:name w:val="heading 1"/>
-    <w:basedOn w:val="Normal"/>
-    <w:next w:val="Normal"/>
-    <w:link w:val="Rubrik1Char"/>
+    <w:basedOn w:val="a"/>
+    <w:next w:val="a"/>
+    <w:link w:val="10"/>
     <w:uiPriority w:val="9"/>
     <w:qFormat/>
     <w:rsid w:val="004F7751"/>
@@ -5916,11 +6877,11 @@
       <w:lang w:eastAsia="en-US"/>
     </w:rPr>
   </w:style>
-  <w:style w:type="paragraph" w:styleId="Rubrik2">
+  <w:style w:type="paragraph" w:styleId="2">
     <w:name w:val="heading 2"/>
-    <w:basedOn w:val="Normal"/>
-    <w:next w:val="Normal"/>
-    <w:link w:val="Rubrik2Char"/>
+    <w:basedOn w:val="a"/>
+    <w:next w:val="a"/>
+    <w:link w:val="20"/>
     <w:uiPriority w:val="9"/>
     <w:unhideWhenUsed/>
     <w:qFormat/>
@@ -5945,11 +6906,11 @@
       <w:szCs w:val="26"/>
     </w:rPr>
   </w:style>
-  <w:style w:type="paragraph" w:styleId="Rubrik3">
+  <w:style w:type="paragraph" w:styleId="3">
     <w:name w:val="heading 3"/>
-    <w:basedOn w:val="Normal"/>
-    <w:next w:val="Normal"/>
-    <w:link w:val="Rubrik3Char1"/>
+    <w:basedOn w:val="a"/>
+    <w:next w:val="a"/>
+    <w:link w:val="30"/>
     <w:uiPriority w:val="9"/>
     <w:unhideWhenUsed/>
     <w:qFormat/>
@@ -5967,13 +6928,13 @@
       <w:szCs w:val="36"/>
     </w:rPr>
   </w:style>
-  <w:style w:type="character" w:default="1" w:styleId="Standardstycketeckensnitt">
+  <w:style w:type="character" w:default="1" w:styleId="a0">
     <w:name w:val="Default Paragraph Font"/>
     <w:uiPriority w:val="1"/>
     <w:semiHidden/>
     <w:unhideWhenUsed/>
   </w:style>
-  <w:style w:type="table" w:default="1" w:styleId="Normaltabell">
+  <w:style w:type="table" w:default="1" w:styleId="a1">
     <w:name w:val="Normal Table"/>
     <w:uiPriority w:val="99"/>
     <w:semiHidden/>
@@ -5988,7 +6949,7 @@
       </w:tblCellMar>
     </w:tblPr>
   </w:style>
-  <w:style w:type="numbering" w:default="1" w:styleId="Ingenlista">
+  <w:style w:type="numbering" w:default="1" w:styleId="a2">
     <w:name w:val="No List"/>
     <w:uiPriority w:val="99"/>
     <w:semiHidden/>
@@ -6025,8 +6986,8 @@
   </w:style>
   <w:style w:type="paragraph" w:customStyle="1" w:styleId="Rubrik21">
     <w:name w:val="Rubrik 21"/>
-    <w:basedOn w:val="Normal"/>
-    <w:next w:val="Normal"/>
+    <w:basedOn w:val="a"/>
+    <w:next w:val="a"/>
     <w:rsid w:val="005B2584"/>
     <w:pPr>
       <w:keepNext/>
@@ -6045,8 +7006,8 @@
   </w:style>
   <w:style w:type="paragraph" w:customStyle="1" w:styleId="Rubrik31">
     <w:name w:val="Rubrik 31"/>
-    <w:basedOn w:val="Normal"/>
-    <w:next w:val="Normal"/>
+    <w:basedOn w:val="a"/>
+    <w:next w:val="a"/>
     <w:rsid w:val="005B2584"/>
     <w:pPr>
       <w:keepNext/>
@@ -6071,7 +7032,7 @@
       <w:spacing w:before="240" w:after="120"/>
     </w:pPr>
     <w:rPr>
-      <w:rFonts w:ascii="Arial" w:eastAsia="PMingLiU" w:hAnsi="Arial"/>
+      <w:rFonts w:ascii="Arial" w:eastAsia="新細明體" w:hAnsi="Arial"/>
       <w:sz w:val="28"/>
       <w:szCs w:val="28"/>
     </w:rPr>
@@ -6112,7 +7073,7 @@
   </w:style>
   <w:style w:type="paragraph" w:customStyle="1" w:styleId="Ballongtext1">
     <w:name w:val="Ballongtext1"/>
-    <w:basedOn w:val="Normal"/>
+    <w:basedOn w:val="a"/>
     <w:rsid w:val="005B2584"/>
     <w:rPr>
       <w:rFonts w:ascii="Tahoma" w:hAnsi="Tahoma" w:cs="Tahoma"/>
@@ -6120,10 +7081,10 @@
       <w:szCs w:val="16"/>
     </w:rPr>
   </w:style>
-  <w:style w:type="paragraph" w:customStyle="1" w:styleId="Rubrik10">
+  <w:style w:type="paragraph" w:customStyle="1" w:styleId="Rubrik1">
     <w:name w:val="Rubrik1"/>
-    <w:basedOn w:val="Normal"/>
-    <w:next w:val="Normal"/>
+    <w:basedOn w:val="a"/>
+    <w:next w:val="a"/>
     <w:rsid w:val="005B2584"/>
     <w:pPr>
       <w:pBdr>
@@ -6152,9 +7113,9 @@
       <w:szCs w:val="16"/>
     </w:rPr>
   </w:style>
-  <w:style w:type="character" w:customStyle="1" w:styleId="Rubrik2Char">
-    <w:name w:val="Rubrik 2 Char"/>
-    <w:link w:val="Rubrik2"/>
+  <w:style w:type="character" w:customStyle="1" w:styleId="20">
+    <w:name w:val="標題 2 字元"/>
+    <w:link w:val="2"/>
     <w:uiPriority w:val="9"/>
     <w:rsid w:val="005B2584"/>
     <w:rPr>
@@ -6188,33 +7149,33 @@
       <w:szCs w:val="52"/>
     </w:rPr>
   </w:style>
-  <w:style w:type="paragraph" w:styleId="Ballongtext">
+  <w:style w:type="paragraph" w:styleId="a3">
     <w:name w:val="Balloon Text"/>
-    <w:basedOn w:val="Normal"/>
-    <w:link w:val="BallongtextChar1"/>
+    <w:basedOn w:val="a"/>
+    <w:link w:val="a4"/>
     <w:uiPriority w:val="99"/>
     <w:semiHidden/>
     <w:unhideWhenUsed/>
     <w:rsid w:val="00832E9F"/>
     <w:rPr>
-      <w:rFonts w:ascii="Cambria" w:eastAsia="PMingLiU" w:hAnsi="Cambria" w:cs="Times New Roman"/>
+      <w:rFonts w:ascii="Cambria" w:eastAsia="新細明體" w:hAnsi="Cambria" w:cs="Times New Roman"/>
       <w:sz w:val="18"/>
       <w:szCs w:val="18"/>
     </w:rPr>
   </w:style>
-  <w:style w:type="character" w:customStyle="1" w:styleId="BallongtextChar1">
-    <w:name w:val="Ballongtext Char1"/>
-    <w:link w:val="Ballongtext"/>
+  <w:style w:type="character" w:customStyle="1" w:styleId="a4">
+    <w:name w:val="註解方塊文字 字元"/>
+    <w:link w:val="a3"/>
     <w:uiPriority w:val="99"/>
     <w:semiHidden/>
     <w:rsid w:val="00832E9F"/>
     <w:rPr>
-      <w:rFonts w:ascii="Cambria" w:eastAsia="PMingLiU" w:hAnsi="Cambria" w:cs="Times New Roman"/>
+      <w:rFonts w:ascii="Cambria" w:eastAsia="新細明體" w:hAnsi="Cambria" w:cs="Times New Roman"/>
       <w:sz w:val="18"/>
       <w:szCs w:val="18"/>
     </w:rPr>
   </w:style>
-  <w:style w:type="character" w:styleId="Platshllartext">
+  <w:style w:type="character" w:styleId="a5">
     <w:name w:val="Placeholder Text"/>
     <w:uiPriority w:val="99"/>
     <w:semiHidden/>
@@ -6223,10 +7184,10 @@
       <w:color w:val="808080"/>
     </w:rPr>
   </w:style>
-  <w:style w:type="paragraph" w:styleId="Sidhuvud">
+  <w:style w:type="paragraph" w:styleId="a6">
     <w:name w:val="header"/>
-    <w:basedOn w:val="Normal"/>
-    <w:link w:val="SidhuvudChar"/>
+    <w:basedOn w:val="a"/>
+    <w:link w:val="a7"/>
     <w:uiPriority w:val="99"/>
     <w:unhideWhenUsed/>
     <w:rsid w:val="00686D35"/>
@@ -6242,9 +7203,9 @@
       <w:szCs w:val="20"/>
     </w:rPr>
   </w:style>
-  <w:style w:type="character" w:customStyle="1" w:styleId="SidhuvudChar">
-    <w:name w:val="Sidhuvud Char"/>
-    <w:link w:val="Sidhuvud"/>
+  <w:style w:type="character" w:customStyle="1" w:styleId="a7">
+    <w:name w:val="頁首 字元"/>
+    <w:link w:val="a6"/>
     <w:uiPriority w:val="99"/>
     <w:rsid w:val="00686D35"/>
     <w:rPr>
@@ -6252,10 +7213,10 @@
       <w:lang w:val="sv-SE" w:eastAsia="sv-SE"/>
     </w:rPr>
   </w:style>
-  <w:style w:type="paragraph" w:styleId="Sidfot">
+  <w:style w:type="paragraph" w:styleId="a8">
     <w:name w:val="footer"/>
-    <w:basedOn w:val="Normal"/>
-    <w:link w:val="SidfotChar"/>
+    <w:basedOn w:val="a"/>
+    <w:link w:val="a9"/>
     <w:uiPriority w:val="99"/>
     <w:unhideWhenUsed/>
     <w:rsid w:val="00686D35"/>
@@ -6271,9 +7232,9 @@
       <w:szCs w:val="20"/>
     </w:rPr>
   </w:style>
-  <w:style w:type="character" w:customStyle="1" w:styleId="SidfotChar">
-    <w:name w:val="Sidfot Char"/>
-    <w:link w:val="Sidfot"/>
+  <w:style w:type="character" w:customStyle="1" w:styleId="a9">
+    <w:name w:val="頁尾 字元"/>
+    <w:link w:val="a8"/>
     <w:uiPriority w:val="99"/>
     <w:rsid w:val="00686D35"/>
     <w:rPr>
@@ -6281,9 +7242,9 @@
       <w:lang w:val="sv-SE" w:eastAsia="sv-SE"/>
     </w:rPr>
   </w:style>
-  <w:style w:type="character" w:customStyle="1" w:styleId="Rubrik1Char">
-    <w:name w:val="Rubrik 1 Char"/>
-    <w:link w:val="Rubrik1"/>
+  <w:style w:type="character" w:customStyle="1" w:styleId="10">
+    <w:name w:val="標題 1 字元"/>
+    <w:link w:val="1"/>
     <w:uiPriority w:val="9"/>
     <w:rsid w:val="004F7751"/>
     <w:rPr>
@@ -6312,7 +7273,7 @@
       <w:szCs w:val="28"/>
     </w:rPr>
   </w:style>
-  <w:style w:type="character" w:styleId="Hyperlnk">
+  <w:style w:type="character" w:styleId="aa">
     <w:name w:val="Hyperlink"/>
     <w:uiPriority w:val="99"/>
     <w:unhideWhenUsed/>
@@ -6322,9 +7283,9 @@
       <w:u w:val="single"/>
     </w:rPr>
   </w:style>
-  <w:style w:type="table" w:styleId="Tabellrutnt">
+  <w:style w:type="table" w:styleId="ab">
     <w:name w:val="Table Grid"/>
-    <w:basedOn w:val="Normaltabell"/>
+    <w:basedOn w:val="a1"/>
     <w:uiPriority w:val="59"/>
     <w:rsid w:val="004F7751"/>
     <w:rPr>
@@ -6351,10 +7312,10 @@
       </w:tblCellMar>
     </w:tblPr>
   </w:style>
-  <w:style w:type="paragraph" w:styleId="Ingetavstnd">
+  <w:style w:type="paragraph" w:styleId="ac">
     <w:name w:val="No Spacing"/>
     <w:aliases w:val="Normal"/>
-    <w:basedOn w:val="Normal"/>
+    <w:basedOn w:val="a"/>
     <w:uiPriority w:val="1"/>
     <w:qFormat/>
     <w:rsid w:val="00DD220E"/>
@@ -6362,10 +7323,10 @@
       <w:spacing w:after="200"/>
     </w:pPr>
   </w:style>
-  <w:style w:type="character" w:customStyle="1" w:styleId="Rubrik3Char1">
-    <w:name w:val="Rubrik 3 Char1"/>
-    <w:basedOn w:val="Standardstycketeckensnitt"/>
-    <w:link w:val="Rubrik3"/>
+  <w:style w:type="character" w:customStyle="1" w:styleId="30">
+    <w:name w:val="標題 3 字元"/>
+    <w:basedOn w:val="a0"/>
+    <w:link w:val="3"/>
     <w:uiPriority w:val="9"/>
     <w:rsid w:val="00AE5476"/>
     <w:rPr>
@@ -6382,11 +7343,11 @@
     <w:name w:val="apple-style-span"/>
     <w:rsid w:val="000A06CC"/>
   </w:style>
-  <w:style w:type="paragraph" w:styleId="Rubrik">
+  <w:style w:type="paragraph" w:styleId="ad">
     <w:name w:val="Title"/>
-    <w:basedOn w:val="Normal"/>
-    <w:next w:val="Normal"/>
-    <w:link w:val="RubrikChar1"/>
+    <w:basedOn w:val="a"/>
+    <w:next w:val="a"/>
+    <w:link w:val="ae"/>
     <w:uiPriority w:val="10"/>
     <w:qFormat/>
     <w:rsid w:val="00DD220E"/>
@@ -6406,10 +7367,10 @@
       <w:szCs w:val="52"/>
     </w:rPr>
   </w:style>
-  <w:style w:type="character" w:customStyle="1" w:styleId="RubrikChar1">
-    <w:name w:val="Rubrik Char1"/>
-    <w:basedOn w:val="Standardstycketeckensnitt"/>
-    <w:link w:val="Rubrik"/>
+  <w:style w:type="character" w:customStyle="1" w:styleId="ae">
+    <w:name w:val="標題 字元"/>
+    <w:basedOn w:val="a0"/>
+    <w:link w:val="ad"/>
     <w:uiPriority w:val="10"/>
     <w:rsid w:val="00DD220E"/>
     <w:rPr>
@@ -6422,10 +7383,10 @@
       <w:lang w:val="sv-SE" w:eastAsia="sv-SE"/>
     </w:rPr>
   </w:style>
-  <w:style w:type="paragraph" w:styleId="Beskrivning">
+  <w:style w:type="paragraph" w:styleId="af">
     <w:name w:val="caption"/>
-    <w:basedOn w:val="Normal"/>
-    <w:next w:val="Normal"/>
+    <w:basedOn w:val="a"/>
+    <w:next w:val="a"/>
     <w:uiPriority w:val="35"/>
     <w:unhideWhenUsed/>
     <w:qFormat/>
@@ -6594,7 +7555,7 @@
     <w:lsdException w:name="Bibliography" w:uiPriority="37"/>
     <w:lsdException w:name="TOC Heading" w:uiPriority="39" w:qFormat="1"/>
   </w:latentStyles>
-  <w:style w:type="paragraph" w:default="1" w:styleId="Normal">
+  <w:style w:type="paragraph" w:default="1" w:styleId="a">
     <w:name w:val="Normal"/>
     <w:pPr>
       <w:widowControl w:val="0"/>
@@ -6609,11 +7570,11 @@
       <w:lang w:val="sv-SE" w:eastAsia="sv-SE"/>
     </w:rPr>
   </w:style>
-  <w:style w:type="paragraph" w:styleId="Rubrik1">
+  <w:style w:type="paragraph" w:styleId="1">
     <w:name w:val="heading 1"/>
-    <w:basedOn w:val="Normal"/>
-    <w:next w:val="Normal"/>
-    <w:link w:val="Rubrik1Char"/>
+    <w:basedOn w:val="a"/>
+    <w:next w:val="a"/>
+    <w:link w:val="10"/>
     <w:uiPriority w:val="9"/>
     <w:qFormat/>
     <w:rsid w:val="004F7751"/>
@@ -6638,11 +7599,11 @@
       <w:lang w:eastAsia="en-US"/>
     </w:rPr>
   </w:style>
-  <w:style w:type="paragraph" w:styleId="Rubrik2">
+  <w:style w:type="paragraph" w:styleId="2">
     <w:name w:val="heading 2"/>
-    <w:basedOn w:val="Normal"/>
-    <w:next w:val="Normal"/>
-    <w:link w:val="Rubrik2Char"/>
+    <w:basedOn w:val="a"/>
+    <w:next w:val="a"/>
+    <w:link w:val="20"/>
     <w:uiPriority w:val="9"/>
     <w:unhideWhenUsed/>
     <w:qFormat/>
@@ -6667,11 +7628,11 @@
       <w:szCs w:val="26"/>
     </w:rPr>
   </w:style>
-  <w:style w:type="paragraph" w:styleId="Rubrik3">
+  <w:style w:type="paragraph" w:styleId="3">
     <w:name w:val="heading 3"/>
-    <w:basedOn w:val="Normal"/>
-    <w:next w:val="Normal"/>
-    <w:link w:val="Rubrik3Char1"/>
+    <w:basedOn w:val="a"/>
+    <w:next w:val="a"/>
+    <w:link w:val="30"/>
     <w:uiPriority w:val="9"/>
     <w:unhideWhenUsed/>
     <w:qFormat/>
@@ -6689,13 +7650,13 @@
       <w:szCs w:val="36"/>
     </w:rPr>
   </w:style>
-  <w:style w:type="character" w:default="1" w:styleId="Standardstycketeckensnitt">
+  <w:style w:type="character" w:default="1" w:styleId="a0">
     <w:name w:val="Default Paragraph Font"/>
     <w:uiPriority w:val="1"/>
     <w:semiHidden/>
     <w:unhideWhenUsed/>
   </w:style>
-  <w:style w:type="table" w:default="1" w:styleId="Normaltabell">
+  <w:style w:type="table" w:default="1" w:styleId="a1">
     <w:name w:val="Normal Table"/>
     <w:uiPriority w:val="99"/>
     <w:semiHidden/>
@@ -6710,7 +7671,7 @@
       </w:tblCellMar>
     </w:tblPr>
   </w:style>
-  <w:style w:type="numbering" w:default="1" w:styleId="Ingenlista">
+  <w:style w:type="numbering" w:default="1" w:styleId="a2">
     <w:name w:val="No List"/>
     <w:uiPriority w:val="99"/>
     <w:semiHidden/>
@@ -6745,8 +7706,8 @@
   </w:style>
   <w:style w:type="paragraph" w:customStyle="1" w:styleId="Rubrik21">
     <w:name w:val="Rubrik 21"/>
-    <w:basedOn w:val="Normal"/>
-    <w:next w:val="Normal"/>
+    <w:basedOn w:val="a"/>
+    <w:next w:val="a"/>
     <w:pPr>
       <w:keepNext/>
       <w:keepLines/>
@@ -6764,8 +7725,8 @@
   </w:style>
   <w:style w:type="paragraph" w:customStyle="1" w:styleId="Rubrik31">
     <w:name w:val="Rubrik 31"/>
-    <w:basedOn w:val="Normal"/>
-    <w:next w:val="Normal"/>
+    <w:basedOn w:val="a"/>
+    <w:next w:val="a"/>
     <w:pPr>
       <w:keepNext/>
       <w:keepLines/>
@@ -6788,7 +7749,7 @@
       <w:spacing w:before="240" w:after="120"/>
     </w:pPr>
     <w:rPr>
-      <w:rFonts w:ascii="Arial" w:eastAsia="PMingLiU" w:hAnsi="Arial"/>
+      <w:rFonts w:ascii="Arial" w:eastAsia="新細明體" w:hAnsi="Arial"/>
       <w:sz w:val="28"/>
       <w:szCs w:val="28"/>
     </w:rPr>
@@ -6825,17 +7786,17 @@
   </w:style>
   <w:style w:type="paragraph" w:customStyle="1" w:styleId="Ballongtext1">
     <w:name w:val="Ballongtext1"/>
-    <w:basedOn w:val="Normal"/>
+    <w:basedOn w:val="a"/>
     <w:rPr>
       <w:rFonts w:ascii="Tahoma" w:hAnsi="Tahoma" w:cs="Tahoma"/>
       <w:sz w:val="16"/>
       <w:szCs w:val="16"/>
     </w:rPr>
   </w:style>
-  <w:style w:type="paragraph" w:customStyle="1" w:styleId="Rubrik10">
+  <w:style w:type="paragraph" w:customStyle="1" w:styleId="Rubrik1">
     <w:name w:val="Rubrik1"/>
-    <w:basedOn w:val="Normal"/>
-    <w:next w:val="Normal"/>
+    <w:basedOn w:val="a"/>
+    <w:next w:val="a"/>
     <w:pPr>
       <w:pBdr>
         <w:bottom w:val="single" w:sz="8" w:space="4" w:color="4F81BD"/>
@@ -6861,9 +7822,9 @@
       <w:szCs w:val="16"/>
     </w:rPr>
   </w:style>
-  <w:style w:type="character" w:customStyle="1" w:styleId="Rubrik2Char">
+  <w:style w:type="character" w:customStyle="1" w:styleId="20">
     <w:name w:val="Heading 2 Char"/>
-    <w:link w:val="Rubrik2"/>
+    <w:link w:val="2"/>
     <w:uiPriority w:val="9"/>
     <w:rPr>
       <w:rFonts w:ascii="Cambria" w:eastAsia="Times New Roman" w:hAnsi="Cambria" w:cs="Times New Roman"/>
@@ -6894,33 +7855,33 @@
       <w:szCs w:val="52"/>
     </w:rPr>
   </w:style>
-  <w:style w:type="paragraph" w:styleId="Ballongtext">
+  <w:style w:type="paragraph" w:styleId="a3">
     <w:name w:val="Balloon Text"/>
-    <w:basedOn w:val="Normal"/>
-    <w:link w:val="BallongtextChar1"/>
+    <w:basedOn w:val="a"/>
+    <w:link w:val="a4"/>
     <w:uiPriority w:val="99"/>
     <w:semiHidden/>
     <w:unhideWhenUsed/>
     <w:rsid w:val="00832E9F"/>
     <w:rPr>
-      <w:rFonts w:ascii="Cambria" w:eastAsia="PMingLiU" w:hAnsi="Cambria" w:cs="Times New Roman"/>
+      <w:rFonts w:ascii="Cambria" w:eastAsia="新細明體" w:hAnsi="Cambria" w:cs="Times New Roman"/>
       <w:sz w:val="18"/>
       <w:szCs w:val="18"/>
     </w:rPr>
   </w:style>
-  <w:style w:type="character" w:customStyle="1" w:styleId="BallongtextChar1">
+  <w:style w:type="character" w:customStyle="1" w:styleId="a4">
     <w:name w:val="Balloon Text Char"/>
-    <w:link w:val="Ballongtext"/>
+    <w:link w:val="a3"/>
     <w:uiPriority w:val="99"/>
     <w:semiHidden/>
     <w:rsid w:val="00832E9F"/>
     <w:rPr>
-      <w:rFonts w:ascii="Cambria" w:eastAsia="PMingLiU" w:hAnsi="Cambria" w:cs="Times New Roman"/>
+      <w:rFonts w:ascii="Cambria" w:eastAsia="新細明體" w:hAnsi="Cambria" w:cs="Times New Roman"/>
       <w:sz w:val="18"/>
       <w:szCs w:val="18"/>
     </w:rPr>
   </w:style>
-  <w:style w:type="character" w:styleId="Platshllartext">
+  <w:style w:type="character" w:styleId="a5">
     <w:name w:val="Placeholder Text"/>
     <w:uiPriority w:val="99"/>
     <w:semiHidden/>
@@ -6929,10 +7890,10 @@
       <w:color w:val="808080"/>
     </w:rPr>
   </w:style>
-  <w:style w:type="paragraph" w:styleId="Sidhuvud">
+  <w:style w:type="paragraph" w:styleId="a6">
     <w:name w:val="header"/>
-    <w:basedOn w:val="Normal"/>
-    <w:link w:val="SidhuvudChar"/>
+    <w:basedOn w:val="a"/>
+    <w:link w:val="a7"/>
     <w:uiPriority w:val="99"/>
     <w:unhideWhenUsed/>
     <w:rsid w:val="00686D35"/>
@@ -6948,9 +7909,9 @@
       <w:szCs w:val="20"/>
     </w:rPr>
   </w:style>
-  <w:style w:type="character" w:customStyle="1" w:styleId="SidhuvudChar">
+  <w:style w:type="character" w:customStyle="1" w:styleId="a7">
     <w:name w:val="Header Char"/>
-    <w:link w:val="Sidhuvud"/>
+    <w:link w:val="a6"/>
     <w:uiPriority w:val="99"/>
     <w:rsid w:val="00686D35"/>
     <w:rPr>
@@ -6958,10 +7919,10 @@
       <w:lang w:val="sv-SE" w:eastAsia="sv-SE"/>
     </w:rPr>
   </w:style>
-  <w:style w:type="paragraph" w:styleId="Sidfot">
+  <w:style w:type="paragraph" w:styleId="a8">
     <w:name w:val="footer"/>
-    <w:basedOn w:val="Normal"/>
-    <w:link w:val="SidfotChar"/>
+    <w:basedOn w:val="a"/>
+    <w:link w:val="a9"/>
     <w:uiPriority w:val="99"/>
     <w:unhideWhenUsed/>
     <w:rsid w:val="00686D35"/>
@@ -6977,9 +7938,9 @@
       <w:szCs w:val="20"/>
     </w:rPr>
   </w:style>
-  <w:style w:type="character" w:customStyle="1" w:styleId="SidfotChar">
+  <w:style w:type="character" w:customStyle="1" w:styleId="a9">
     <w:name w:val="Footer Char"/>
-    <w:link w:val="Sidfot"/>
+    <w:link w:val="a8"/>
     <w:uiPriority w:val="99"/>
     <w:rsid w:val="00686D35"/>
     <w:rPr>
@@ -6987,9 +7948,9 @@
       <w:lang w:val="sv-SE" w:eastAsia="sv-SE"/>
     </w:rPr>
   </w:style>
-  <w:style w:type="character" w:customStyle="1" w:styleId="Rubrik1Char">
+  <w:style w:type="character" w:customStyle="1" w:styleId="10">
     <w:name w:val="Heading 1 Char"/>
-    <w:link w:val="Rubrik1"/>
+    <w:link w:val="1"/>
     <w:uiPriority w:val="9"/>
     <w:rsid w:val="004F7751"/>
     <w:rPr>
@@ -7018,7 +7979,7 @@
       <w:szCs w:val="28"/>
     </w:rPr>
   </w:style>
-  <w:style w:type="character" w:styleId="Hyperlnk">
+  <w:style w:type="character" w:styleId="aa">
     <w:name w:val="Hyperlink"/>
     <w:uiPriority w:val="99"/>
     <w:unhideWhenUsed/>
@@ -7028,9 +7989,9 @@
       <w:u w:val="single"/>
     </w:rPr>
   </w:style>
-  <w:style w:type="table" w:styleId="Tabellrutnt">
+  <w:style w:type="table" w:styleId="ab">
     <w:name w:val="Table Grid"/>
-    <w:basedOn w:val="Normaltabell"/>
+    <w:basedOn w:val="a1"/>
     <w:uiPriority w:val="59"/>
     <w:rsid w:val="004F7751"/>
     <w:rPr>
@@ -7057,7 +8018,7 @@
       </w:tblCellMar>
     </w:tblPr>
   </w:style>
-  <w:style w:type="paragraph" w:styleId="Ingetavstnd">
+  <w:style w:type="paragraph" w:styleId="ac">
     <w:name w:val="No Spacing"/>
     <w:uiPriority w:val="1"/>
     <w:qFormat/>
@@ -7075,10 +8036,10 @@
       <w:lang w:val="sv-SE" w:eastAsia="sv-SE"/>
     </w:rPr>
   </w:style>
-  <w:style w:type="character" w:customStyle="1" w:styleId="Rubrik3Char1">
+  <w:style w:type="character" w:customStyle="1" w:styleId="30">
     <w:name w:val="Heading 3 Char"/>
-    <w:basedOn w:val="Standardstycketeckensnitt"/>
-    <w:link w:val="Rubrik3"/>
+    <w:basedOn w:val="a0"/>
+    <w:link w:val="3"/>
     <w:uiPriority w:val="9"/>
     <w:rsid w:val="00AE5476"/>
     <w:rPr>
@@ -7096,6 +8057,553 @@
     <w:rsid w:val="000A06CC"/>
   </w:style>
 </w:styles>
+</file>
+
+<file path=word/glossary/document.xml><?xml version="1.0" encoding="utf-8"?>
+<w:glossaryDocument xmlns:wpc="http://schemas.microsoft.com/office/word/2010/wordprocessingCanvas" xmlns:mc="http://schemas.openxmlformats.org/markup-compatibility/2006" xmlns:o="urn:schemas-microsoft-com:office:office" xmlns:r="http://schemas.openxmlformats.org/officeDocument/2006/relationships" xmlns:m="http://schemas.openxmlformats.org/officeDocument/2006/math" xmlns:v="urn:schemas-microsoft-com:vml" xmlns:wp14="http://schemas.microsoft.com/office/word/2010/wordprocessingDrawing" xmlns:wp="http://schemas.openxmlformats.org/drawingml/2006/wordprocessingDrawing" xmlns:w10="urn:schemas-microsoft-com:office:word" xmlns:w="http://schemas.openxmlformats.org/wordprocessingml/2006/main" xmlns:w14="http://schemas.microsoft.com/office/word/2010/wordml" xmlns:wpg="http://schemas.microsoft.com/office/word/2010/wordprocessingGroup" xmlns:wpi="http://schemas.microsoft.com/office/word/2010/wordprocessingInk" xmlns:wne="http://schemas.microsoft.com/office/word/2006/wordml" xmlns:wps="http://schemas.microsoft.com/office/word/2010/wordprocessingShape" mc:Ignorable="w14 wp14"/>
+</file>
+
+<file path=word/glossary/fontTable.xml><?xml version="1.0" encoding="utf-8"?>
+<w:fonts xmlns:mc="http://schemas.openxmlformats.org/markup-compatibility/2006" xmlns:r="http://schemas.openxmlformats.org/officeDocument/2006/relationships" xmlns:w="http://schemas.openxmlformats.org/wordprocessingml/2006/main" xmlns:w14="http://schemas.microsoft.com/office/word/2010/wordml" mc:Ignorable="w14">
+  <w:font w:name="Symbol">
+    <w:panose1 w:val="05050102010706020507"/>
+    <w:charset w:val="02"/>
+    <w:family w:val="roman"/>
+    <w:pitch w:val="variable"/>
+    <w:sig w:usb0="00000000" w:usb1="10000000" w:usb2="00000000" w:usb3="00000000" w:csb0="80000000" w:csb1="00000000"/>
+  </w:font>
+  <w:font w:name="Times New Roman">
+    <w:panose1 w:val="02020603050405020304"/>
+    <w:charset w:val="00"/>
+    <w:family w:val="roman"/>
+    <w:pitch w:val="variable"/>
+    <w:sig w:usb0="E0002AFF" w:usb1="C0007841" w:usb2="00000009" w:usb3="00000000" w:csb0="000001FF" w:csb1="00000000"/>
+  </w:font>
+  <w:font w:name="Courier New">
+    <w:panose1 w:val="02070309020205020404"/>
+    <w:charset w:val="00"/>
+    <w:family w:val="modern"/>
+    <w:pitch w:val="fixed"/>
+    <w:sig w:usb0="E0002AFF" w:usb1="C0007843" w:usb2="00000009" w:usb3="00000000" w:csb0="000001FF" w:csb1="00000000"/>
+  </w:font>
+  <w:font w:name="Wingdings">
+    <w:panose1 w:val="05000000000000000000"/>
+    <w:charset w:val="02"/>
+    <w:family w:val="auto"/>
+    <w:pitch w:val="variable"/>
+    <w:sig w:usb0="00000000" w:usb1="10000000" w:usb2="00000000" w:usb3="00000000" w:csb0="80000000" w:csb1="00000000"/>
+  </w:font>
+  <w:font w:name="Microsoft YaHei">
+    <w:altName w:val="Arial Unicode MS"/>
+    <w:panose1 w:val="020B0503020204020204"/>
+    <w:charset w:val="86"/>
+    <w:family w:val="swiss"/>
+    <w:pitch w:val="variable"/>
+    <w:sig w:usb0="80000287" w:usb1="280F3C52" w:usb2="00000016" w:usb3="00000000" w:csb0="0004001F" w:csb1="00000000"/>
+  </w:font>
+  <w:font w:name="Mangal">
+    <w:panose1 w:val="02040503050203030202"/>
+    <w:charset w:val="00"/>
+    <w:family w:val="roman"/>
+    <w:pitch w:val="variable"/>
+    <w:sig w:usb0="00008003" w:usb1="00000000" w:usb2="00000000" w:usb3="00000000" w:csb0="00000001" w:csb1="00000000"/>
+  </w:font>
+  <w:font w:name="Cambria">
+    <w:panose1 w:val="02040503050406030204"/>
+    <w:charset w:val="00"/>
+    <w:family w:val="roman"/>
+    <w:pitch w:val="variable"/>
+    <w:sig w:usb0="E00002FF" w:usb1="400004FF" w:usb2="00000000" w:usb3="00000000" w:csb0="0000019F" w:csb1="00000000"/>
+  </w:font>
+  <w:font w:name="新細明體">
+    <w:altName w:val="PMingLiU"/>
+    <w:panose1 w:val="02020500000000000000"/>
+    <w:charset w:val="88"/>
+    <w:family w:val="roman"/>
+    <w:pitch w:val="variable"/>
+    <w:sig w:usb0="A00002FF" w:usb1="28CFFCFA" w:usb2="00000016" w:usb3="00000000" w:csb0="00100001" w:csb1="00000000"/>
+  </w:font>
+  <w:font w:name="Arial">
+    <w:panose1 w:val="020B0604020202020204"/>
+    <w:charset w:val="00"/>
+    <w:family w:val="swiss"/>
+    <w:pitch w:val="variable"/>
+    <w:sig w:usb0="E0002AFF" w:usb1="C0007843" w:usb2="00000009" w:usb3="00000000" w:csb0="000001FF" w:csb1="00000000"/>
+  </w:font>
+  <w:font w:name="Tahoma">
+    <w:panose1 w:val="020B0604030504040204"/>
+    <w:charset w:val="00"/>
+    <w:family w:val="swiss"/>
+    <w:pitch w:val="variable"/>
+    <w:sig w:usb0="E1002EFF" w:usb1="C000605B" w:usb2="00000029" w:usb3="00000000" w:csb0="000101FF" w:csb1="00000000"/>
+  </w:font>
+  <w:font w:name="Calibri">
+    <w:panose1 w:val="020F0502020204030204"/>
+    <w:charset w:val="00"/>
+    <w:family w:val="swiss"/>
+    <w:pitch w:val="variable"/>
+    <w:sig w:usb0="E10002FF" w:usb1="4000ACFF" w:usb2="00000009" w:usb3="00000000" w:csb0="0000019F" w:csb1="00000000"/>
+  </w:font>
+  <w:font w:name="Cambria Math">
+    <w:panose1 w:val="02040503050406030204"/>
+    <w:charset w:val="00"/>
+    <w:family w:val="roman"/>
+    <w:pitch w:val="variable"/>
+    <w:sig w:usb0="E00002FF" w:usb1="420024FF" w:usb2="00000000" w:usb3="00000000" w:csb0="0000019F" w:csb1="00000000"/>
+  </w:font>
+</w:fonts>
+</file>
+
+<file path=word/glossary/settings.xml><?xml version="1.0" encoding="utf-8"?>
+<w:settings xmlns:mc="http://schemas.openxmlformats.org/markup-compatibility/2006" xmlns:o="urn:schemas-microsoft-com:office:office" xmlns:r="http://schemas.openxmlformats.org/officeDocument/2006/relationships" xmlns:m="http://schemas.openxmlformats.org/officeDocument/2006/math" xmlns:v="urn:schemas-microsoft-com:vml" xmlns:w10="urn:schemas-microsoft-com:office:word" xmlns:w="http://schemas.openxmlformats.org/wordprocessingml/2006/main" xmlns:w14="http://schemas.microsoft.com/office/word/2010/wordml" xmlns:sl="http://schemas.openxmlformats.org/schemaLibrary/2006/main" mc:Ignorable="w14">
+  <w:view w:val="normal"/>
+  <w:bordersDoNotSurroundHeader/>
+  <w:bordersDoNotSurroundFooter/>
+  <w:defaultTabStop w:val="480"/>
+  <w:displayHorizontalDrawingGridEvery w:val="0"/>
+  <w:displayVerticalDrawingGridEvery w:val="2"/>
+  <w:characterSpacingControl w:val="compressPunctuation"/>
+  <w:compat>
+    <w:spaceForUL/>
+    <w:balanceSingleByteDoubleByteWidth/>
+    <w:doNotLeaveBackslashAlone/>
+    <w:ulTrailSpace/>
+    <w:doNotExpandShiftReturn/>
+    <w:adjustLineHeightInTable/>
+    <w:useFELayout/>
+    <w:compatSetting w:name="compatibilityMode" w:uri="http://schemas.microsoft.com/office/word" w:val="14"/>
+    <w:compatSetting w:name="overrideTableStyleFontSizeAndJustification" w:uri="http://schemas.microsoft.com/office/word" w:val="1"/>
+    <w:compatSetting w:name="enableOpenTypeFeatures" w:uri="http://schemas.microsoft.com/office/word" w:val="1"/>
+    <w:compatSetting w:name="doNotFlipMirrorIndents" w:uri="http://schemas.microsoft.com/office/word" w:val="1"/>
+  </w:compat>
+  <w:rsids>
+    <w:rsidRoot w:val="00EE2D6E"/>
+    <w:rsid w:val="00D2219B"/>
+    <w:rsid w:val="00EE2D6E"/>
+  </w:rsids>
+  <m:mathPr>
+    <m:mathFont m:val="Cambria Math"/>
+    <m:brkBin m:val="before"/>
+    <m:brkBinSub m:val="--"/>
+    <m:smallFrac m:val="0"/>
+    <m:dispDef/>
+    <m:lMargin m:val="0"/>
+    <m:rMargin m:val="0"/>
+    <m:defJc m:val="centerGroup"/>
+    <m:wrapIndent m:val="1440"/>
+    <m:intLim m:val="subSup"/>
+    <m:naryLim m:val="undOvr"/>
+  </m:mathPr>
+  <w:themeFontLang w:val="en-US" w:eastAsia="zh-TW"/>
+  <w:clrSchemeMapping w:bg1="light1" w:t1="dark1" w:bg2="light2" w:t2="dark2" w:accent1="accent1" w:accent2="accent2" w:accent3="accent3" w:accent4="accent4" w:accent5="accent5" w:accent6="accent6" w:hyperlink="hyperlink" w:followedHyperlink="followedHyperlink"/>
+  <w:decimalSymbol w:val="."/>
+  <w:listSeparator w:val=","/>
+</w:settings>
+</file>
+
+<file path=word/glossary/styles.xml><?xml version="1.0" encoding="utf-8"?>
+<w:styles xmlns:mc="http://schemas.openxmlformats.org/markup-compatibility/2006" xmlns:r="http://schemas.openxmlformats.org/officeDocument/2006/relationships" xmlns:w="http://schemas.openxmlformats.org/wordprocessingml/2006/main" xmlns:w14="http://schemas.microsoft.com/office/word/2010/wordml" mc:Ignorable="w14">
+  <w:docDefaults>
+    <w:rPrDefault>
+      <w:rPr>
+        <w:rFonts w:asciiTheme="minorHAnsi" w:eastAsiaTheme="minorEastAsia" w:hAnsiTheme="minorHAnsi" w:cstheme="minorBidi"/>
+        <w:kern w:val="2"/>
+        <w:sz w:val="24"/>
+        <w:szCs w:val="22"/>
+        <w:lang w:val="en-US" w:eastAsia="zh-TW" w:bidi="ar-SA"/>
+      </w:rPr>
+    </w:rPrDefault>
+    <w:pPrDefault/>
+  </w:docDefaults>
+  <w:latentStyles w:defLockedState="0" w:defUIPriority="99" w:defSemiHidden="1" w:defUnhideWhenUsed="1" w:defQFormat="0" w:count="267">
+    <w:lsdException w:name="Normal" w:semiHidden="0" w:uiPriority="0" w:unhideWhenUsed="0" w:qFormat="1"/>
+    <w:lsdException w:name="heading 1" w:semiHidden="0" w:uiPriority="9" w:unhideWhenUsed="0" w:qFormat="1"/>
+    <w:lsdException w:name="heading 2" w:uiPriority="9" w:qFormat="1"/>
+    <w:lsdException w:name="heading 3" w:uiPriority="9" w:qFormat="1"/>
+    <w:lsdException w:name="heading 4" w:uiPriority="9" w:qFormat="1"/>
+    <w:lsdException w:name="heading 5" w:uiPriority="9" w:qFormat="1"/>
+    <w:lsdException w:name="heading 6" w:uiPriority="9" w:qFormat="1"/>
+    <w:lsdException w:name="heading 7" w:uiPriority="9" w:qFormat="1"/>
+    <w:lsdException w:name="heading 8" w:uiPriority="9" w:qFormat="1"/>
+    <w:lsdException w:name="heading 9" w:uiPriority="9" w:qFormat="1"/>
+    <w:lsdException w:name="toc 1" w:uiPriority="39"/>
+    <w:lsdException w:name="toc 2" w:uiPriority="39"/>
+    <w:lsdException w:name="toc 3" w:uiPriority="39"/>
+    <w:lsdException w:name="toc 4" w:uiPriority="39"/>
+    <w:lsdException w:name="toc 5" w:uiPriority="39"/>
+    <w:lsdException w:name="toc 6" w:uiPriority="39"/>
+    <w:lsdException w:name="toc 7" w:uiPriority="39"/>
+    <w:lsdException w:name="toc 8" w:uiPriority="39"/>
+    <w:lsdException w:name="toc 9" w:uiPriority="39"/>
+    <w:lsdException w:name="caption" w:uiPriority="35" w:qFormat="1"/>
+    <w:lsdException w:name="Title" w:semiHidden="0" w:uiPriority="10" w:unhideWhenUsed="0" w:qFormat="1"/>
+    <w:lsdException w:name="Default Paragraph Font" w:uiPriority="1"/>
+    <w:lsdException w:name="Subtitle" w:semiHidden="0" w:uiPriority="11" w:unhideWhenUsed="0" w:qFormat="1"/>
+    <w:lsdException w:name="Strong" w:semiHidden="0" w:uiPriority="22" w:unhideWhenUsed="0" w:qFormat="1"/>
+    <w:lsdException w:name="Emphasis" w:semiHidden="0" w:uiPriority="20" w:unhideWhenUsed="0" w:qFormat="1"/>
+    <w:lsdException w:name="Table Grid" w:semiHidden="0" w:uiPriority="59" w:unhideWhenUsed="0"/>
+    <w:lsdException w:name="Placeholder Text" w:unhideWhenUsed="0"/>
+    <w:lsdException w:name="No Spacing" w:semiHidden="0" w:uiPriority="1" w:unhideWhenUsed="0" w:qFormat="1"/>
+    <w:lsdException w:name="Light Shading" w:semiHidden="0" w:uiPriority="60" w:unhideWhenUsed="0"/>
+    <w:lsdException w:name="Light List" w:semiHidden="0" w:uiPriority="61" w:unhideWhenUsed="0"/>
+    <w:lsdException w:name="Light Grid" w:semiHidden="0" w:uiPriority="62" w:unhideWhenUsed="0"/>
+    <w:lsdException w:name="Medium Shading 1" w:semiHidden="0" w:uiPriority="63" w:unhideWhenUsed="0"/>
+    <w:lsdException w:name="Medium Shading 2" w:semiHidden="0" w:uiPriority="64" w:unhideWhenUsed="0"/>
+    <w:lsdException w:name="Medium List 1" w:semiHidden="0" w:uiPriority="65" w:unhideWhenUsed="0"/>
+    <w:lsdException w:name="Medium List 2" w:semiHidden="0" w:uiPriority="66" w:unhideWhenUsed="0"/>
+    <w:lsdException w:name="Medium Grid 1" w:semiHidden="0" w:uiPriority="67" w:unhideWhenUsed="0"/>
+    <w:lsdException w:name="Medium Grid 2" w:semiHidden="0" w:uiPriority="68" w:unhideWhenUsed="0"/>
+    <w:lsdException w:name="Medium Grid 3" w:semiHidden="0" w:uiPriority="69" w:unhideWhenUsed="0"/>
+    <w:lsdException w:name="Dark List" w:semiHidden="0" w:uiPriority="70" w:unhideWhenUsed="0"/>
+    <w:lsdException w:name="Colorful Shading" w:semiHidden="0" w:uiPriority="71" w:unhideWhenUsed="0"/>
+    <w:lsdException w:name="Colorful List" w:semiHidden="0" w:uiPriority="72" w:unhideWhenUsed="0"/>
+    <w:lsdException w:name="Colorful Grid" w:semiHidden="0" w:uiPriority="73" w:unhideWhenUsed="0"/>
+    <w:lsdException w:name="Light Shading Accent 1" w:semiHidden="0" w:uiPriority="60" w:unhideWhenUsed="0"/>
+    <w:lsdException w:name="Light List Accent 1" w:semiHidden="0" w:uiPriority="61" w:unhideWhenUsed="0"/>
+    <w:lsdException w:name="Light Grid Accent 1" w:semiHidden="0" w:uiPriority="62" w:unhideWhenUsed="0"/>
+    <w:lsdException w:name="Medium Shading 1 Accent 1" w:semiHidden="0" w:uiPriority="63" w:unhideWhenUsed="0"/>
+    <w:lsdException w:name="Medium Shading 2 Accent 1" w:semiHidden="0" w:uiPriority="64" w:unhideWhenUsed="0"/>
+    <w:lsdException w:name="Medium List 1 Accent 1" w:semiHidden="0" w:uiPriority="65" w:unhideWhenUsed="0"/>
+    <w:lsdException w:name="Revision" w:unhideWhenUsed="0"/>
+    <w:lsdException w:name="List Paragraph" w:semiHidden="0" w:uiPriority="34" w:unhideWhenUsed="0" w:qFormat="1"/>
+    <w:lsdException w:name="Quote" w:semiHidden="0" w:uiPriority="29" w:unhideWhenUsed="0" w:qFormat="1"/>
+    <w:lsdException w:name="Intense Quote" w:semiHidden="0" w:uiPriority="30" w:unhideWhenUsed="0" w:qFormat="1"/>
+    <w:lsdException w:name="Medium List 2 Accent 1" w:semiHidden="0" w:uiPriority="66" w:unhideWhenUsed="0"/>
+    <w:lsdException w:name="Medium Grid 1 Accent 1" w:semiHidden="0" w:uiPriority="67" w:unhideWhenUsed="0"/>
+    <w:lsdException w:name="Medium Grid 2 Accent 1" w:semiHidden="0" w:uiPriority="68" w:unhideWhenUsed="0"/>
+    <w:lsdException w:name="Medium Grid 3 Accent 1" w:semiHidden="0" w:uiPriority="69" w:unhideWhenUsed="0"/>
+    <w:lsdException w:name="Dark List Accent 1" w:semiHidden="0" w:uiPriority="70" w:unhideWhenUsed="0"/>
+    <w:lsdException w:name="Colorful Shading Accent 1" w:semiHidden="0" w:uiPriority="71" w:unhideWhenUsed="0"/>
+    <w:lsdException w:name="Colorful List Accent 1" w:semiHidden="0" w:uiPriority="72" w:unhideWhenUsed="0"/>
+    <w:lsdException w:name="Colorful Grid Accent 1" w:semiHidden="0" w:uiPriority="73" w:unhideWhenUsed="0"/>
+    <w:lsdException w:name="Light Shading Accent 2" w:semiHidden="0" w:uiPriority="60" w:unhideWhenUsed="0"/>
+    <w:lsdException w:name="Light List Accent 2" w:semiHidden="0" w:uiPriority="61" w:unhideWhenUsed="0"/>
+    <w:lsdException w:name="Light Grid Accent 2" w:semiHidden="0" w:uiPriority="62" w:unhideWhenUsed="0"/>
+    <w:lsdException w:name="Medium Shading 1 Accent 2" w:semiHidden="0" w:uiPriority="63" w:unhideWhenUsed="0"/>
+    <w:lsdException w:name="Medium Shading 2 Accent 2" w:semiHidden="0" w:uiPriority="64" w:unhideWhenUsed="0"/>
+    <w:lsdException w:name="Medium List 1 Accent 2" w:semiHidden="0" w:uiPriority="65" w:unhideWhenUsed="0"/>
+    <w:lsdException w:name="Medium List 2 Accent 2" w:semiHidden="0" w:uiPriority="66" w:unhideWhenUsed="0"/>
+    <w:lsdException w:name="Medium Grid 1 Accent 2" w:semiHidden="0" w:uiPriority="67" w:unhideWhenUsed="0"/>
+    <w:lsdException w:name="Medium Grid 2 Accent 2" w:semiHidden="0" w:uiPriority="68" w:unhideWhenUsed="0"/>
+    <w:lsdException w:name="Medium Grid 3 Accent 2" w:semiHidden="0" w:uiPriority="69" w:unhideWhenUsed="0"/>
+    <w:lsdException w:name="Dark List Accent 2" w:semiHidden="0" w:uiPriority="70" w:unhideWhenUsed="0"/>
+    <w:lsdException w:name="Colorful Shading Accent 2" w:semiHidden="0" w:uiPriority="71" w:unhideWhenUsed="0"/>
+    <w:lsdException w:name="Colorful List Accent 2" w:semiHidden="0" w:uiPriority="72" w:unhideWhenUsed="0"/>
+    <w:lsdException w:name="Colorful Grid Accent 2" w:semiHidden="0" w:uiPriority="73" w:unhideWhenUsed="0"/>
+    <w:lsdException w:name="Light Shading Accent 3" w:semiHidden="0" w:uiPriority="60" w:unhideWhenUsed="0"/>
+    <w:lsdException w:name="Light List Accent 3" w:semiHidden="0" w:uiPriority="61" w:unhideWhenUsed="0"/>
+    <w:lsdException w:name="Light Grid Accent 3" w:semiHidden="0" w:uiPriority="62" w:unhideWhenUsed="0"/>
+    <w:lsdException w:name="Medium Shading 1 Accent 3" w:semiHidden="0" w:uiPriority="63" w:unhideWhenUsed="0"/>
+    <w:lsdException w:name="Medium Shading 2 Accent 3" w:semiHidden="0" w:uiPriority="64" w:unhideWhenUsed="0"/>
+    <w:lsdException w:name="Medium List 1 Accent 3" w:semiHidden="0" w:uiPriority="65" w:unhideWhenUsed="0"/>
+    <w:lsdException w:name="Medium List 2 Accent 3" w:semiHidden="0" w:uiPriority="66" w:unhideWhenUsed="0"/>
+    <w:lsdException w:name="Medium Grid 1 Accent 3" w:semiHidden="0" w:uiPriority="67" w:unhideWhenUsed="0"/>
+    <w:lsdException w:name="Medium Grid 2 Accent 3" w:semiHidden="0" w:uiPriority="68" w:unhideWhenUsed="0"/>
+    <w:lsdException w:name="Medium Grid 3 Accent 3" w:semiHidden="0" w:uiPriority="69" w:unhideWhenUsed="0"/>
+    <w:lsdException w:name="Dark List Accent 3" w:semiHidden="0" w:uiPriority="70" w:unhideWhenUsed="0"/>
+    <w:lsdException w:name="Colorful Shading Accent 3" w:semiHidden="0" w:uiPriority="71" w:unhideWhenUsed="0"/>
+    <w:lsdException w:name="Colorful List Accent 3" w:semiHidden="0" w:uiPriority="72" w:unhideWhenUsed="0"/>
+    <w:lsdException w:name="Colorful Grid Accent 3" w:semiHidden="0" w:uiPriority="73" w:unhideWhenUsed="0"/>
+    <w:lsdException w:name="Light Shading Accent 4" w:semiHidden="0" w:uiPriority="60" w:unhideWhenUsed="0"/>
+    <w:lsdException w:name="Light List Accent 4" w:semiHidden="0" w:uiPriority="61" w:unhideWhenUsed="0"/>
+    <w:lsdException w:name="Light Grid Accent 4" w:semiHidden="0" w:uiPriority="62" w:unhideWhenUsed="0"/>
+    <w:lsdException w:name="Medium Shading 1 Accent 4" w:semiHidden="0" w:uiPriority="63" w:unhideWhenUsed="0"/>
+    <w:lsdException w:name="Medium Shading 2 Accent 4" w:semiHidden="0" w:uiPriority="64" w:unhideWhenUsed="0"/>
+    <w:lsdException w:name="Medium List 1 Accent 4" w:semiHidden="0" w:uiPriority="65" w:unhideWhenUsed="0"/>
+    <w:lsdException w:name="Medium List 2 Accent 4" w:semiHidden="0" w:uiPriority="66" w:unhideWhenUsed="0"/>
+    <w:lsdException w:name="Medium Grid 1 Accent 4" w:semiHidden="0" w:uiPriority="67" w:unhideWhenUsed="0"/>
+    <w:lsdException w:name="Medium Grid 2 Accent 4" w:semiHidden="0" w:uiPriority="68" w:unhideWhenUsed="0"/>
+    <w:lsdException w:name="Medium Grid 3 Accent 4" w:semiHidden="0" w:uiPriority="69" w:unhideWhenUsed="0"/>
+    <w:lsdException w:name="Dark List Accent 4" w:semiHidden="0" w:uiPriority="70" w:unhideWhenUsed="0"/>
+    <w:lsdException w:name="Colorful Shading Accent 4" w:semiHidden="0" w:uiPriority="71" w:unhideWhenUsed="0"/>
+    <w:lsdException w:name="Colorful List Accent 4" w:semiHidden="0" w:uiPriority="72" w:unhideWhenUsed="0"/>
+    <w:lsdException w:name="Colorful Grid Accent 4" w:semiHidden="0" w:uiPriority="73" w:unhideWhenUsed="0"/>
+    <w:lsdException w:name="Light Shading Accent 5" w:semiHidden="0" w:uiPriority="60" w:unhideWhenUsed="0"/>
+    <w:lsdException w:name="Light List Accent 5" w:semiHidden="0" w:uiPriority="61" w:unhideWhenUsed="0"/>
+    <w:lsdException w:name="Light Grid Accent 5" w:semiHidden="0" w:uiPriority="62" w:unhideWhenUsed="0"/>
+    <w:lsdException w:name="Medium Shading 1 Accent 5" w:semiHidden="0" w:uiPriority="63" w:unhideWhenUsed="0"/>
+    <w:lsdException w:name="Medium Shading 2 Accent 5" w:semiHidden="0" w:uiPriority="64" w:unhideWhenUsed="0"/>
+    <w:lsdException w:name="Medium List 1 Accent 5" w:semiHidden="0" w:uiPriority="65" w:unhideWhenUsed="0"/>
+    <w:lsdException w:name="Medium List 2 Accent 5" w:semiHidden="0" w:uiPriority="66" w:unhideWhenUsed="0"/>
+    <w:lsdException w:name="Medium Grid 1 Accent 5" w:semiHidden="0" w:uiPriority="67" w:unhideWhenUsed="0"/>
+    <w:lsdException w:name="Medium Grid 2 Accent 5" w:semiHidden="0" w:uiPriority="68" w:unhideWhenUsed="0"/>
+    <w:lsdException w:name="Medium Grid 3 Accent 5" w:semiHidden="0" w:uiPriority="69" w:unhideWhenUsed="0"/>
+    <w:lsdException w:name="Dark List Accent 5" w:semiHidden="0" w:uiPriority="70" w:unhideWhenUsed="0"/>
+    <w:lsdException w:name="Colorful Shading Accent 5" w:semiHidden="0" w:uiPriority="71" w:unhideWhenUsed="0"/>
+    <w:lsdException w:name="Colorful List Accent 5" w:semiHidden="0" w:uiPriority="72" w:unhideWhenUsed="0"/>
+    <w:lsdException w:name="Colorful Grid Accent 5" w:semiHidden="0" w:uiPriority="73" w:unhideWhenUsed="0"/>
+    <w:lsdException w:name="Light Shading Accent 6" w:semiHidden="0" w:uiPriority="60" w:unhideWhenUsed="0"/>
+    <w:lsdException w:name="Light List Accent 6" w:semiHidden="0" w:uiPriority="61" w:unhideWhenUsed="0"/>
+    <w:lsdException w:name="Light Grid Accent 6" w:semiHidden="0" w:uiPriority="62" w:unhideWhenUsed="0"/>
+    <w:lsdException w:name="Medium Shading 1 Accent 6" w:semiHidden="0" w:uiPriority="63" w:unhideWhenUsed="0"/>
+    <w:lsdException w:name="Medium Shading 2 Accent 6" w:semiHidden="0" w:uiPriority="64" w:unhideWhenUsed="0"/>
+    <w:lsdException w:name="Medium List 1 Accent 6" w:semiHidden="0" w:uiPriority="65" w:unhideWhenUsed="0"/>
+    <w:lsdException w:name="Medium List 2 Accent 6" w:semiHidden="0" w:uiPriority="66" w:unhideWhenUsed="0"/>
+    <w:lsdException w:name="Medium Grid 1 Accent 6" w:semiHidden="0" w:uiPriority="67" w:unhideWhenUsed="0"/>
+    <w:lsdException w:name="Medium Grid 2 Accent 6" w:semiHidden="0" w:uiPriority="68" w:unhideWhenUsed="0"/>
+    <w:lsdException w:name="Medium Grid 3 Accent 6" w:semiHidden="0" w:uiPriority="69" w:unhideWhenUsed="0"/>
+    <w:lsdException w:name="Dark List Accent 6" w:semiHidden="0" w:uiPriority="70" w:unhideWhenUsed="0"/>
+    <w:lsdException w:name="Colorful Shading Accent 6" w:semiHidden="0" w:uiPriority="71" w:unhideWhenUsed="0"/>
+    <w:lsdException w:name="Colorful List Accent 6" w:semiHidden="0" w:uiPriority="72" w:unhideWhenUsed="0"/>
+    <w:lsdException w:name="Colorful Grid Accent 6" w:semiHidden="0" w:uiPriority="73" w:unhideWhenUsed="0"/>
+    <w:lsdException w:name="Subtle Emphasis" w:semiHidden="0" w:uiPriority="19" w:unhideWhenUsed="0" w:qFormat="1"/>
+    <w:lsdException w:name="Intense Emphasis" w:semiHidden="0" w:uiPriority="21" w:unhideWhenUsed="0" w:qFormat="1"/>
+    <w:lsdException w:name="Subtle Reference" w:semiHidden="0" w:uiPriority="31" w:unhideWhenUsed="0" w:qFormat="1"/>
+    <w:lsdException w:name="Intense Reference" w:semiHidden="0" w:uiPriority="32" w:unhideWhenUsed="0" w:qFormat="1"/>
+    <w:lsdException w:name="Book Title" w:semiHidden="0" w:uiPriority="33" w:unhideWhenUsed="0" w:qFormat="1"/>
+    <w:lsdException w:name="Bibliography" w:uiPriority="37"/>
+    <w:lsdException w:name="TOC Heading" w:uiPriority="39" w:qFormat="1"/>
+  </w:latentStyles>
+  <w:style w:type="paragraph" w:default="1" w:styleId="a">
+    <w:name w:val="Normal"/>
+    <w:qFormat/>
+    <w:pPr>
+      <w:widowControl w:val="0"/>
+    </w:pPr>
+  </w:style>
+  <w:style w:type="character" w:default="1" w:styleId="a0">
+    <w:name w:val="Default Paragraph Font"/>
+    <w:uiPriority w:val="1"/>
+    <w:semiHidden/>
+    <w:unhideWhenUsed/>
+  </w:style>
+  <w:style w:type="table" w:default="1" w:styleId="a1">
+    <w:name w:val="Normal Table"/>
+    <w:uiPriority w:val="99"/>
+    <w:semiHidden/>
+    <w:unhideWhenUsed/>
+    <w:tblPr>
+      <w:tblInd w:w="0" w:type="dxa"/>
+      <w:tblCellMar>
+        <w:top w:w="0" w:type="dxa"/>
+        <w:left w:w="108" w:type="dxa"/>
+        <w:bottom w:w="0" w:type="dxa"/>
+        <w:right w:w="108" w:type="dxa"/>
+      </w:tblCellMar>
+    </w:tblPr>
+  </w:style>
+  <w:style w:type="numbering" w:default="1" w:styleId="a2">
+    <w:name w:val="No List"/>
+    <w:uiPriority w:val="99"/>
+    <w:semiHidden/>
+    <w:unhideWhenUsed/>
+  </w:style>
+  <w:style w:type="character" w:styleId="a3">
+    <w:name w:val="Placeholder Text"/>
+    <w:uiPriority w:val="99"/>
+    <w:semiHidden/>
+    <w:rsid w:val="00EE2D6E"/>
+    <w:rPr>
+      <w:color w:val="808080"/>
+    </w:rPr>
+  </w:style>
+</w:styles>
+</file>
+
+<file path=word/glossary/stylesWithEffects.xml><?xml version="1.0" encoding="utf-8"?>
+<w:styles xmlns:wpc="http://schemas.microsoft.com/office/word/2010/wordprocessingCanvas" xmlns:mc="http://schemas.openxmlformats.org/markup-compatibility/2006" xmlns:o="urn:schemas-microsoft-com:office:office" xmlns:r="http://schemas.openxmlformats.org/officeDocument/2006/relationships" xmlns:m="http://schemas.openxmlformats.org/officeDocument/2006/math" xmlns:v="urn:schemas-microsoft-com:vml" xmlns:wp14="http://schemas.microsoft.com/office/word/2010/wordprocessingDrawing" xmlns:wp="http://schemas.openxmlformats.org/drawingml/2006/wordprocessingDrawing" xmlns:w10="urn:schemas-microsoft-com:office:word" xmlns:w="http://schemas.openxmlformats.org/wordprocessingml/2006/main" xmlns:w14="http://schemas.microsoft.com/office/word/2010/wordml" xmlns:wpg="http://schemas.microsoft.com/office/word/2010/wordprocessingGroup" xmlns:wpi="http://schemas.microsoft.com/office/word/2010/wordprocessingInk" xmlns:wne="http://schemas.microsoft.com/office/word/2006/wordml" xmlns:wps="http://schemas.microsoft.com/office/word/2010/wordprocessingShape" mc:Ignorable="w14 wp14">
+  <w:docDefaults>
+    <w:rPrDefault>
+      <w:rPr>
+        <w:rFonts w:asciiTheme="minorHAnsi" w:eastAsiaTheme="minorEastAsia" w:hAnsiTheme="minorHAnsi" w:cstheme="minorBidi"/>
+        <w:kern w:val="2"/>
+        <w:sz w:val="24"/>
+        <w:szCs w:val="22"/>
+        <w:lang w:val="en-US" w:eastAsia="zh-TW" w:bidi="ar-SA"/>
+      </w:rPr>
+    </w:rPrDefault>
+    <w:pPrDefault/>
+  </w:docDefaults>
+  <w:latentStyles w:defLockedState="0" w:defUIPriority="99" w:defSemiHidden="1" w:defUnhideWhenUsed="1" w:defQFormat="0" w:count="267">
+    <w:lsdException w:name="Normal" w:semiHidden="0" w:uiPriority="0" w:unhideWhenUsed="0" w:qFormat="1"/>
+    <w:lsdException w:name="heading 1" w:semiHidden="0" w:uiPriority="9" w:unhideWhenUsed="0" w:qFormat="1"/>
+    <w:lsdException w:name="heading 2" w:uiPriority="9" w:qFormat="1"/>
+    <w:lsdException w:name="heading 3" w:uiPriority="9" w:qFormat="1"/>
+    <w:lsdException w:name="heading 4" w:uiPriority="9" w:qFormat="1"/>
+    <w:lsdException w:name="heading 5" w:uiPriority="9" w:qFormat="1"/>
+    <w:lsdException w:name="heading 6" w:uiPriority="9" w:qFormat="1"/>
+    <w:lsdException w:name="heading 7" w:uiPriority="9" w:qFormat="1"/>
+    <w:lsdException w:name="heading 8" w:uiPriority="9" w:qFormat="1"/>
+    <w:lsdException w:name="heading 9" w:uiPriority="9" w:qFormat="1"/>
+    <w:lsdException w:name="toc 1" w:uiPriority="39"/>
+    <w:lsdException w:name="toc 2" w:uiPriority="39"/>
+    <w:lsdException w:name="toc 3" w:uiPriority="39"/>
+    <w:lsdException w:name="toc 4" w:uiPriority="39"/>
+    <w:lsdException w:name="toc 5" w:uiPriority="39"/>
+    <w:lsdException w:name="toc 6" w:uiPriority="39"/>
+    <w:lsdException w:name="toc 7" w:uiPriority="39"/>
+    <w:lsdException w:name="toc 8" w:uiPriority="39"/>
+    <w:lsdException w:name="toc 9" w:uiPriority="39"/>
+    <w:lsdException w:name="caption" w:uiPriority="35" w:qFormat="1"/>
+    <w:lsdException w:name="Title" w:semiHidden="0" w:uiPriority="10" w:unhideWhenUsed="0" w:qFormat="1"/>
+    <w:lsdException w:name="Default Paragraph Font" w:uiPriority="1"/>
+    <w:lsdException w:name="Subtitle" w:semiHidden="0" w:uiPriority="11" w:unhideWhenUsed="0" w:qFormat="1"/>
+    <w:lsdException w:name="Strong" w:semiHidden="0" w:uiPriority="22" w:unhideWhenUsed="0" w:qFormat="1"/>
+    <w:lsdException w:name="Emphasis" w:semiHidden="0" w:uiPriority="20" w:unhideWhenUsed="0" w:qFormat="1"/>
+    <w:lsdException w:name="Table Grid" w:semiHidden="0" w:uiPriority="59" w:unhideWhenUsed="0"/>
+    <w:lsdException w:name="Placeholder Text" w:unhideWhenUsed="0"/>
+    <w:lsdException w:name="No Spacing" w:semiHidden="0" w:uiPriority="1" w:unhideWhenUsed="0" w:qFormat="1"/>
+    <w:lsdException w:name="Light Shading" w:semiHidden="0" w:uiPriority="60" w:unhideWhenUsed="0"/>
+    <w:lsdException w:name="Light List" w:semiHidden="0" w:uiPriority="61" w:unhideWhenUsed="0"/>
+    <w:lsdException w:name="Light Grid" w:semiHidden="0" w:uiPriority="62" w:unhideWhenUsed="0"/>
+    <w:lsdException w:name="Medium Shading 1" w:semiHidden="0" w:uiPriority="63" w:unhideWhenUsed="0"/>
+    <w:lsdException w:name="Medium Shading 2" w:semiHidden="0" w:uiPriority="64" w:unhideWhenUsed="0"/>
+    <w:lsdException w:name="Medium List 1" w:semiHidden="0" w:uiPriority="65" w:unhideWhenUsed="0"/>
+    <w:lsdException w:name="Medium List 2" w:semiHidden="0" w:uiPriority="66" w:unhideWhenUsed="0"/>
+    <w:lsdException w:name="Medium Grid 1" w:semiHidden="0" w:uiPriority="67" w:unhideWhenUsed="0"/>
+    <w:lsdException w:name="Medium Grid 2" w:semiHidden="0" w:uiPriority="68" w:unhideWhenUsed="0"/>
+    <w:lsdException w:name="Medium Grid 3" w:semiHidden="0" w:uiPriority="69" w:unhideWhenUsed="0"/>
+    <w:lsdException w:name="Dark List" w:semiHidden="0" w:uiPriority="70" w:unhideWhenUsed="0"/>
+    <w:lsdException w:name="Colorful Shading" w:semiHidden="0" w:uiPriority="71" w:unhideWhenUsed="0"/>
+    <w:lsdException w:name="Colorful List" w:semiHidden="0" w:uiPriority="72" w:unhideWhenUsed="0"/>
+    <w:lsdException w:name="Colorful Grid" w:semiHidden="0" w:uiPriority="73" w:unhideWhenUsed="0"/>
+    <w:lsdException w:name="Light Shading Accent 1" w:semiHidden="0" w:uiPriority="60" w:unhideWhenUsed="0"/>
+    <w:lsdException w:name="Light List Accent 1" w:semiHidden="0" w:uiPriority="61" w:unhideWhenUsed="0"/>
+    <w:lsdException w:name="Light Grid Accent 1" w:semiHidden="0" w:uiPriority="62" w:unhideWhenUsed="0"/>
+    <w:lsdException w:name="Medium Shading 1 Accent 1" w:semiHidden="0" w:uiPriority="63" w:unhideWhenUsed="0"/>
+    <w:lsdException w:name="Medium Shading 2 Accent 1" w:semiHidden="0" w:uiPriority="64" w:unhideWhenUsed="0"/>
+    <w:lsdException w:name="Medium List 1 Accent 1" w:semiHidden="0" w:uiPriority="65" w:unhideWhenUsed="0"/>
+    <w:lsdException w:name="Revision" w:unhideWhenUsed="0"/>
+    <w:lsdException w:name="List Paragraph" w:semiHidden="0" w:uiPriority="34" w:unhideWhenUsed="0" w:qFormat="1"/>
+    <w:lsdException w:name="Quote" w:semiHidden="0" w:uiPriority="29" w:unhideWhenUsed="0" w:qFormat="1"/>
+    <w:lsdException w:name="Intense Quote" w:semiHidden="0" w:uiPriority="30" w:unhideWhenUsed="0" w:qFormat="1"/>
+    <w:lsdException w:name="Medium List 2 Accent 1" w:semiHidden="0" w:uiPriority="66" w:unhideWhenUsed="0"/>
+    <w:lsdException w:name="Medium Grid 1 Accent 1" w:semiHidden="0" w:uiPriority="67" w:unhideWhenUsed="0"/>
+    <w:lsdException w:name="Medium Grid 2 Accent 1" w:semiHidden="0" w:uiPriority="68" w:unhideWhenUsed="0"/>
+    <w:lsdException w:name="Medium Grid 3 Accent 1" w:semiHidden="0" w:uiPriority="69" w:unhideWhenUsed="0"/>
+    <w:lsdException w:name="Dark List Accent 1" w:semiHidden="0" w:uiPriority="70" w:unhideWhenUsed="0"/>
+    <w:lsdException w:name="Colorful Shading Accent 1" w:semiHidden="0" w:uiPriority="71" w:unhideWhenUsed="0"/>
+    <w:lsdException w:name="Colorful List Accent 1" w:semiHidden="0" w:uiPriority="72" w:unhideWhenUsed="0"/>
+    <w:lsdException w:name="Colorful Grid Accent 1" w:semiHidden="0" w:uiPriority="73" w:unhideWhenUsed="0"/>
+    <w:lsdException w:name="Light Shading Accent 2" w:semiHidden="0" w:uiPriority="60" w:unhideWhenUsed="0"/>
+    <w:lsdException w:name="Light List Accent 2" w:semiHidden="0" w:uiPriority="61" w:unhideWhenUsed="0"/>
+    <w:lsdException w:name="Light Grid Accent 2" w:semiHidden="0" w:uiPriority="62" w:unhideWhenUsed="0"/>
+    <w:lsdException w:name="Medium Shading 1 Accent 2" w:semiHidden="0" w:uiPriority="63" w:unhideWhenUsed="0"/>
+    <w:lsdException w:name="Medium Shading 2 Accent 2" w:semiHidden="0" w:uiPriority="64" w:unhideWhenUsed="0"/>
+    <w:lsdException w:name="Medium List 1 Accent 2" w:semiHidden="0" w:uiPriority="65" w:unhideWhenUsed="0"/>
+    <w:lsdException w:name="Medium List 2 Accent 2" w:semiHidden="0" w:uiPriority="66" w:unhideWhenUsed="0"/>
+    <w:lsdException w:name="Medium Grid 1 Accent 2" w:semiHidden="0" w:uiPriority="67" w:unhideWhenUsed="0"/>
+    <w:lsdException w:name="Medium Grid 2 Accent 2" w:semiHidden="0" w:uiPriority="68" w:unhideWhenUsed="0"/>
+    <w:lsdException w:name="Medium Grid 3 Accent 2" w:semiHidden="0" w:uiPriority="69" w:unhideWhenUsed="0"/>
+    <w:lsdException w:name="Dark List Accent 2" w:semiHidden="0" w:uiPriority="70" w:unhideWhenUsed="0"/>
+    <w:lsdException w:name="Colorful Shading Accent 2" w:semiHidden="0" w:uiPriority="71" w:unhideWhenUsed="0"/>
+    <w:lsdException w:name="Colorful List Accent 2" w:semiHidden="0" w:uiPriority="72" w:unhideWhenUsed="0"/>
+    <w:lsdException w:name="Colorful Grid Accent 2" w:semiHidden="0" w:uiPriority="73" w:unhideWhenUsed="0"/>
+    <w:lsdException w:name="Light Shading Accent 3" w:semiHidden="0" w:uiPriority="60" w:unhideWhenUsed="0"/>
+    <w:lsdException w:name="Light List Accent 3" w:semiHidden="0" w:uiPriority="61" w:unhideWhenUsed="0"/>
+    <w:lsdException w:name="Light Grid Accent 3" w:semiHidden="0" w:uiPriority="62" w:unhideWhenUsed="0"/>
+    <w:lsdException w:name="Medium Shading 1 Accent 3" w:semiHidden="0" w:uiPriority="63" w:unhideWhenUsed="0"/>
+    <w:lsdException w:name="Medium Shading 2 Accent 3" w:semiHidden="0" w:uiPriority="64" w:unhideWhenUsed="0"/>
+    <w:lsdException w:name="Medium List 1 Accent 3" w:semiHidden="0" w:uiPriority="65" w:unhideWhenUsed="0"/>
+    <w:lsdException w:name="Medium List 2 Accent 3" w:semiHidden="0" w:uiPriority="66" w:unhideWhenUsed="0"/>
+    <w:lsdException w:name="Medium Grid 1 Accent 3" w:semiHidden="0" w:uiPriority="67" w:unhideWhenUsed="0"/>
+    <w:lsdException w:name="Medium Grid 2 Accent 3" w:semiHidden="0" w:uiPriority="68" w:unhideWhenUsed="0"/>
+    <w:lsdException w:name="Medium Grid 3 Accent 3" w:semiHidden="0" w:uiPriority="69" w:unhideWhenUsed="0"/>
+    <w:lsdException w:name="Dark List Accent 3" w:semiHidden="0" w:uiPriority="70" w:unhideWhenUsed="0"/>
+    <w:lsdException w:name="Colorful Shading Accent 3" w:semiHidden="0" w:uiPriority="71" w:unhideWhenUsed="0"/>
+    <w:lsdException w:name="Colorful List Accent 3" w:semiHidden="0" w:uiPriority="72" w:unhideWhenUsed="0"/>
+    <w:lsdException w:name="Colorful Grid Accent 3" w:semiHidden="0" w:uiPriority="73" w:unhideWhenUsed="0"/>
+    <w:lsdException w:name="Light Shading Accent 4" w:semiHidden="0" w:uiPriority="60" w:unhideWhenUsed="0"/>
+    <w:lsdException w:name="Light List Accent 4" w:semiHidden="0" w:uiPriority="61" w:unhideWhenUsed="0"/>
+    <w:lsdException w:name="Light Grid Accent 4" w:semiHidden="0" w:uiPriority="62" w:unhideWhenUsed="0"/>
+    <w:lsdException w:name="Medium Shading 1 Accent 4" w:semiHidden="0" w:uiPriority="63" w:unhideWhenUsed="0"/>
+    <w:lsdException w:name="Medium Shading 2 Accent 4" w:semiHidden="0" w:uiPriority="64" w:unhideWhenUsed="0"/>
+    <w:lsdException w:name="Medium List 1 Accent 4" w:semiHidden="0" w:uiPriority="65" w:unhideWhenUsed="0"/>
+    <w:lsdException w:name="Medium List 2 Accent 4" w:semiHidden="0" w:uiPriority="66" w:unhideWhenUsed="0"/>
+    <w:lsdException w:name="Medium Grid 1 Accent 4" w:semiHidden="0" w:uiPriority="67" w:unhideWhenUsed="0"/>
+    <w:lsdException w:name="Medium Grid 2 Accent 4" w:semiHidden="0" w:uiPriority="68" w:unhideWhenUsed="0"/>
+    <w:lsdException w:name="Medium Grid 3 Accent 4" w:semiHidden="0" w:uiPriority="69" w:unhideWhenUsed="0"/>
+    <w:lsdException w:name="Dark List Accent 4" w:semiHidden="0" w:uiPriority="70" w:unhideWhenUsed="0"/>
+    <w:lsdException w:name="Colorful Shading Accent 4" w:semiHidden="0" w:uiPriority="71" w:unhideWhenUsed="0"/>
+    <w:lsdException w:name="Colorful List Accent 4" w:semiHidden="0" w:uiPriority="72" w:unhideWhenUsed="0"/>
+    <w:lsdException w:name="Colorful Grid Accent 4" w:semiHidden="0" w:uiPriority="73" w:unhideWhenUsed="0"/>
+    <w:lsdException w:name="Light Shading Accent 5" w:semiHidden="0" w:uiPriority="60" w:unhideWhenUsed="0"/>
+    <w:lsdException w:name="Light List Accent 5" w:semiHidden="0" w:uiPriority="61" w:unhideWhenUsed="0"/>
+    <w:lsdException w:name="Light Grid Accent 5" w:semiHidden="0" w:uiPriority="62" w:unhideWhenUsed="0"/>
+    <w:lsdException w:name="Medium Shading 1 Accent 5" w:semiHidden="0" w:uiPriority="63" w:unhideWhenUsed="0"/>
+    <w:lsdException w:name="Medium Shading 2 Accent 5" w:semiHidden="0" w:uiPriority="64" w:unhideWhenUsed="0"/>
+    <w:lsdException w:name="Medium List 1 Accent 5" w:semiHidden="0" w:uiPriority="65" w:unhideWhenUsed="0"/>
+    <w:lsdException w:name="Medium List 2 Accent 5" w:semiHidden="0" w:uiPriority="66" w:unhideWhenUsed="0"/>
+    <w:lsdException w:name="Medium Grid 1 Accent 5" w:semiHidden="0" w:uiPriority="67" w:unhideWhenUsed="0"/>
+    <w:lsdException w:name="Medium Grid 2 Accent 5" w:semiHidden="0" w:uiPriority="68" w:unhideWhenUsed="0"/>
+    <w:lsdException w:name="Medium Grid 3 Accent 5" w:semiHidden="0" w:uiPriority="69" w:unhideWhenUsed="0"/>
+    <w:lsdException w:name="Dark List Accent 5" w:semiHidden="0" w:uiPriority="70" w:unhideWhenUsed="0"/>
+    <w:lsdException w:name="Colorful Shading Accent 5" w:semiHidden="0" w:uiPriority="71" w:unhideWhenUsed="0"/>
+    <w:lsdException w:name="Colorful List Accent 5" w:semiHidden="0" w:uiPriority="72" w:unhideWhenUsed="0"/>
+    <w:lsdException w:name="Colorful Grid Accent 5" w:semiHidden="0" w:uiPriority="73" w:unhideWhenUsed="0"/>
+    <w:lsdException w:name="Light Shading Accent 6" w:semiHidden="0" w:uiPriority="60" w:unhideWhenUsed="0"/>
+    <w:lsdException w:name="Light List Accent 6" w:semiHidden="0" w:uiPriority="61" w:unhideWhenUsed="0"/>
+    <w:lsdException w:name="Light Grid Accent 6" w:semiHidden="0" w:uiPriority="62" w:unhideWhenUsed="0"/>
+    <w:lsdException w:name="Medium Shading 1 Accent 6" w:semiHidden="0" w:uiPriority="63" w:unhideWhenUsed="0"/>
+    <w:lsdException w:name="Medium Shading 2 Accent 6" w:semiHidden="0" w:uiPriority="64" w:unhideWhenUsed="0"/>
+    <w:lsdException w:name="Medium List 1 Accent 6" w:semiHidden="0" w:uiPriority="65" w:unhideWhenUsed="0"/>
+    <w:lsdException w:name="Medium List 2 Accent 6" w:semiHidden="0" w:uiPriority="66" w:unhideWhenUsed="0"/>
+    <w:lsdException w:name="Medium Grid 1 Accent 6" w:semiHidden="0" w:uiPriority="67" w:unhideWhenUsed="0"/>
+    <w:lsdException w:name="Medium Grid 2 Accent 6" w:semiHidden="0" w:uiPriority="68" w:unhideWhenUsed="0"/>
+    <w:lsdException w:name="Medium Grid 3 Accent 6" w:semiHidden="0" w:uiPriority="69" w:unhideWhenUsed="0"/>
+    <w:lsdException w:name="Dark List Accent 6" w:semiHidden="0" w:uiPriority="70" w:unhideWhenUsed="0"/>
+    <w:lsdException w:name="Colorful Shading Accent 6" w:semiHidden="0" w:uiPriority="71" w:unhideWhenUsed="0"/>
+    <w:lsdException w:name="Colorful List Accent 6" w:semiHidden="0" w:uiPriority="72" w:unhideWhenUsed="0"/>
+    <w:lsdException w:name="Colorful Grid Accent 6" w:semiHidden="0" w:uiPriority="73" w:unhideWhenUsed="0"/>
+    <w:lsdException w:name="Subtle Emphasis" w:semiHidden="0" w:uiPriority="19" w:unhideWhenUsed="0" w:qFormat="1"/>
+    <w:lsdException w:name="Intense Emphasis" w:semiHidden="0" w:uiPriority="21" w:unhideWhenUsed="0" w:qFormat="1"/>
+    <w:lsdException w:name="Subtle Reference" w:semiHidden="0" w:uiPriority="31" w:unhideWhenUsed="0" w:qFormat="1"/>
+    <w:lsdException w:name="Intense Reference" w:semiHidden="0" w:uiPriority="32" w:unhideWhenUsed="0" w:qFormat="1"/>
+    <w:lsdException w:name="Book Title" w:semiHidden="0" w:uiPriority="33" w:unhideWhenUsed="0" w:qFormat="1"/>
+    <w:lsdException w:name="Bibliography" w:uiPriority="37"/>
+    <w:lsdException w:name="TOC Heading" w:uiPriority="39" w:qFormat="1"/>
+  </w:latentStyles>
+  <w:style w:type="paragraph" w:default="1" w:styleId="a">
+    <w:name w:val="Normal"/>
+    <w:qFormat/>
+    <w:pPr>
+      <w:widowControl w:val="0"/>
+    </w:pPr>
+  </w:style>
+  <w:style w:type="character" w:default="1" w:styleId="a0">
+    <w:name w:val="Default Paragraph Font"/>
+    <w:uiPriority w:val="1"/>
+    <w:semiHidden/>
+    <w:unhideWhenUsed/>
+  </w:style>
+  <w:style w:type="table" w:default="1" w:styleId="a1">
+    <w:name w:val="Normal Table"/>
+    <w:uiPriority w:val="99"/>
+    <w:semiHidden/>
+    <w:unhideWhenUsed/>
+    <w:tblPr>
+      <w:tblInd w:w="0" w:type="dxa"/>
+      <w:tblCellMar>
+        <w:top w:w="0" w:type="dxa"/>
+        <w:left w:w="108" w:type="dxa"/>
+        <w:bottom w:w="0" w:type="dxa"/>
+        <w:right w:w="108" w:type="dxa"/>
+      </w:tblCellMar>
+    </w:tblPr>
+  </w:style>
+  <w:style w:type="numbering" w:default="1" w:styleId="a2">
+    <w:name w:val="No List"/>
+    <w:uiPriority w:val="99"/>
+    <w:semiHidden/>
+    <w:unhideWhenUsed/>
+  </w:style>
+  <w:style w:type="character" w:styleId="a3">
+    <w:name w:val="Placeholder Text"/>
+    <w:uiPriority w:val="99"/>
+    <w:semiHidden/>
+    <w:rsid w:val="00EE2D6E"/>
+    <w:rPr>
+      <w:color w:val="808080"/>
+    </w:rPr>
+  </w:style>
+</w:styles>
+</file>
+
+<file path=word/glossary/webSettings.xml><?xml version="1.0" encoding="utf-8"?>
+<w:webSettings xmlns:mc="http://schemas.openxmlformats.org/markup-compatibility/2006" xmlns:r="http://schemas.openxmlformats.org/officeDocument/2006/relationships" xmlns:w="http://schemas.openxmlformats.org/wordprocessingml/2006/main" xmlns:w14="http://schemas.microsoft.com/office/word/2010/wordml" mc:Ignorable="w14">
+  <w:optimizeForBrowser/>
+  <w:allowPNG/>
+</w:webSettings>
 </file>
 
 <file path=word/theme/theme1.xml><?xml version="1.0" encoding="utf-8"?>
@@ -7388,7 +8896,7 @@
 </file>
 
 <file path=customXml/itemProps1.xml><?xml version="1.0" encoding="utf-8"?>
-<ds:datastoreItem xmlns:ds="http://schemas.openxmlformats.org/officeDocument/2006/customXml" ds:itemID="{2E00BCB0-D3E3-4C15-BCF9-5A3AA0146FA4}">
+<ds:datastoreItem xmlns:ds="http://schemas.openxmlformats.org/officeDocument/2006/customXml" ds:itemID="{11306F4A-62D6-4646-8372-7CD61919B6E2}">
   <ds:schemaRefs>
     <ds:schemaRef ds:uri="http://schemas.openxmlformats.org/officeDocument/2006/bibliography"/>
   </ds:schemaRefs>

</xml_diff>